<commit_message>
ajout des éléments spe/opt dans le dossier
</commit_message>
<xml_diff>
--- a/src/main/resources/template/dossier_export_template.sample.docx
+++ b/src/main/resources/template/dossier_export_template.sample.docx
@@ -1,6 +1,6 @@
 
 <file path=word/document.xml><?xml version="1.0" encoding="utf-8"?>
-<w:document xmlns:wpc="http://schemas.microsoft.com/office/word/2010/wordprocessingCanvas" xmlns:mc="http://schemas.openxmlformats.org/markup-compatibility/2006" xmlns:o="urn:schemas-microsoft-com:office:office" xmlns:r="http://schemas.openxmlformats.org/officeDocument/2006/relationships" xmlns:m="http://schemas.openxmlformats.org/officeDocument/2006/math" xmlns:v="urn:schemas-microsoft-com:vml" xmlns:wp14="http://schemas.microsoft.com/office/word/2010/wordprocessingDrawing" xmlns:wp="http://schemas.openxmlformats.org/drawingml/2006/wordprocessingDrawing" xmlns:w10="urn:schemas-microsoft-com:office:word" xmlns:w="http://schemas.openxmlformats.org/wordprocessingml/2006/main" xmlns:w14="http://schemas.microsoft.com/office/word/2010/wordml" xmlns:wpg="http://schemas.microsoft.com/office/word/2010/wordprocessingGroup" xmlns:wpi="http://schemas.microsoft.com/office/word/2010/wordprocessingInk" xmlns:wne="http://schemas.microsoft.com/office/word/2006/wordml" xmlns:wps="http://schemas.microsoft.com/office/word/2010/wordprocessingShape" mc:Ignorable="w14 wp14">
+<w:document xmlns:wpc="http://schemas.microsoft.com/office/word/2010/wordprocessingCanvas" xmlns:cx="http://schemas.microsoft.com/office/drawing/2014/chartex" xmlns:cx1="http://schemas.microsoft.com/office/drawing/2015/9/8/chartex" xmlns:cx2="http://schemas.microsoft.com/office/drawing/2015/10/21/chartex" xmlns:cx3="http://schemas.microsoft.com/office/drawing/2016/5/9/chartex" xmlns:cx4="http://schemas.microsoft.com/office/drawing/2016/5/10/chartex" xmlns:cx5="http://schemas.microsoft.com/office/drawing/2016/5/11/chartex" xmlns:cx6="http://schemas.microsoft.com/office/drawing/2016/5/12/chartex" xmlns:cx7="http://schemas.microsoft.com/office/drawing/2016/5/13/chartex" xmlns:cx8="http://schemas.microsoft.com/office/drawing/2016/5/14/chartex" xmlns:mc="http://schemas.openxmlformats.org/markup-compatibility/2006" xmlns:aink="http://schemas.microsoft.com/office/drawing/2016/ink" xmlns:am3d="http://schemas.microsoft.com/office/drawing/2017/model3d" xmlns:o="urn:schemas-microsoft-com:office:office" xmlns:r="http://schemas.openxmlformats.org/officeDocument/2006/relationships" xmlns:m="http://schemas.openxmlformats.org/officeDocument/2006/math" xmlns:v="urn:schemas-microsoft-com:vml" xmlns:wp14="http://schemas.microsoft.com/office/word/2010/wordprocessingDrawing" xmlns:wp="http://schemas.openxmlformats.org/drawingml/2006/wordprocessingDrawing" xmlns:w10="urn:schemas-microsoft-com:office:word" xmlns:w="http://schemas.openxmlformats.org/wordprocessingml/2006/main" xmlns:w14="http://schemas.microsoft.com/office/word/2010/wordml" xmlns:w15="http://schemas.microsoft.com/office/word/2012/wordml" xmlns:w16cid="http://schemas.microsoft.com/office/word/2016/wordml/cid" xmlns:w16se="http://schemas.microsoft.com/office/word/2015/wordml/symex" xmlns:wpg="http://schemas.microsoft.com/office/word/2010/wordprocessingGroup" xmlns:wpi="http://schemas.microsoft.com/office/word/2010/wordprocessingInk" xmlns:wne="http://schemas.microsoft.com/office/word/2006/wordml" xmlns:wps="http://schemas.microsoft.com/office/word/2010/wordprocessingShape" mc:Ignorable="w14 w15 w16se w16cid wp14">
   <w:body>
     <w:tbl>
       <w:tblPr>
@@ -53,7 +53,7 @@
                           </pic:cNvPicPr>
                         </pic:nvPicPr>
                         <pic:blipFill>
-                          <a:blip r:embed="rId9">
+                          <a:blip r:embed="rId8">
                             <a:extLst>
                               <a:ext uri="{28A0092B-C50C-407E-A947-70E740481C1C}">
                                 <a14:useLocalDpi xmlns:a14="http://schemas.microsoft.com/office/drawing/2010/main" val="0"/>
@@ -194,27 +194,14 @@
                 <w:bCs/>
               </w:rPr>
             </w:pPr>
-            <w:r>
-              <w:fldChar w:fldCharType="begin"/>
-            </w:r>
-            <w:r>
-              <w:instrText xml:space="preserve"> MERGEFIELD  $candidature.Campagne </w:instrText>
-            </w:r>
-            <w:r>
-              <w:fldChar w:fldCharType="separate"/>
-            </w:r>
-            <w:r>
-              <w:rPr>
-                <w:noProof/>
-              </w:rPr>
-              <w:t>«$candidature.Campagne»</w:t>
-            </w:r>
-            <w:r>
-              <w:rPr>
-                <w:noProof/>
-              </w:rPr>
-              <w:fldChar w:fldCharType="end"/>
-            </w:r>
+            <w:fldSimple w:instr=" MERGEFIELD  $candidature.Campagne ">
+              <w:r>
+                <w:rPr>
+                  <w:noProof/>
+                </w:rPr>
+                <w:t>«$candidature.Campagne»</w:t>
+              </w:r>
+            </w:fldSimple>
           </w:p>
           <w:p>
             <w:pPr>
@@ -381,27 +368,14 @@
       <w:r>
         <w:t xml:space="preserve"> </w:t>
       </w:r>
-      <w:r>
-        <w:fldChar w:fldCharType="begin"/>
-      </w:r>
-      <w:r>
-        <w:instrText xml:space="preserve"> MERGEFIELD  $candidature.LibelleFormation </w:instrText>
-      </w:r>
-      <w:r>
-        <w:fldChar w:fldCharType="separate"/>
-      </w:r>
-      <w:r>
-        <w:rPr>
-          <w:noProof/>
-        </w:rPr>
-        <w:t>«$candidature.LibelleFormation»</w:t>
-      </w:r>
-      <w:r>
-        <w:rPr>
-          <w:noProof/>
-        </w:rPr>
-        <w:fldChar w:fldCharType="end"/>
-      </w:r>
+      <w:fldSimple w:instr=" MERGEFIELD  $candidature.LibelleFormation ">
+        <w:r>
+          <w:rPr>
+            <w:noProof/>
+          </w:rPr>
+          <w:t>«$candidature.LibelleFormation»</w:t>
+        </w:r>
+      </w:fldSimple>
     </w:p>
     <w:p>
       <w:pPr>
@@ -419,27 +393,14 @@
         </w:rPr>
         <w:t xml:space="preserve"> : </w:t>
       </w:r>
-      <w:r>
-        <w:fldChar w:fldCharType="begin"/>
-      </w:r>
-      <w:r>
-        <w:instrText xml:space="preserve"> MERGEFIELD  $dates.DateRetour </w:instrText>
-      </w:r>
-      <w:r>
-        <w:fldChar w:fldCharType="separate"/>
-      </w:r>
-      <w:r>
-        <w:rPr>
-          <w:noProof/>
-        </w:rPr>
-        <w:t>«$dates.DateRetour»</w:t>
-      </w:r>
-      <w:r>
-        <w:rPr>
-          <w:noProof/>
-        </w:rPr>
-        <w:fldChar w:fldCharType="end"/>
-      </w:r>
+      <w:fldSimple w:instr=" MERGEFIELD  $dates.DateRetour ">
+        <w:r>
+          <w:rPr>
+            <w:noProof/>
+          </w:rPr>
+          <w:t>«$dates.DateRetour»</w:t>
+        </w:r>
+      </w:fldSimple>
       <w:r>
         <w:tab/>
       </w:r>
@@ -495,27 +456,14 @@
               </w:rPr>
               <w:t xml:space="preserve">Civilité : </w:t>
             </w:r>
-            <w:r>
-              <w:fldChar w:fldCharType="begin"/>
-            </w:r>
-            <w:r>
-              <w:instrText xml:space="preserve"> MERGEFIELD  $candidat.Civilite </w:instrText>
-            </w:r>
-            <w:r>
-              <w:fldChar w:fldCharType="separate"/>
-            </w:r>
-            <w:r>
-              <w:rPr>
-                <w:noProof/>
-              </w:rPr>
-              <w:t>«$candidat.Civilite»</w:t>
-            </w:r>
-            <w:r>
-              <w:rPr>
-                <w:noProof/>
-              </w:rPr>
-              <w:fldChar w:fldCharType="end"/>
-            </w:r>
+            <w:fldSimple w:instr=" MERGEFIELD  $candidat.Civilite ">
+              <w:r>
+                <w:rPr>
+                  <w:noProof/>
+                </w:rPr>
+                <w:t>«$candidat.Civilite»</w:t>
+              </w:r>
+            </w:fldSimple>
           </w:p>
           <w:p>
             <w:pPr>
@@ -530,27 +478,14 @@
             <w:r>
               <w:t xml:space="preserve"> </w:t>
             </w:r>
-            <w:r>
-              <w:fldChar w:fldCharType="begin"/>
-            </w:r>
-            <w:r>
-              <w:instrText xml:space="preserve"> MERGEFIELD  $candidat.NomPatronymique </w:instrText>
-            </w:r>
-            <w:r>
-              <w:fldChar w:fldCharType="separate"/>
-            </w:r>
-            <w:r>
-              <w:rPr>
-                <w:noProof/>
-              </w:rPr>
-              <w:t>«$candidat.NomPatronymique»</w:t>
-            </w:r>
-            <w:r>
-              <w:rPr>
-                <w:noProof/>
-              </w:rPr>
-              <w:fldChar w:fldCharType="end"/>
-            </w:r>
+            <w:fldSimple w:instr=" MERGEFIELD  $candidat.NomPatronymique ">
+              <w:r>
+                <w:rPr>
+                  <w:noProof/>
+                </w:rPr>
+                <w:t>«$candidat.NomPatronymique»</w:t>
+              </w:r>
+            </w:fldSimple>
           </w:p>
           <w:p>
             <w:pPr>
@@ -571,27 +506,14 @@
             <w:r>
               <w:t xml:space="preserve"> </w:t>
             </w:r>
-            <w:r>
-              <w:fldChar w:fldCharType="begin"/>
-            </w:r>
-            <w:r>
-              <w:instrText xml:space="preserve"> MERGEFIELD  $candidat.NomUsage </w:instrText>
-            </w:r>
-            <w:r>
-              <w:fldChar w:fldCharType="separate"/>
-            </w:r>
-            <w:r>
-              <w:rPr>
-                <w:noProof/>
-              </w:rPr>
-              <w:t>«$candidat.NomUsage»</w:t>
-            </w:r>
-            <w:r>
-              <w:rPr>
-                <w:noProof/>
-              </w:rPr>
-              <w:fldChar w:fldCharType="end"/>
-            </w:r>
+            <w:fldSimple w:instr=" MERGEFIELD  $candidat.NomUsage ">
+              <w:r>
+                <w:rPr>
+                  <w:noProof/>
+                </w:rPr>
+                <w:t>«$candidat.NomUsage»</w:t>
+              </w:r>
+            </w:fldSimple>
           </w:p>
           <w:p>
             <w:pPr>
@@ -603,27 +525,14 @@
               </w:rPr>
               <w:t xml:space="preserve">Prénom : </w:t>
             </w:r>
-            <w:r>
-              <w:fldChar w:fldCharType="begin"/>
-            </w:r>
-            <w:r>
-              <w:instrText xml:space="preserve"> MERGEFIELD  $candidat.Prenom </w:instrText>
-            </w:r>
-            <w:r>
-              <w:fldChar w:fldCharType="separate"/>
-            </w:r>
-            <w:r>
-              <w:rPr>
-                <w:noProof/>
-              </w:rPr>
-              <w:t>«$candidat.Prenom»</w:t>
-            </w:r>
-            <w:r>
-              <w:rPr>
-                <w:noProof/>
-              </w:rPr>
-              <w:fldChar w:fldCharType="end"/>
-            </w:r>
+            <w:fldSimple w:instr=" MERGEFIELD  $candidat.Prenom ">
+              <w:r>
+                <w:rPr>
+                  <w:noProof/>
+                </w:rPr>
+                <w:t>«$candidat.Prenom»</w:t>
+              </w:r>
+            </w:fldSimple>
           </w:p>
           <w:p>
             <w:pPr>
@@ -638,27 +547,14 @@
             <w:r>
               <w:t xml:space="preserve"> </w:t>
             </w:r>
-            <w:r>
-              <w:fldChar w:fldCharType="begin"/>
-            </w:r>
-            <w:r>
-              <w:instrText xml:space="preserve"> MERGEFIELD  $candidat.DateNaissance </w:instrText>
-            </w:r>
-            <w:r>
-              <w:fldChar w:fldCharType="separate"/>
-            </w:r>
-            <w:r>
-              <w:rPr>
-                <w:noProof/>
-              </w:rPr>
-              <w:t>«$candidat.DateNaissance»</w:t>
-            </w:r>
-            <w:r>
-              <w:rPr>
-                <w:noProof/>
-              </w:rPr>
-              <w:fldChar w:fldCharType="end"/>
-            </w:r>
+            <w:fldSimple w:instr=" MERGEFIELD  $candidat.DateNaissance ">
+              <w:r>
+                <w:rPr>
+                  <w:noProof/>
+                </w:rPr>
+                <w:t>«$candidat.DateNaissance»</w:t>
+              </w:r>
+            </w:fldSimple>
             <w:r>
               <w:t xml:space="preserve"> </w:t>
             </w:r>
@@ -676,30 +572,14 @@
             <w:r>
               <w:t xml:space="preserve"> </w:t>
             </w:r>
-            <w:r>
-              <w:fldChar w:fldCharType="begin"/>
-            </w:r>
-            <w:r>
-              <w:instrText xml:space="preserve"> MERGEFIELD  </w:instrText>
-            </w:r>
-            <w:r>
-              <w:instrText xml:space="preserve">$candidat.VilleNaissance </w:instrText>
-            </w:r>
-            <w:r>
-              <w:fldChar w:fldCharType="separate"/>
-            </w:r>
-            <w:r>
-              <w:rPr>
-                <w:noProof/>
-              </w:rPr>
-              <w:t>«$candidat.VilleNaissance»</w:t>
-            </w:r>
-            <w:r>
-              <w:rPr>
-                <w:noProof/>
-              </w:rPr>
-              <w:fldChar w:fldCharType="end"/>
-            </w:r>
+            <w:fldSimple w:instr=" MERGEFIELD  $candidat.VilleNaissance ">
+              <w:r>
+                <w:rPr>
+                  <w:noProof/>
+                </w:rPr>
+                <w:t>«$candidat.VilleNaissance»</w:t>
+              </w:r>
+            </w:fldSimple>
           </w:p>
           <w:p>
             <w:pPr>
@@ -715,27 +595,14 @@
               </w:rPr>
               <w:t xml:space="preserve">Nationalité : </w:t>
             </w:r>
-            <w:r>
-              <w:fldChar w:fldCharType="begin"/>
-            </w:r>
-            <w:r>
-              <w:instrText xml:space="preserve"> MERGEFIELD  $candidat.Nationalite </w:instrText>
-            </w:r>
-            <w:r>
-              <w:fldChar w:fldCharType="separate"/>
-            </w:r>
-            <w:r>
-              <w:rPr>
-                <w:noProof/>
-              </w:rPr>
-              <w:t>«$candidat.Nationalite»</w:t>
-            </w:r>
-            <w:r>
-              <w:rPr>
-                <w:noProof/>
-              </w:rPr>
-              <w:fldChar w:fldCharType="end"/>
-            </w:r>
+            <w:fldSimple w:instr=" MERGEFIELD  $candidat.Nationalite ">
+              <w:r>
+                <w:rPr>
+                  <w:noProof/>
+                </w:rPr>
+                <w:t>«$candidat.Nationalite»</w:t>
+              </w:r>
+            </w:fldSimple>
           </w:p>
         </w:tc>
         <w:tc>
@@ -755,27 +622,14 @@
             <w:r>
               <w:t xml:space="preserve"> </w:t>
             </w:r>
-            <w:r>
-              <w:fldChar w:fldCharType="begin"/>
-            </w:r>
-            <w:r>
-              <w:instrText xml:space="preserve"> MERGEFIELD  $candidat.CodeEtudiant </w:instrText>
-            </w:r>
-            <w:r>
-              <w:fldChar w:fldCharType="separate"/>
-            </w:r>
-            <w:r>
-              <w:rPr>
-                <w:noProof/>
-              </w:rPr>
-              <w:t>«$candidat.CodeEtudiant»</w:t>
-            </w:r>
-            <w:r>
-              <w:rPr>
-                <w:noProof/>
-              </w:rPr>
-              <w:fldChar w:fldCharType="end"/>
-            </w:r>
+            <w:fldSimple w:instr=" MERGEFIELD  $candidat.CodeEtudiant ">
+              <w:r>
+                <w:rPr>
+                  <w:noProof/>
+                </w:rPr>
+                <w:t>«$candidat.CodeEtudiant»</w:t>
+              </w:r>
+            </w:fldSimple>
           </w:p>
           <w:p>
             <w:pPr>
@@ -790,27 +644,14 @@
               </w:rPr>
               <w:t xml:space="preserve">INE : </w:t>
             </w:r>
-            <w:r>
-              <w:fldChar w:fldCharType="begin"/>
-            </w:r>
-            <w:r>
-              <w:instrText xml:space="preserve"> MERGEFIELD  $candidat.Ine </w:instrText>
-            </w:r>
-            <w:r>
-              <w:fldChar w:fldCharType="separate"/>
-            </w:r>
-            <w:r>
-              <w:rPr>
-                <w:noProof/>
-              </w:rPr>
-              <w:t>«$candidat.Ine»</w:t>
-            </w:r>
-            <w:r>
-              <w:rPr>
-                <w:noProof/>
-              </w:rPr>
-              <w:fldChar w:fldCharType="end"/>
-            </w:r>
+            <w:fldSimple w:instr=" MERGEFIELD  $candidat.Ine ">
+              <w:r>
+                <w:rPr>
+                  <w:noProof/>
+                </w:rPr>
+                <w:t>«$candidat.Ine»</w:t>
+              </w:r>
+            </w:fldSimple>
           </w:p>
           <w:p>
             <w:pPr>
@@ -822,27 +663,14 @@
               </w:rPr>
               <w:t xml:space="preserve">Tél. portable : </w:t>
             </w:r>
-            <w:r>
-              <w:fldChar w:fldCharType="begin"/>
-            </w:r>
-            <w:r>
-              <w:instrText xml:space="preserve"> MERGEFIELD  $candidat.TelPort </w:instrText>
-            </w:r>
-            <w:r>
-              <w:fldChar w:fldCharType="separate"/>
-            </w:r>
-            <w:r>
-              <w:rPr>
-                <w:noProof/>
-              </w:rPr>
-              <w:t>«$candidat.TelPort»</w:t>
-            </w:r>
-            <w:r>
-              <w:rPr>
-                <w:noProof/>
-              </w:rPr>
-              <w:fldChar w:fldCharType="end"/>
-            </w:r>
+            <w:fldSimple w:instr=" MERGEFIELD  $candidat.TelPort ">
+              <w:r>
+                <w:rPr>
+                  <w:noProof/>
+                </w:rPr>
+                <w:t>«$candidat.TelPort»</w:t>
+              </w:r>
+            </w:fldSimple>
           </w:p>
           <w:p>
             <w:pPr>
@@ -854,27 +682,14 @@
               </w:rPr>
               <w:t xml:space="preserve">Tél. fixe : </w:t>
             </w:r>
-            <w:r>
-              <w:fldChar w:fldCharType="begin"/>
-            </w:r>
-            <w:r>
-              <w:instrText xml:space="preserve"> MERGEFIELD  $candidat.TelFixe </w:instrText>
-            </w:r>
-            <w:r>
-              <w:fldChar w:fldCharType="separate"/>
-            </w:r>
-            <w:r>
-              <w:rPr>
-                <w:noProof/>
-              </w:rPr>
-              <w:t>«$candidat.TelFixe»</w:t>
-            </w:r>
-            <w:r>
-              <w:rPr>
-                <w:noProof/>
-              </w:rPr>
-              <w:fldChar w:fldCharType="end"/>
-            </w:r>
+            <w:fldSimple w:instr=" MERGEFIELD  $candidat.TelFixe ">
+              <w:r>
+                <w:rPr>
+                  <w:noProof/>
+                </w:rPr>
+                <w:t>«$candidat.TelFixe»</w:t>
+              </w:r>
+            </w:fldSimple>
           </w:p>
           <w:p>
             <w:pPr>
@@ -886,27 +701,14 @@
               </w:rPr>
               <w:t xml:space="preserve">Courriel : </w:t>
             </w:r>
-            <w:r>
-              <w:fldChar w:fldCharType="begin"/>
-            </w:r>
-            <w:r>
-              <w:instrText xml:space="preserve"> MERGEFIELD  $candidat.Mail </w:instrText>
-            </w:r>
-            <w:r>
-              <w:fldChar w:fldCharType="separate"/>
-            </w:r>
-            <w:r>
-              <w:rPr>
-                <w:noProof/>
-              </w:rPr>
-              <w:t>«$candidat.Mail»</w:t>
-            </w:r>
-            <w:r>
-              <w:rPr>
-                <w:noProof/>
-              </w:rPr>
-              <w:fldChar w:fldCharType="end"/>
-            </w:r>
+            <w:fldSimple w:instr=" MERGEFIELD  $candidat.Mail ">
+              <w:r>
+                <w:rPr>
+                  <w:noProof/>
+                </w:rPr>
+                <w:t>«$candidat.Mail»</w:t>
+              </w:r>
+            </w:fldSimple>
           </w:p>
           <w:p>
             <w:pPr>
@@ -930,27 +732,14 @@
                 <w:noProof/>
               </w:rPr>
             </w:pPr>
-            <w:r>
-              <w:fldChar w:fldCharType="begin"/>
-            </w:r>
-            <w:r>
-              <w:instrText xml:space="preserve"> MERGEFIELD  $candidat.Adresse </w:instrText>
-            </w:r>
-            <w:r>
-              <w:fldChar w:fldCharType="separate"/>
-            </w:r>
-            <w:r>
-              <w:rPr>
-                <w:noProof/>
-              </w:rPr>
-              <w:t>«$candidat.Adresse»</w:t>
-            </w:r>
-            <w:r>
-              <w:rPr>
-                <w:noProof/>
-              </w:rPr>
-              <w:fldChar w:fldCharType="end"/>
-            </w:r>
+            <w:fldSimple w:instr=" MERGEFIELD  $candidat.Adresse ">
+              <w:r>
+                <w:rPr>
+                  <w:noProof/>
+                </w:rPr>
+                <w:t>«$candidat.Adresse»</w:t>
+              </w:r>
+            </w:fldSimple>
           </w:p>
         </w:tc>
       </w:tr>
@@ -981,9 +770,6 @@
         <w:tblStyle w:val="Grilledutableau"/>
         <w:tblW w:w="10743" w:type="dxa"/>
         <w:tblInd w:w="-137" w:type="dxa"/>
-        <w:tblBorders>
-          <w:insideV w:val="none" w:sz="0" w:space="0" w:color="auto"/>
-        </w:tblBorders>
         <w:tblLayout w:type="fixed"/>
         <w:tblCellMar>
           <w:left w:w="85" w:type="dxa"/>
@@ -1072,7 +858,6 @@
           </w:p>
           <w:p>
             <w:pPr>
-              <w:spacing w:after="80"/>
               <w:jc w:val="left"/>
               <w:rPr>
                 <w:noProof/>
@@ -1131,10 +916,7 @@
               <w:fldChar w:fldCharType="begin"/>
             </w:r>
             <w:r>
-              <w:instrText xml:space="preserve"> MERGEFIELD  </w:instrText>
-            </w:r>
-            <w:r>
-              <w:instrText xml:space="preserve">$bac.Pays </w:instrText>
+              <w:instrText xml:space="preserve"> MERGEFIELD  $bac.Pays </w:instrText>
             </w:r>
             <w:r>
               <w:fldChar w:fldCharType="separate"/>
@@ -1260,13 +1042,395 @@
     </w:tbl>
     <w:p>
       <w:pPr>
-        <w:rPr>
-          <w:bCs/>
-        </w:rPr>
-      </w:pPr>
+        <w:pStyle w:val="XdocTitre2"/>
+        <w:spacing w:before="0"/>
+        <w:rPr>
+          <w:noProof/>
+        </w:rPr>
+      </w:pPr>
+      <w:r>
+        <w:fldChar w:fldCharType="begin"/>
+      </w:r>
+      <w:r>
+        <w:instrText xml:space="preserve"> MERGEFIELD  #if($bac.affichageSpeOpt) </w:instrText>
+      </w:r>
+      <w:r>
+        <w:fldChar w:fldCharType="separate"/>
+      </w:r>
+      <w:r>
+        <w:rPr>
+          <w:noProof/>
+        </w:rPr>
+        <w:t>«#if($bac.affichageSpeOpt)»</w:t>
+      </w:r>
+      <w:r>
+        <w:fldChar w:fldCharType="end"/>
+      </w:r>
+      <w:r>
+        <w:rPr>
+          <w:sz w:val="26"/>
+          <w:szCs w:val="26"/>
+        </w:rPr>
+        <w:t>Spécialités / Options</w:t>
+      </w:r>
+    </w:p>
+    <w:tbl>
+      <w:tblPr>
+        <w:tblStyle w:val="Grilledutableau"/>
+        <w:tblW w:w="10743" w:type="dxa"/>
+        <w:tblInd w:w="-137" w:type="dxa"/>
+        <w:tblLayout w:type="fixed"/>
+        <w:tblCellMar>
+          <w:left w:w="85" w:type="dxa"/>
+          <w:right w:w="85" w:type="dxa"/>
+        </w:tblCellMar>
+        <w:tblLook w:val="04A0" w:firstRow="1" w:lastRow="0" w:firstColumn="1" w:lastColumn="0" w:noHBand="0" w:noVBand="1"/>
+      </w:tblPr>
+      <w:tblGrid>
+        <w:gridCol w:w="5371"/>
+        <w:gridCol w:w="5372"/>
+      </w:tblGrid>
+      <w:tr>
+        <w:tc>
+          <w:tcPr>
+            <w:tcW w:w="5371" w:type="dxa"/>
+          </w:tcPr>
+          <w:p>
+            <w:pPr>
+              <w:jc w:val="left"/>
+            </w:pPr>
+            <w:r>
+              <w:rPr>
+                <w:b/>
+              </w:rPr>
+              <w:t>Spécialité terminale 1</w:t>
+            </w:r>
+            <w:r>
+              <w:rPr>
+                <w:b/>
+              </w:rPr>
+              <w:t xml:space="preserve"> </w:t>
+            </w:r>
+            <w:r>
+              <w:rPr>
+                <w:b/>
+              </w:rPr>
+              <w:t>:</w:t>
+            </w:r>
+            <w:r>
+              <w:t xml:space="preserve"> </w:t>
+            </w:r>
+            <w:r>
+              <w:fldChar w:fldCharType="begin"/>
+            </w:r>
+            <w:r>
+              <w:instrText xml:space="preserve"> MERGEFIELD  $bac.SpecialiteTer1 </w:instrText>
+            </w:r>
+            <w:r>
+              <w:fldChar w:fldCharType="separate"/>
+            </w:r>
+            <w:r>
+              <w:rPr>
+                <w:noProof/>
+              </w:rPr>
+              <w:t>«$bac.SpecialiteTer1»</w:t>
+            </w:r>
+            <w:r>
+              <w:fldChar w:fldCharType="end"/>
+            </w:r>
+          </w:p>
+          <w:p>
+            <w:pPr>
+              <w:jc w:val="left"/>
+            </w:pPr>
+            <w:r>
+              <w:rPr>
+                <w:b/>
+              </w:rPr>
+              <w:t xml:space="preserve">Spécialité terminale </w:t>
+            </w:r>
+            <w:r>
+              <w:rPr>
+                <w:b/>
+              </w:rPr>
+              <w:t xml:space="preserve">2 </w:t>
+            </w:r>
+            <w:r>
+              <w:rPr>
+                <w:b/>
+              </w:rPr>
+              <w:t>:</w:t>
+            </w:r>
+            <w:r>
+              <w:t xml:space="preserve"> </w:t>
+            </w:r>
+            <w:r>
+              <w:fldChar w:fldCharType="begin"/>
+            </w:r>
+            <w:r>
+              <w:instrText xml:space="preserve"> MERGEFIELD  $bac.SpecialiteTer2 </w:instrText>
+            </w:r>
+            <w:r>
+              <w:fldChar w:fldCharType="separate"/>
+            </w:r>
+            <w:r>
+              <w:rPr>
+                <w:noProof/>
+              </w:rPr>
+              <w:t>«$bac.SpecialiteTer2»</w:t>
+            </w:r>
+            <w:r>
+              <w:fldChar w:fldCharType="end"/>
+            </w:r>
+          </w:p>
+          <w:p>
+            <w:pPr>
+              <w:spacing w:after="80"/>
+              <w:jc w:val="left"/>
+            </w:pPr>
+            <w:r>
+              <w:rPr>
+                <w:b/>
+              </w:rPr>
+              <w:t xml:space="preserve">Spécialité </w:t>
+            </w:r>
+            <w:r>
+              <w:rPr>
+                <w:b/>
+              </w:rPr>
+              <w:t xml:space="preserve">première </w:t>
+            </w:r>
+            <w:r>
+              <w:rPr>
+                <w:b/>
+              </w:rPr>
+              <w:t>:</w:t>
+            </w:r>
+            <w:r>
+              <w:t xml:space="preserve"> </w:t>
+            </w:r>
+            <w:r>
+              <w:fldChar w:fldCharType="begin"/>
+            </w:r>
+            <w:r>
+              <w:instrText xml:space="preserve"> MERGEFIELD  $bac.SpecialitePre </w:instrText>
+            </w:r>
+            <w:r>
+              <w:fldChar w:fldCharType="separate"/>
+            </w:r>
+            <w:r>
+              <w:rPr>
+                <w:noProof/>
+              </w:rPr>
+              <w:t>«$bac.SpecialitePre»</w:t>
+            </w:r>
+            <w:r>
+              <w:fldChar w:fldCharType="end"/>
+            </w:r>
+            <w:r>
+              <w:t xml:space="preserve"> </w:t>
+            </w:r>
+          </w:p>
+        </w:tc>
+        <w:tc>
+          <w:tcPr>
+            <w:tcW w:w="5372" w:type="dxa"/>
+          </w:tcPr>
+          <w:p>
+            <w:pPr>
+              <w:jc w:val="left"/>
+            </w:pPr>
+            <w:r>
+              <w:rPr>
+                <w:b/>
+              </w:rPr>
+              <w:t xml:space="preserve">Option 1 </w:t>
+            </w:r>
+            <w:r>
+              <w:rPr>
+                <w:b/>
+              </w:rPr>
+              <w:t>:</w:t>
+            </w:r>
+            <w:r>
+              <w:t xml:space="preserve"> </w:t>
+            </w:r>
+            <w:r>
+              <w:fldChar w:fldCharType="begin"/>
+            </w:r>
+            <w:r>
+              <w:instrText xml:space="preserve"> MERGEFIELD  $bac.Option1 </w:instrText>
+            </w:r>
+            <w:r>
+              <w:fldChar w:fldCharType="separate"/>
+            </w:r>
+            <w:r>
+              <w:rPr>
+                <w:noProof/>
+              </w:rPr>
+              <w:t>«$bac.Option1»</w:t>
+            </w:r>
+            <w:r>
+              <w:fldChar w:fldCharType="end"/>
+            </w:r>
+          </w:p>
+          <w:p>
+            <w:pPr>
+              <w:jc w:val="left"/>
+            </w:pPr>
+            <w:r>
+              <w:rPr>
+                <w:b/>
+              </w:rPr>
+              <w:t xml:space="preserve">Option 2 </w:t>
+            </w:r>
+            <w:r>
+              <w:rPr>
+                <w:b/>
+              </w:rPr>
+              <w:t>:</w:t>
+            </w:r>
+            <w:r>
+              <w:t xml:space="preserve"> </w:t>
+            </w:r>
+            <w:r>
+              <w:fldChar w:fldCharType="begin"/>
+            </w:r>
+            <w:r>
+              <w:instrText xml:space="preserve"> MERGEFIELD  $bac.Option2 </w:instrText>
+            </w:r>
+            <w:r>
+              <w:fldChar w:fldCharType="separate"/>
+            </w:r>
+            <w:r>
+              <w:rPr>
+                <w:noProof/>
+              </w:rPr>
+              <w:t>«$bac.Option2»</w:t>
+            </w:r>
+            <w:r>
+              <w:fldChar w:fldCharType="end"/>
+            </w:r>
+          </w:p>
+          <w:p>
+            <w:pPr>
+              <w:jc w:val="left"/>
+            </w:pPr>
+            <w:r>
+              <w:rPr>
+                <w:b/>
+              </w:rPr>
+              <w:t xml:space="preserve">Option 3 </w:t>
+            </w:r>
+            <w:r>
+              <w:rPr>
+                <w:b/>
+              </w:rPr>
+              <w:t>:</w:t>
+            </w:r>
+            <w:r>
+              <w:t xml:space="preserve"> </w:t>
+            </w:r>
+            <w:r>
+              <w:fldChar w:fldCharType="begin"/>
+            </w:r>
+            <w:r>
+              <w:instrText xml:space="preserve"> MERGEFIELD  $bac.Option3 </w:instrText>
+            </w:r>
+            <w:r>
+              <w:fldChar w:fldCharType="separate"/>
+            </w:r>
+            <w:r>
+              <w:rPr>
+                <w:noProof/>
+              </w:rPr>
+              <w:t>«$bac.Option3»</w:t>
+            </w:r>
+            <w:r>
+              <w:fldChar w:fldCharType="end"/>
+            </w:r>
+          </w:p>
+          <w:p>
+            <w:pPr>
+              <w:spacing w:after="80"/>
+              <w:jc w:val="left"/>
+            </w:pPr>
+            <w:r>
+              <w:rPr>
+                <w:b/>
+              </w:rPr>
+              <w:t xml:space="preserve">Option 4 </w:t>
+            </w:r>
+            <w:r>
+              <w:rPr>
+                <w:b/>
+              </w:rPr>
+              <w:t>:</w:t>
+            </w:r>
+            <w:r>
+              <w:t xml:space="preserve"> </w:t>
+            </w:r>
+            <w:r>
+              <w:fldChar w:fldCharType="begin"/>
+            </w:r>
+            <w:r>
+              <w:instrText xml:space="preserve"> MERGEFIELD  $bac.Option4 </w:instrText>
+            </w:r>
+            <w:r>
+              <w:fldChar w:fldCharType="separate"/>
+            </w:r>
+            <w:r>
+              <w:rPr>
+                <w:noProof/>
+              </w:rPr>
+              <w:t>«$bac.Option4»</w:t>
+            </w:r>
+            <w:r>
+              <w:fldChar w:fldCharType="end"/>
+            </w:r>
+          </w:p>
+        </w:tc>
+      </w:tr>
+    </w:tbl>
+    <w:p>
+      <w:pPr>
+        <w:rPr>
+          <w:noProof/>
+        </w:rPr>
+      </w:pPr>
+      <w:r>
+        <w:fldChar w:fldCharType="begin"/>
+      </w:r>
+      <w:r>
+        <w:instrText xml:space="preserve"> MERGEFIELD  #end </w:instrText>
+      </w:r>
+      <w:r>
+        <w:fldChar w:fldCharType="separate"/>
+      </w:r>
+      <w:r>
+        <w:rPr>
+          <w:noProof/>
+        </w:rPr>
+        <w:t>«#end»</w:t>
+      </w:r>
+      <w:r>
+        <w:rPr>
+          <w:noProof/>
+        </w:rPr>
+        <w:fldChar w:fldCharType="end"/>
+      </w:r>
     </w:p>
     <w:p>
       <w:pPr>
+        <w:rPr>
+          <w:bCs/>
+        </w:rPr>
+      </w:pPr>
+    </w:p>
+    <w:bookmarkStart w:id="0" w:name="_GoBack"/>
+    <w:bookmarkEnd w:id="0"/>
+    <w:p>
+      <w:pPr>
         <w:pStyle w:val="XdocTitre2"/>
       </w:pPr>
       <w:r>
@@ -1279,15 +1443,7 @@
         <w:fldChar w:fldCharType="separate"/>
       </w:r>
       <w:r>
-        <w:t>«#</w:t>
-      </w:r>
-      <w:proofErr w:type="gramStart"/>
-      <w:r>
-        <w:t>if(</w:t>
-      </w:r>
-      <w:proofErr w:type="gramEnd"/>
-      <w:r>
-        <w:t>$</w:t>
+        <w:t>«#if($</w:t>
       </w:r>
       <w:proofErr w:type="spellStart"/>
       <w:r>
@@ -1328,27 +1484,14 @@
                 <w:lang w:val="en-US"/>
               </w:rPr>
             </w:pPr>
-            <w:r>
-              <w:fldChar w:fldCharType="begin"/>
-            </w:r>
-            <w:r>
-              <w:instrText xml:space="preserve"> MERGEFIELD  "#foreach($cursusInterne in $cursusInternes)" </w:instrText>
-            </w:r>
-            <w:r>
-              <w:fldChar w:fldCharType="separate"/>
-            </w:r>
-            <w:r>
-              <w:rPr>
-                <w:noProof/>
-              </w:rPr>
-              <w:t>«#foreach($cursusInterne in $cursusIntern»</w:t>
-            </w:r>
-            <w:r>
-              <w:rPr>
-                <w:noProof/>
-              </w:rPr>
-              <w:fldChar w:fldCharType="end"/>
-            </w:r>
+            <w:fldSimple w:instr=" MERGEFIELD  &quot;#foreach($cursusInterne in $cursusInternes)&quot; ">
+              <w:r>
+                <w:rPr>
+                  <w:noProof/>
+                </w:rPr>
+                <w:t>«#foreach($cursusInterne in $cursusIntern»</w:t>
+              </w:r>
+            </w:fldSimple>
           </w:p>
           <w:tbl>
             <w:tblPr>
@@ -1389,27 +1532,14 @@
                       <w:lang w:val="en-US"/>
                     </w:rPr>
                   </w:pPr>
-                  <w:r>
-                    <w:fldChar w:fldCharType="begin"/>
-                  </w:r>
-                  <w:r>
-                    <w:instrText xml:space="preserve"> MERGEFIELD  $cursusInterne.Annee </w:instrText>
-                  </w:r>
-                  <w:r>
-                    <w:fldChar w:fldCharType="separate"/>
-                  </w:r>
-                  <w:r>
-                    <w:rPr>
-                      <w:noProof/>
-                    </w:rPr>
-                    <w:t>«$cursusInterne.Annee»</w:t>
-                  </w:r>
-                  <w:r>
-                    <w:rPr>
-                      <w:noProof/>
-                    </w:rPr>
-                    <w:fldChar w:fldCharType="end"/>
-                  </w:r>
+                  <w:fldSimple w:instr=" MERGEFIELD  $cursusInterne.Annee ">
+                    <w:r>
+                      <w:rPr>
+                        <w:noProof/>
+                      </w:rPr>
+                      <w:t>«$cursusInterne.Annee»</w:t>
+                    </w:r>
+                  </w:fldSimple>
                 </w:p>
               </w:tc>
               <w:tc>
@@ -1424,27 +1554,14 @@
                       <w:lang w:val="en-US"/>
                     </w:rPr>
                   </w:pPr>
-                  <w:r>
-                    <w:fldChar w:fldCharType="begin"/>
-                  </w:r>
-                  <w:r>
-                    <w:instrText xml:space="preserve"> MERGEFIELD  $cursusInterne.Code </w:instrText>
-                  </w:r>
-                  <w:r>
-                    <w:fldChar w:fldCharType="separate"/>
-                  </w:r>
-                  <w:r>
-                    <w:rPr>
-                      <w:noProof/>
-                    </w:rPr>
-                    <w:t>«$cursusInterne.Code»</w:t>
-                  </w:r>
-                  <w:r>
-                    <w:rPr>
-                      <w:noProof/>
-                    </w:rPr>
-                    <w:fldChar w:fldCharType="end"/>
-                  </w:r>
+                  <w:fldSimple w:instr=" MERGEFIELD  $cursusInterne.Code ">
+                    <w:r>
+                      <w:rPr>
+                        <w:noProof/>
+                      </w:rPr>
+                      <w:t>«$cursusInterne.Code»</w:t>
+                    </w:r>
+                  </w:fldSimple>
                   <w:r>
                     <w:rPr>
                       <w:lang w:val="en-US"/>
@@ -1462,27 +1579,14 @@
                   <w:pPr>
                     <w:jc w:val="left"/>
                   </w:pPr>
-                  <w:r>
-                    <w:fldChar w:fldCharType="begin"/>
-                  </w:r>
-                  <w:r>
-                    <w:instrText xml:space="preserve"> MERGEFIELD  $cursusInterne.Formation </w:instrText>
-                  </w:r>
-                  <w:r>
-                    <w:fldChar w:fldCharType="separate"/>
-                  </w:r>
-                  <w:r>
-                    <w:rPr>
-                      <w:noProof/>
-                    </w:rPr>
-                    <w:t>«$cursusInterne.Formation»</w:t>
-                  </w:r>
-                  <w:r>
-                    <w:rPr>
-                      <w:noProof/>
-                    </w:rPr>
-                    <w:fldChar w:fldCharType="end"/>
-                  </w:r>
+                  <w:fldSimple w:instr=" MERGEFIELD  $cursusInterne.Formation ">
+                    <w:r>
+                      <w:rPr>
+                        <w:noProof/>
+                      </w:rPr>
+                      <w:t>«$cursusInterne.Formation»</w:t>
+                    </w:r>
+                  </w:fldSimple>
                 </w:p>
               </w:tc>
               <w:tc>
@@ -1494,27 +1598,14 @@
                   <w:pPr>
                     <w:jc w:val="left"/>
                   </w:pPr>
-                  <w:r>
-                    <w:fldChar w:fldCharType="begin"/>
-                  </w:r>
-                  <w:r>
-                    <w:instrText xml:space="preserve"> MERGEFIELD  $cursusInterne.Resultat </w:instrText>
-                  </w:r>
-                  <w:r>
-                    <w:fldChar w:fldCharType="separate"/>
-                  </w:r>
-                  <w:r>
-                    <w:rPr>
-                      <w:noProof/>
-                    </w:rPr>
-                    <w:t>«$cursusInterne.Resultat»</w:t>
-                  </w:r>
-                  <w:r>
-                    <w:rPr>
-                      <w:noProof/>
-                    </w:rPr>
-                    <w:fldChar w:fldCharType="end"/>
-                  </w:r>
+                  <w:fldSimple w:instr=" MERGEFIELD  $cursusInterne.Resultat ">
+                    <w:r>
+                      <w:rPr>
+                        <w:noProof/>
+                      </w:rPr>
+                      <w:t>«$cursusInterne.Resultat»</w:t>
+                    </w:r>
+                  </w:fldSimple>
                 </w:p>
               </w:tc>
               <w:tc>
@@ -1526,27 +1617,14 @@
                   <w:pPr>
                     <w:jc w:val="left"/>
                   </w:pPr>
-                  <w:r>
-                    <w:fldChar w:fldCharType="begin"/>
-                  </w:r>
-                  <w:r>
-                    <w:instrText xml:space="preserve"> MERGEFIELD  $cursusInterne.Mention </w:instrText>
-                  </w:r>
-                  <w:r>
-                    <w:fldChar w:fldCharType="separate"/>
-                  </w:r>
-                  <w:r>
-                    <w:rPr>
-                      <w:noProof/>
-                    </w:rPr>
-                    <w:t>«$cursusInterne.Mention»</w:t>
-                  </w:r>
-                  <w:r>
-                    <w:rPr>
-                      <w:noProof/>
-                    </w:rPr>
-                    <w:fldChar w:fldCharType="end"/>
-                  </w:r>
+                  <w:fldSimple w:instr=" MERGEFIELD  $cursusInterne.Mention ">
+                    <w:r>
+                      <w:rPr>
+                        <w:noProof/>
+                      </w:rPr>
+                      <w:t>«$cursusInterne.Mention»</w:t>
+                    </w:r>
+                  </w:fldSimple>
                 </w:p>
               </w:tc>
             </w:tr>
@@ -1555,27 +1633,14 @@
             <w:pPr>
               <w:jc w:val="left"/>
             </w:pPr>
-            <w:r>
-              <w:fldChar w:fldCharType="begin"/>
-            </w:r>
-            <w:r>
-              <w:instrText xml:space="preserve"> MERGEFIELD  #end </w:instrText>
-            </w:r>
-            <w:r>
-              <w:fldChar w:fldCharType="separate"/>
-            </w:r>
-            <w:r>
-              <w:rPr>
-                <w:noProof/>
-              </w:rPr>
-              <w:t>«#end»</w:t>
-            </w:r>
-            <w:r>
-              <w:rPr>
-                <w:noProof/>
-              </w:rPr>
-              <w:fldChar w:fldCharType="end"/>
-            </w:r>
+            <w:fldSimple w:instr=" MERGEFIELD  #end ">
+              <w:r>
+                <w:rPr>
+                  <w:noProof/>
+                </w:rPr>
+                <w:t>«#end»</w:t>
+              </w:r>
+            </w:fldSimple>
           </w:p>
         </w:tc>
       </w:tr>
@@ -1585,60 +1650,16 @@
       <w:pPr>
         <w:pStyle w:val="XdocTitre2"/>
       </w:pPr>
-      <w:r>
-        <w:fldChar w:fldCharType="begin"/>
-      </w:r>
-      <w:r>
-        <w:instrText xml:space="preserve"> MERGEFIELD  #end </w:instrText>
-      </w:r>
-      <w:r>
-        <w:fldChar w:fldCharType="separate"/>
-      </w:r>
-      <w:r>
-        <w:t>«#</w:t>
-      </w:r>
-      <w:proofErr w:type="spellStart"/>
-      <w:r>
-        <w:t>end»</w:t>
-      </w:r>
-      <w:r>
-        <w:fldChar w:fldCharType="end"/>
-      </w:r>
-      <w:r>
-        <w:fldChar w:fldCharType="begin"/>
-      </w:r>
-      <w:r>
-        <w:instrText xml:space="preserve"> MERGEFIELD  #if($affichageCursusExterne) </w:instrText>
-      </w:r>
-      <w:r>
-        <w:fldChar w:fldCharType="separate"/>
-      </w:r>
-      <w:r>
-        <w:t>«#</w:t>
-      </w:r>
-      <w:proofErr w:type="gramStart"/>
-      <w:r>
-        <w:t>if</w:t>
-      </w:r>
-      <w:proofErr w:type="spellEnd"/>
-      <w:r>
-        <w:t>(</w:t>
-      </w:r>
-      <w:proofErr w:type="gramEnd"/>
-      <w:r>
-        <w:t>$</w:t>
-      </w:r>
-      <w:proofErr w:type="spellStart"/>
-      <w:r>
-        <w:t>affichageCursusExterne</w:t>
-      </w:r>
-      <w:proofErr w:type="spellEnd"/>
-      <w:r>
-        <w:t>)»</w:t>
-      </w:r>
-      <w:r>
-        <w:fldChar w:fldCharType="end"/>
-      </w:r>
+      <w:fldSimple w:instr=" MERGEFIELD  #end ">
+        <w:r>
+          <w:t>«#end»</w:t>
+        </w:r>
+      </w:fldSimple>
+      <w:fldSimple w:instr=" MERGEFIELD  #if($affichageCursusExterne) ">
+        <w:r>
+          <w:t>«#if($affichageCursusExterne)»</w:t>
+        </w:r>
+      </w:fldSimple>
       <w:r>
         <w:t>CURSUS EXTERNE</w:t>
       </w:r>
@@ -1666,27 +1687,14 @@
                 <w:lang w:val="en-US"/>
               </w:rPr>
             </w:pPr>
-            <w:r>
-              <w:fldChar w:fldCharType="begin"/>
-            </w:r>
-            <w:r>
-              <w:instrText xml:space="preserve"> MERGEFIELD  "#foreach($cursusExterne in $cursusExternes)" </w:instrText>
-            </w:r>
-            <w:r>
-              <w:fldChar w:fldCharType="separate"/>
-            </w:r>
-            <w:r>
-              <w:rPr>
-                <w:noProof/>
-              </w:rPr>
-              <w:t>«#foreach($cursusExterne in $cursusExtern»</w:t>
-            </w:r>
-            <w:r>
-              <w:rPr>
-                <w:noProof/>
-              </w:rPr>
-              <w:fldChar w:fldCharType="end"/>
-            </w:r>
+            <w:fldSimple w:instr=" MERGEFIELD  &quot;#foreach($cursusExterne in $cursusExternes)&quot; ">
+              <w:r>
+                <w:rPr>
+                  <w:noProof/>
+                </w:rPr>
+                <w:t>«#foreach($cursusExterne in $cursusExtern»</w:t>
+              </w:r>
+            </w:fldSimple>
           </w:p>
           <w:tbl>
             <w:tblPr>
@@ -1725,34 +1733,14 @@
                   <w:pPr>
                     <w:jc w:val="left"/>
                   </w:pPr>
-                  <w:r>
-                    <w:fldChar w:fldCharType="begin"/>
-                  </w:r>
-                  <w:r>
-                    <w:instrText xml:space="preserve"> MERGEFIELD  $cursusExterne.Annee </w:instrText>
-                  </w:r>
-                  <w:r>
-                    <w:fldChar w:fldCharType="separate"/>
-                  </w:r>
-                  <w:r>
-                    <w:rPr>
-                      <w:noProof/>
-                    </w:rPr>
-                    <w:t>«$cursusE</w:t>
-                  </w:r>
-                  <w:r>
-                    <w:rPr>
-                      <w:noProof/>
-                    </w:rPr>
-                    <w:lastRenderedPageBreak/>
-                    <w:t>xterne.Annee»</w:t>
-                  </w:r>
-                  <w:r>
-                    <w:rPr>
-                      <w:noProof/>
-                    </w:rPr>
-                    <w:fldChar w:fldCharType="end"/>
-                  </w:r>
+                  <w:fldSimple w:instr=" MERGEFIELD  $cursusExterne.Annee ">
+                    <w:r>
+                      <w:rPr>
+                        <w:noProof/>
+                      </w:rPr>
+                      <w:t>«$cursusExterne.Annee»</w:t>
+                    </w:r>
+                  </w:fldSimple>
                 </w:p>
               </w:tc>
               <w:tc>
@@ -1764,28 +1752,14 @@
                   <w:pPr>
                     <w:jc w:val="left"/>
                   </w:pPr>
-                  <w:r>
-                    <w:lastRenderedPageBreak/>
-                    <w:fldChar w:fldCharType="begin"/>
-                  </w:r>
-                  <w:r>
-                    <w:instrText xml:space="preserve"> MERGEFIELD  $cursusExterne.Code </w:instrText>
-                  </w:r>
-                  <w:r>
-                    <w:fldChar w:fldCharType="separate"/>
-                  </w:r>
-                  <w:r>
-                    <w:rPr>
-                      <w:noProof/>
-                    </w:rPr>
-                    <w:t>«$cursusExterne.Code»</w:t>
-                  </w:r>
-                  <w:r>
-                    <w:rPr>
-                      <w:noProof/>
-                    </w:rPr>
-                    <w:fldChar w:fldCharType="end"/>
-                  </w:r>
+                  <w:fldSimple w:instr=" MERGEFIELD  $cursusExterne.Code ">
+                    <w:r>
+                      <w:rPr>
+                        <w:noProof/>
+                      </w:rPr>
+                      <w:t>«$cursusExterne.Code»</w:t>
+                    </w:r>
+                  </w:fldSimple>
                   <w:r>
                     <w:tab/>
                   </w:r>
@@ -1800,27 +1774,14 @@
                   <w:pPr>
                     <w:jc w:val="left"/>
                   </w:pPr>
-                  <w:r>
-                    <w:fldChar w:fldCharType="begin"/>
-                  </w:r>
-                  <w:r>
-                    <w:instrText xml:space="preserve"> MERGEFIELD  $cursusExterne.Formation </w:instrText>
-                  </w:r>
-                  <w:r>
-                    <w:fldChar w:fldCharType="separate"/>
-                  </w:r>
-                  <w:r>
-                    <w:rPr>
-                      <w:noProof/>
-                    </w:rPr>
-                    <w:t>«$cursusExterne.Formation»</w:t>
-                  </w:r>
-                  <w:r>
-                    <w:rPr>
-                      <w:noProof/>
-                    </w:rPr>
-                    <w:fldChar w:fldCharType="end"/>
-                  </w:r>
+                  <w:fldSimple w:instr=" MERGEFIELD  $cursusExterne.Formation ">
+                    <w:r>
+                      <w:rPr>
+                        <w:noProof/>
+                      </w:rPr>
+                      <w:t>«$cursusExterne.Formation»</w:t>
+                    </w:r>
+                  </w:fldSimple>
                 </w:p>
               </w:tc>
               <w:tc>
@@ -1832,27 +1793,14 @@
                   <w:pPr>
                     <w:jc w:val="left"/>
                   </w:pPr>
-                  <w:r>
-                    <w:fldChar w:fldCharType="begin"/>
-                  </w:r>
-                  <w:r>
-                    <w:instrText xml:space="preserve"> MERGEFIELD  $cursusExterne.Etablissement </w:instrText>
-                  </w:r>
-                  <w:r>
-                    <w:fldChar w:fldCharType="separate"/>
-                  </w:r>
-                  <w:r>
-                    <w:rPr>
-                      <w:noProof/>
-                    </w:rPr>
-                    <w:t>«$cursusExterne.Etablissement»</w:t>
-                  </w:r>
-                  <w:r>
-                    <w:rPr>
-                      <w:noProof/>
-                    </w:rPr>
-                    <w:fldChar w:fldCharType="end"/>
-                  </w:r>
+                  <w:fldSimple w:instr=" MERGEFIELD  $cursusExterne.Etablissement ">
+                    <w:r>
+                      <w:rPr>
+                        <w:noProof/>
+                      </w:rPr>
+                      <w:t>«$cursusExterne.Etablissement»</w:t>
+                    </w:r>
+                  </w:fldSimple>
                 </w:p>
               </w:tc>
               <w:tc>
@@ -1864,34 +1812,14 @@
                   <w:pPr>
                     <w:jc w:val="left"/>
                   </w:pPr>
-                  <w:r>
-                    <w:fldChar w:fldCharType="begin"/>
-                  </w:r>
-                  <w:r>
-                    <w:instrText xml:space="preserve"> MERGEFIELD  $cursusExterne.Resultat </w:instrText>
-                  </w:r>
-                  <w:r>
-                    <w:fldChar w:fldCharType="separate"/>
-                  </w:r>
-                  <w:r>
-                    <w:rPr>
-                      <w:noProof/>
-                    </w:rPr>
-                    <w:t>«$cursusExterne.</w:t>
-                  </w:r>
-                  <w:r>
-                    <w:rPr>
-                      <w:noProof/>
-                    </w:rPr>
-                    <w:lastRenderedPageBreak/>
-                    <w:t>Resultat»</w:t>
-                  </w:r>
-                  <w:r>
-                    <w:rPr>
-                      <w:noProof/>
-                    </w:rPr>
-                    <w:fldChar w:fldCharType="end"/>
-                  </w:r>
+                  <w:fldSimple w:instr=" MERGEFIELD  $cursusExterne.Resultat ">
+                    <w:r>
+                      <w:rPr>
+                        <w:noProof/>
+                      </w:rPr>
+                      <w:t>«$cursusExterne.Resultat»</w:t>
+                    </w:r>
+                  </w:fldSimple>
                 </w:p>
               </w:tc>
               <w:tc>
@@ -1903,62 +1831,27 @@
                   <w:pPr>
                     <w:jc w:val="left"/>
                   </w:pPr>
-                  <w:r>
-                    <w:lastRenderedPageBreak/>
-                    <w:fldChar w:fldCharType="begin"/>
-                  </w:r>
-                  <w:r>
-                    <w:instrText xml:space="preserve"> MERGEFIELD  $cursusExterne.Mention </w:instrText>
-                  </w:r>
-                  <w:r>
-                    <w:fldChar w:fldCharType="separate"/>
-                  </w:r>
-                  <w:r>
-                    <w:rPr>
-                      <w:noProof/>
-                    </w:rPr>
-                    <w:t>«$cursusExtern</w:t>
-                  </w:r>
-                  <w:r>
-                    <w:rPr>
-                      <w:noProof/>
-                    </w:rPr>
-                    <w:lastRenderedPageBreak/>
-                    <w:t>e.Mention»</w:t>
-                  </w:r>
-                  <w:r>
-                    <w:rPr>
-                      <w:noProof/>
-                    </w:rPr>
-                    <w:fldChar w:fldCharType="end"/>
-                  </w:r>
+                  <w:fldSimple w:instr=" MERGEFIELD  $cursusExterne.Mention ">
+                    <w:r>
+                      <w:rPr>
+                        <w:noProof/>
+                      </w:rPr>
+                      <w:t>«$cursusExterne.Mention»</w:t>
+                    </w:r>
+                  </w:fldSimple>
                 </w:p>
               </w:tc>
             </w:tr>
           </w:tbl>
           <w:p>
-            <w:r>
-              <w:lastRenderedPageBreak/>
-              <w:fldChar w:fldCharType="begin"/>
-            </w:r>
-            <w:r>
-              <w:instrText xml:space="preserve"> MERGEFIELD  #end </w:instrText>
-            </w:r>
-            <w:r>
-              <w:fldChar w:fldCharType="separate"/>
-            </w:r>
-            <w:r>
-              <w:rPr>
-                <w:noProof/>
-              </w:rPr>
-              <w:t>«#end»</w:t>
-            </w:r>
-            <w:r>
-              <w:rPr>
-                <w:noProof/>
-              </w:rPr>
-              <w:fldChar w:fldCharType="end"/>
-            </w:r>
+            <w:fldSimple w:instr=" MERGEFIELD  #end ">
+              <w:r>
+                <w:rPr>
+                  <w:noProof/>
+                </w:rPr>
+                <w:t>«#end»</w:t>
+              </w:r>
+            </w:fldSimple>
           </w:p>
         </w:tc>
       </w:tr>
@@ -1968,60 +1861,16 @@
       <w:pPr>
         <w:pStyle w:val="XdocTitre2"/>
       </w:pPr>
-      <w:r>
-        <w:fldChar w:fldCharType="begin"/>
-      </w:r>
-      <w:r>
-        <w:instrText xml:space="preserve"> MERGEFIELD  #end </w:instrText>
-      </w:r>
-      <w:r>
-        <w:fldChar w:fldCharType="separate"/>
-      </w:r>
-      <w:r>
-        <w:t>«#</w:t>
-      </w:r>
-      <w:proofErr w:type="spellStart"/>
-      <w:r>
-        <w:t>end»</w:t>
-      </w:r>
-      <w:r>
-        <w:fldChar w:fldCharType="end"/>
-      </w:r>
-      <w:r>
-        <w:fldChar w:fldCharType="begin"/>
-      </w:r>
-      <w:r>
-        <w:instrText xml:space="preserve"> MERGEFIELD  #if($affichageStage) </w:instrText>
-      </w:r>
-      <w:r>
-        <w:fldChar w:fldCharType="separate"/>
-      </w:r>
-      <w:r>
-        <w:t>«#</w:t>
-      </w:r>
-      <w:proofErr w:type="gramStart"/>
-      <w:r>
-        <w:t>if</w:t>
-      </w:r>
-      <w:proofErr w:type="spellEnd"/>
-      <w:r>
-        <w:t>(</w:t>
-      </w:r>
-      <w:proofErr w:type="gramEnd"/>
-      <w:r>
-        <w:t>$</w:t>
-      </w:r>
-      <w:proofErr w:type="spellStart"/>
-      <w:r>
-        <w:t>affichageStage</w:t>
-      </w:r>
-      <w:proofErr w:type="spellEnd"/>
-      <w:r>
-        <w:t>)»</w:t>
-      </w:r>
-      <w:r>
-        <w:fldChar w:fldCharType="end"/>
-      </w:r>
+      <w:fldSimple w:instr=" MERGEFIELD  #end ">
+        <w:r>
+          <w:t>«#end»</w:t>
+        </w:r>
+      </w:fldSimple>
+      <w:fldSimple w:instr=" MERGEFIELD  #if($affichageStage) ">
+        <w:r>
+          <w:t>«#if($affichageStage)»</w:t>
+        </w:r>
+      </w:fldSimple>
       <w:r>
         <w:t>STAGES</w:t>
       </w:r>
@@ -2353,55 +2202,19 @@
       <w:pPr>
         <w:pStyle w:val="XdocTitre2"/>
       </w:pPr>
-      <w:r>
-        <w:fldChar w:fldCharType="begin"/>
-      </w:r>
-      <w:r>
-        <w:instrText xml:space="preserve"> MERGEFIELD  #end </w:instrText>
-      </w:r>
-      <w:r>
-        <w:fldChar w:fldCharType="separate"/>
-      </w:r>
-      <w:r>
-        <w:t>«#end»</w:t>
-      </w:r>
-      <w:r>
-        <w:fldChar w:fldCharType="end"/>
-      </w:r>
+      <w:fldSimple w:instr=" MERGEFIELD  #end ">
+        <w:r>
+          <w:t>«#end»</w:t>
+        </w:r>
+      </w:fldSimple>
       <w:r>
         <w:t xml:space="preserve"> </w:t>
       </w:r>
-      <w:r>
-        <w:fldChar w:fldCharType="begin"/>
-      </w:r>
-      <w:r>
-        <w:instrText xml:space="preserve"> MERGEFIELD  #if($affichageCursusPro) </w:instrText>
-      </w:r>
-      <w:r>
-        <w:fldChar w:fldCharType="separate"/>
-      </w:r>
-      <w:r>
-        <w:t>«#</w:t>
-      </w:r>
-      <w:proofErr w:type="gramStart"/>
-      <w:r>
-        <w:t>if(</w:t>
-      </w:r>
-      <w:proofErr w:type="gramEnd"/>
-      <w:r>
-        <w:t>$</w:t>
-      </w:r>
-      <w:proofErr w:type="spellStart"/>
-      <w:r>
-        <w:t>affichageCursusPro</w:t>
-      </w:r>
-      <w:proofErr w:type="spellEnd"/>
-      <w:r>
-        <w:t>)»</w:t>
-      </w:r>
-      <w:r>
-        <w:fldChar w:fldCharType="end"/>
-      </w:r>
+      <w:fldSimple w:instr=" MERGEFIELD  #if($affichageCursusPro) ">
+        <w:r>
+          <w:t>«#if($affichageCursusPro)»</w:t>
+        </w:r>
+      </w:fldSimple>
       <w:r>
         <w:t>EXPÉRIENCES PROFESSIONNELLES</w:t>
       </w:r>
@@ -2429,27 +2242,14 @@
                 <w:lang w:val="en-US"/>
               </w:rPr>
             </w:pPr>
-            <w:r>
-              <w:fldChar w:fldCharType="begin"/>
-            </w:r>
-            <w:r>
-              <w:instrText xml:space="preserve"> MERGEFIELD  "#foreach($cursusPro in $cursusPros)" </w:instrText>
-            </w:r>
-            <w:r>
-              <w:fldChar w:fldCharType="separate"/>
-            </w:r>
-            <w:r>
-              <w:rPr>
-                <w:noProof/>
-              </w:rPr>
-              <w:t>«#foreach($cursusPro in $cursusPros)»</w:t>
-            </w:r>
-            <w:r>
-              <w:rPr>
-                <w:noProof/>
-              </w:rPr>
-              <w:fldChar w:fldCharType="end"/>
-            </w:r>
+            <w:fldSimple w:instr=" MERGEFIELD  &quot;#foreach($cursusPro in $cursusPros)&quot; ">
+              <w:r>
+                <w:rPr>
+                  <w:noProof/>
+                </w:rPr>
+                <w:t>«#foreach($cursusPro in $cursusPros)»</w:t>
+              </w:r>
+            </w:fldSimple>
           </w:p>
           <w:tbl>
             <w:tblPr>
@@ -2486,27 +2286,14 @@
                   <w:pPr>
                     <w:jc w:val="left"/>
                   </w:pPr>
-                  <w:r>
-                    <w:fldChar w:fldCharType="begin"/>
-                  </w:r>
-                  <w:r>
-                    <w:instrText xml:space="preserve"> MERGEFIELD  $cursusPro.Annee </w:instrText>
-                  </w:r>
-                  <w:r>
-                    <w:fldChar w:fldCharType="separate"/>
-                  </w:r>
-                  <w:r>
-                    <w:rPr>
-                      <w:noProof/>
-                    </w:rPr>
-                    <w:t>«$cursusPro.Annee»</w:t>
-                  </w:r>
-                  <w:r>
-                    <w:rPr>
-                      <w:noProof/>
-                    </w:rPr>
-                    <w:fldChar w:fldCharType="end"/>
-                  </w:r>
+                  <w:fldSimple w:instr=" MERGEFIELD  $cursusPro.Annee ">
+                    <w:r>
+                      <w:rPr>
+                        <w:noProof/>
+                      </w:rPr>
+                      <w:t>«$cursusPro.Annee»</w:t>
+                    </w:r>
+                  </w:fldSimple>
                 </w:p>
               </w:tc>
               <w:tc>
@@ -2518,27 +2305,14 @@
                   <w:pPr>
                     <w:jc w:val="left"/>
                   </w:pPr>
-                  <w:r>
-                    <w:fldChar w:fldCharType="begin"/>
-                  </w:r>
-                  <w:r>
-                    <w:instrText xml:space="preserve"> MERGEFIELD  $cursusPro.Intitule </w:instrText>
-                  </w:r>
-                  <w:r>
-                    <w:fldChar w:fldCharType="separate"/>
-                  </w:r>
-                  <w:r>
-                    <w:rPr>
-                      <w:noProof/>
-                    </w:rPr>
-                    <w:t>«$cursusPro.Intitule»</w:t>
-                  </w:r>
-                  <w:r>
-                    <w:rPr>
-                      <w:noProof/>
-                    </w:rPr>
-                    <w:fldChar w:fldCharType="end"/>
-                  </w:r>
+                  <w:fldSimple w:instr=" MERGEFIELD  $cursusPro.Intitule ">
+                    <w:r>
+                      <w:rPr>
+                        <w:noProof/>
+                      </w:rPr>
+                      <w:t>«$cursusPro.Intitule»</w:t>
+                    </w:r>
+                  </w:fldSimple>
                 </w:p>
               </w:tc>
               <w:tc>
@@ -2550,27 +2324,14 @@
                   <w:pPr>
                     <w:jc w:val="left"/>
                   </w:pPr>
-                  <w:r>
-                    <w:fldChar w:fldCharType="begin"/>
-                  </w:r>
-                  <w:r>
-                    <w:instrText xml:space="preserve"> MERGEFIELD  $cursusPro.Organisme </w:instrText>
-                  </w:r>
-                  <w:r>
-                    <w:fldChar w:fldCharType="separate"/>
-                  </w:r>
-                  <w:r>
-                    <w:rPr>
-                      <w:noProof/>
-                    </w:rPr>
-                    <w:t>«$cursusPro.Organisme»</w:t>
-                  </w:r>
-                  <w:r>
-                    <w:rPr>
-                      <w:noProof/>
-                    </w:rPr>
-                    <w:fldChar w:fldCharType="end"/>
-                  </w:r>
+                  <w:fldSimple w:instr=" MERGEFIELD  $cursusPro.Organisme ">
+                    <w:r>
+                      <w:rPr>
+                        <w:noProof/>
+                      </w:rPr>
+                      <w:t>«$cursusPro.Organisme»</w:t>
+                    </w:r>
+                  </w:fldSimple>
                 </w:p>
               </w:tc>
               <w:tc>
@@ -2582,27 +2343,14 @@
                   <w:pPr>
                     <w:jc w:val="left"/>
                   </w:pPr>
-                  <w:r>
-                    <w:fldChar w:fldCharType="begin"/>
-                  </w:r>
-                  <w:r>
-                    <w:instrText xml:space="preserve"> MERGEFIELD  $cursusPro.Duree </w:instrText>
-                  </w:r>
-                  <w:r>
-                    <w:fldChar w:fldCharType="separate"/>
-                  </w:r>
-                  <w:r>
-                    <w:rPr>
-                      <w:noProof/>
-                    </w:rPr>
-                    <w:t>«$cursusPro.Duree»</w:t>
-                  </w:r>
-                  <w:r>
-                    <w:rPr>
-                      <w:noProof/>
-                    </w:rPr>
-                    <w:fldChar w:fldCharType="end"/>
-                  </w:r>
+                  <w:fldSimple w:instr=" MERGEFIELD  $cursusPro.Duree ">
+                    <w:r>
+                      <w:rPr>
+                        <w:noProof/>
+                      </w:rPr>
+                      <w:t>«$cursusPro.Duree»</w:t>
+                    </w:r>
+                  </w:fldSimple>
                 </w:p>
               </w:tc>
             </w:tr>
@@ -2611,27 +2359,14 @@
             <w:pPr>
               <w:jc w:val="left"/>
             </w:pPr>
-            <w:r>
-              <w:fldChar w:fldCharType="begin"/>
-            </w:r>
-            <w:r>
-              <w:instrText xml:space="preserve"> MERGEFIELD  $cursusPro.Objectif </w:instrText>
-            </w:r>
-            <w:r>
-              <w:fldChar w:fldCharType="separate"/>
-            </w:r>
-            <w:r>
-              <w:rPr>
-                <w:noProof/>
-              </w:rPr>
-              <w:t>«$cursusPro.Objectif»</w:t>
-            </w:r>
-            <w:r>
-              <w:rPr>
-                <w:noProof/>
-              </w:rPr>
-              <w:fldChar w:fldCharType="end"/>
-            </w:r>
+            <w:fldSimple w:instr=" MERGEFIELD  $cursusPro.Objectif ">
+              <w:r>
+                <w:rPr>
+                  <w:noProof/>
+                </w:rPr>
+                <w:t>«$cursusPro.Objectif»</w:t>
+              </w:r>
+            </w:fldSimple>
             <w:r>
               <w:t xml:space="preserve"> </w:t>
             </w:r>
@@ -2671,54 +2406,27 @@
     </w:tbl>
     <w:p/>
     <w:p>
-      <w:r>
-        <w:fldChar w:fldCharType="begin"/>
-      </w:r>
-      <w:r>
-        <w:instrText xml:space="preserve"> MERGEFIELD  #end </w:instrText>
-      </w:r>
-      <w:r>
-        <w:fldChar w:fldCharType="separate"/>
-      </w:r>
-      <w:r>
-        <w:rPr>
-          <w:noProof/>
-        </w:rPr>
-        <w:t>«#end»</w:t>
-      </w:r>
-      <w:r>
-        <w:rPr>
-          <w:noProof/>
-        </w:rPr>
-        <w:fldChar w:fldCharType="end"/>
-      </w:r>
+      <w:fldSimple w:instr=" MERGEFIELD  #end ">
+        <w:r>
+          <w:rPr>
+            <w:noProof/>
+          </w:rPr>
+          <w:t>«#end»</w:t>
+        </w:r>
+      </w:fldSimple>
     </w:p>
     <w:p>
       <w:r>
         <w:br w:type="page"/>
       </w:r>
-      <w:r>
-        <w:lastRenderedPageBreak/>
-        <w:fldChar w:fldCharType="begin"/>
-      </w:r>
-      <w:r>
-        <w:instrText xml:space="preserve"> MERGEFIELD  #if($non-dematerialisation) </w:instrText>
-      </w:r>
-      <w:r>
-        <w:fldChar w:fldCharType="separate"/>
-      </w:r>
-      <w:r>
-        <w:rPr>
-          <w:noProof/>
-        </w:rPr>
-        <w:t>«#if($non-dematerialisation)»</w:t>
-      </w:r>
-      <w:r>
-        <w:rPr>
-          <w:noProof/>
-        </w:rPr>
-        <w:fldChar w:fldCharType="end"/>
-      </w:r>
+      <w:fldSimple w:instr=" MERGEFIELD  #if($non-dematerialisation) ">
+        <w:r>
+          <w:rPr>
+            <w:noProof/>
+          </w:rPr>
+          <w:t>«#if($non-dematerialisation)»</w:t>
+        </w:r>
+      </w:fldSimple>
     </w:p>
     <w:tbl>
       <w:tblPr>
@@ -2966,27 +2674,14 @@
             </w:r>
           </w:p>
           <w:p>
-            <w:r>
-              <w:fldChar w:fldCharType="begin"/>
-            </w:r>
-            <w:r>
-              <w:instrText xml:space="preserve"> MERGEFIELD  "#foreach($pieceJustif in $listePiecesJustifs)" </w:instrText>
-            </w:r>
-            <w:r>
-              <w:fldChar w:fldCharType="separate"/>
-            </w:r>
-            <w:r>
-              <w:rPr>
-                <w:noProof/>
-              </w:rPr>
-              <w:t>«#foreach($pieceJustif in $listePiecesJus»</w:t>
-            </w:r>
-            <w:r>
-              <w:rPr>
-                <w:noProof/>
-              </w:rPr>
-              <w:fldChar w:fldCharType="end"/>
-            </w:r>
+            <w:fldSimple w:instr=" MERGEFIELD  &quot;#foreach($pieceJustif in $listePiecesJustifs)&quot; ">
+              <w:r>
+                <w:rPr>
+                  <w:noProof/>
+                </w:rPr>
+                <w:t>«#foreach($pieceJustif in $listePiecesJus»</w:t>
+              </w:r>
+            </w:fldSimple>
           </w:p>
           <w:tbl>
             <w:tblPr>
@@ -3036,7 +2731,7 @@
                                 </pic:cNvPicPr>
                               </pic:nvPicPr>
                               <pic:blipFill>
-                                <a:blip r:embed="rId10">
+                                <a:blip r:embed="rId9">
                                   <a:extLst>
                                     <a:ext uri="{28A0092B-C50C-407E-A947-70E740481C1C}">
                                       <a14:useLocalDpi xmlns:a14="http://schemas.microsoft.com/office/drawing/2010/main" val="0"/>
@@ -3075,27 +2770,14 @@
                   <w:vAlign w:val="center"/>
                 </w:tcPr>
                 <w:p>
-                  <w:r>
-                    <w:fldChar w:fldCharType="begin"/>
-                  </w:r>
-                  <w:r>
-                    <w:instrText xml:space="preserve"> MERGEFIELD  $pieceJustif.Libelle </w:instrText>
-                  </w:r>
-                  <w:r>
-                    <w:fldChar w:fldCharType="separate"/>
-                  </w:r>
-                  <w:r>
-                    <w:rPr>
-                      <w:noProof/>
-                    </w:rPr>
-                    <w:t>«$pieceJustif.Libelle»</w:t>
-                  </w:r>
-                  <w:r>
-                    <w:rPr>
-                      <w:noProof/>
-                    </w:rPr>
-                    <w:fldChar w:fldCharType="end"/>
-                  </w:r>
+                  <w:fldSimple w:instr=" MERGEFIELD  $pieceJustif.Libelle ">
+                    <w:r>
+                      <w:rPr>
+                        <w:noProof/>
+                      </w:rPr>
+                      <w:t>«$pieceJustif.Libelle»</w:t>
+                    </w:r>
+                  </w:fldSimple>
                 </w:p>
               </w:tc>
             </w:tr>
@@ -3194,27 +2876,14 @@
           <w:color w:val="000000"/>
         </w:rPr>
       </w:pPr>
-      <w:r>
-        <w:fldChar w:fldCharType="begin"/>
-      </w:r>
-      <w:r>
-        <w:instrText xml:space="preserve"> MERGEFIELD  $candidature.Commission </w:instrText>
-      </w:r>
-      <w:r>
-        <w:fldChar w:fldCharType="separate"/>
-      </w:r>
-      <w:r>
-        <w:rPr>
-          <w:noProof/>
-        </w:rPr>
-        <w:t>«$candidature.Commission»</w:t>
-      </w:r>
-      <w:r>
-        <w:rPr>
-          <w:noProof/>
-        </w:rPr>
-        <w:fldChar w:fldCharType="end"/>
-      </w:r>
+      <w:fldSimple w:instr=" MERGEFIELD  $candidature.Commission ">
+        <w:r>
+          <w:rPr>
+            <w:noProof/>
+          </w:rPr>
+          <w:t>«$candidature.Commission»</w:t>
+        </w:r>
+      </w:fldSimple>
     </w:p>
     <w:p>
       <w:pPr>
@@ -3223,27 +2892,14 @@
           <w:noProof/>
         </w:rPr>
       </w:pPr>
-      <w:r>
-        <w:fldChar w:fldCharType="begin"/>
-      </w:r>
-      <w:r>
-        <w:instrText xml:space="preserve"> MERGEFIELD  $candidature.AdresseCommission </w:instrText>
-      </w:r>
-      <w:r>
-        <w:fldChar w:fldCharType="separate"/>
-      </w:r>
-      <w:r>
-        <w:rPr>
-          <w:noProof/>
-        </w:rPr>
-        <w:t>«$candidature.AdresseCommission»</w:t>
-      </w:r>
-      <w:r>
-        <w:rPr>
-          <w:noProof/>
-        </w:rPr>
-        <w:fldChar w:fldCharType="end"/>
-      </w:r>
+      <w:fldSimple w:instr=" MERGEFIELD  $candidature.AdresseCommission ">
+        <w:r>
+          <w:rPr>
+            <w:noProof/>
+          </w:rPr>
+          <w:t>«$candidature.AdresseCommission»</w:t>
+        </w:r>
+      </w:fldSimple>
     </w:p>
     <w:p>
       <w:pPr>
@@ -3260,27 +2916,14 @@
           <w:noProof/>
         </w:rPr>
       </w:pPr>
-      <w:r>
-        <w:fldChar w:fldCharType="begin"/>
-      </w:r>
-      <w:r>
-        <w:instrText xml:space="preserve"> MERGEFIELD  $candidature.CommentaireRetour </w:instrText>
-      </w:r>
-      <w:r>
-        <w:fldChar w:fldCharType="separate"/>
-      </w:r>
-      <w:r>
-        <w:rPr>
-          <w:noProof/>
-        </w:rPr>
-        <w:t>«$candidature.CommentaireRetour»</w:t>
-      </w:r>
-      <w:r>
-        <w:rPr>
-          <w:noProof/>
-        </w:rPr>
-        <w:fldChar w:fldCharType="end"/>
-      </w:r>
+      <w:fldSimple w:instr=" MERGEFIELD  $candidature.CommentaireRetour ">
+        <w:r>
+          <w:rPr>
+            <w:noProof/>
+          </w:rPr>
+          <w:t>«$candidature.CommentaireRetour»</w:t>
+        </w:r>
+      </w:fldSimple>
     </w:p>
     <w:p>
       <w:pPr>
@@ -3328,27 +2971,14 @@
         </w:rPr>
         <w:t xml:space="preserve"> </w:t>
       </w:r>
-      <w:r>
-        <w:fldChar w:fldCharType="begin"/>
-      </w:r>
-      <w:r>
-        <w:instrText xml:space="preserve"> MERGEFIELD  $dates.DateRetour </w:instrText>
-      </w:r>
-      <w:r>
-        <w:fldChar w:fldCharType="separate"/>
-      </w:r>
-      <w:r>
-        <w:rPr>
-          <w:noProof/>
-        </w:rPr>
-        <w:t>«$dates.DateRetour»</w:t>
-      </w:r>
-      <w:r>
-        <w:rPr>
-          <w:noProof/>
-        </w:rPr>
-        <w:fldChar w:fldCharType="end"/>
-      </w:r>
+      <w:fldSimple w:instr=" MERGEFIELD  $dates.DateRetour ">
+        <w:r>
+          <w:rPr>
+            <w:noProof/>
+          </w:rPr>
+          <w:t>«$dates.DateRetour»</w:t>
+        </w:r>
+      </w:fldSimple>
       <w:r>
         <w:rPr>
           <w:noProof/>
@@ -3519,51 +3149,25 @@
                 <w:color w:val="000000"/>
               </w:rPr>
             </w:pPr>
-            <w:r>
-              <w:fldChar w:fldCharType="begin"/>
-            </w:r>
-            <w:r>
-              <w:instrText xml:space="preserve"> MERGEFIELD  $candidat.NomPatronymique </w:instrText>
-            </w:r>
-            <w:r>
-              <w:fldChar w:fldCharType="separate"/>
-            </w:r>
-            <w:r>
-              <w:rPr>
-                <w:noProof/>
-              </w:rPr>
-              <w:t>«$candidat.NomPatronymique»</w:t>
-            </w:r>
-            <w:r>
-              <w:rPr>
-                <w:noProof/>
-              </w:rPr>
-              <w:fldChar w:fldCharType="end"/>
-            </w:r>
+            <w:fldSimple w:instr=" MERGEFIELD  $candidat.NomPatronymique ">
+              <w:r>
+                <w:rPr>
+                  <w:noProof/>
+                </w:rPr>
+                <w:t>«$candidat.NomPatronymique»</w:t>
+              </w:r>
+            </w:fldSimple>
             <w:r>
               <w:t xml:space="preserve"> </w:t>
             </w:r>
-            <w:r>
-              <w:fldChar w:fldCharType="begin"/>
-            </w:r>
-            <w:r>
-              <w:instrText xml:space="preserve"> MERGEFIELD  $candidat.Prenom </w:instrText>
-            </w:r>
-            <w:r>
-              <w:fldChar w:fldCharType="separate"/>
-            </w:r>
-            <w:r>
-              <w:rPr>
-                <w:noProof/>
-              </w:rPr>
-              <w:t>«$candidat.Prenom»</w:t>
-            </w:r>
-            <w:r>
-              <w:rPr>
-                <w:noProof/>
-              </w:rPr>
-              <w:fldChar w:fldCharType="end"/>
-            </w:r>
+            <w:fldSimple w:instr=" MERGEFIELD  $candidat.Prenom ">
+              <w:r>
+                <w:rPr>
+                  <w:noProof/>
+                </w:rPr>
+                <w:t>«$candidat.Prenom»</w:t>
+              </w:r>
+            </w:fldSimple>
           </w:p>
         </w:tc>
         <w:tc>
@@ -3988,27 +3592,14 @@
             <w:pPr>
               <w:jc w:val="left"/>
             </w:pPr>
-            <w:r>
-              <w:fldChar w:fldCharType="begin"/>
-            </w:r>
-            <w:r>
-              <w:instrText xml:space="preserve"> MERGEFIELD  "#foreach($avis in $listeAvis)" </w:instrText>
-            </w:r>
-            <w:r>
-              <w:fldChar w:fldCharType="separate"/>
-            </w:r>
-            <w:r>
-              <w:rPr>
-                <w:noProof/>
-              </w:rPr>
-              <w:t>«#foreach($avis in $listeAvis)»</w:t>
-            </w:r>
-            <w:r>
-              <w:rPr>
-                <w:noProof/>
-              </w:rPr>
-              <w:fldChar w:fldCharType="end"/>
-            </w:r>
+            <w:fldSimple w:instr=" MERGEFIELD  &quot;#foreach($avis in $listeAvis)&quot; ">
+              <w:r>
+                <w:rPr>
+                  <w:noProof/>
+                </w:rPr>
+                <w:t>«#foreach($avis in $listeAvis)»</w:t>
+              </w:r>
+            </w:fldSimple>
           </w:p>
           <w:tbl>
             <w:tblPr>
@@ -4064,7 +3655,7 @@
                                 </pic:cNvPicPr>
                               </pic:nvPicPr>
                               <pic:blipFill>
-                                <a:blip r:embed="rId10">
+                                <a:blip r:embed="rId9">
                                   <a:extLst>
                                     <a:ext uri="{28A0092B-C50C-407E-A947-70E740481C1C}">
                                       <a14:useLocalDpi xmlns:a14="http://schemas.microsoft.com/office/drawing/2010/main" val="0"/>
@@ -4107,27 +3698,14 @@
                     <w:spacing w:before="0"/>
                     <w:jc w:val="left"/>
                   </w:pPr>
-                  <w:r>
-                    <w:fldChar w:fldCharType="begin"/>
-                  </w:r>
-                  <w:r>
-                    <w:instrText xml:space="preserve"> MERGEFIELD  $avis.Libelle </w:instrText>
-                  </w:r>
-                  <w:r>
-                    <w:fldChar w:fldCharType="separate"/>
-                  </w:r>
-                  <w:r>
-                    <w:rPr>
-                      <w:noProof/>
-                    </w:rPr>
-                    <w:t>«$avis.Libelle»</w:t>
-                  </w:r>
-                  <w:r>
-                    <w:rPr>
-                      <w:noProof/>
-                    </w:rPr>
-                    <w:fldChar w:fldCharType="end"/>
-                  </w:r>
+                  <w:fldSimple w:instr=" MERGEFIELD  $avis.Libelle ">
+                    <w:r>
+                      <w:rPr>
+                        <w:noProof/>
+                      </w:rPr>
+                      <w:t>«$avis.Libelle»</w:t>
+                    </w:r>
+                  </w:fldSimple>
                 </w:p>
               </w:tc>
               <w:tc>
@@ -4140,22 +3718,11 @@
                     <w:spacing w:before="0"/>
                     <w:jc w:val="left"/>
                   </w:pPr>
-                  <w:fldSimple w:instr=" MERGEFIELD  #if($avis.type==\&quot;PR\&quot;) ">
-                    <w:r>
-                      <w:rPr>
-                        <w:noProof/>
-                      </w:rPr>
-                      <w:t>«#if($avis.type=="PR")»</w:t>
-                    </w:r>
-                  </w:fldSimple>
-                  <w:r>
-                    <w:t xml:space="preserve"> Convoqué le : …………………………………</w:t>
-                  </w:r>
                   <w:r>
                     <w:fldChar w:fldCharType="begin"/>
                   </w:r>
                   <w:r>
-                    <w:instrText xml:space="preserve"> MERGEFIELD  #elseif($avis.type==\"LC\") </w:instrText>
+                    <w:instrText xml:space="preserve"> MERGEFIELD  #if($avis.type==\"PR\") </w:instrText>
                   </w:r>
                   <w:r>
                     <w:fldChar w:fldCharType="separate"/>
@@ -4164,21 +3731,7 @@
                     <w:rPr>
                       <w:noProof/>
                     </w:rPr>
-                    <w:t>«#</w:t>
-                  </w:r>
-                  <w:proofErr w:type="spellStart"/>
-                  <w:r>
-                    <w:rPr>
-                      <w:noProof/>
-                    </w:rPr>
-                    <w:t>elseif</w:t>
-                  </w:r>
-                  <w:proofErr w:type="spellEnd"/>
-                  <w:r>
-                    <w:rPr>
-                      <w:noProof/>
-                    </w:rPr>
-                    <w:t>($avis.type=="LC")»</w:t>
+                    <w:t>«#if($avis.type=="PR")»</w:t>
                   </w:r>
                   <w:r>
                     <w:rPr>
@@ -4187,32 +3740,27 @@
                     <w:fldChar w:fldCharType="end"/>
                   </w:r>
                   <w:r>
+                    <w:t xml:space="preserve"> Convoqué le : …………………………………</w:t>
+                  </w:r>
+                  <w:fldSimple w:instr=" MERGEFIELD  #elseif($avis.type==\&quot;LC\&quot;) ">
+                    <w:r>
+                      <w:rPr>
+                        <w:noProof/>
+                      </w:rPr>
+                      <w:t>«#elseif($avis.type=="LC")»</w:t>
+                    </w:r>
+                  </w:fldSimple>
+                  <w:r>
                     <w:t xml:space="preserve"> Rang : ………..</w:t>
                   </w:r>
-                  <w:r>
-                    <w:fldChar w:fldCharType="begin"/>
-                  </w:r>
-                  <w:r>
-                    <w:instrText xml:space="preserve"> MERGEFIELD  #e</w:instrText>
-                  </w:r>
-                  <w:r>
-                    <w:instrText xml:space="preserve">nd </w:instrText>
-                  </w:r>
-                  <w:r>
-                    <w:fldChar w:fldCharType="separate"/>
-                  </w:r>
-                  <w:r>
-                    <w:rPr>
-                      <w:noProof/>
-                    </w:rPr>
-                    <w:t>«#end»</w:t>
-                  </w:r>
-                  <w:r>
-                    <w:rPr>
-                      <w:noProof/>
-                    </w:rPr>
-                    <w:fldChar w:fldCharType="end"/>
-                  </w:r>
+                  <w:fldSimple w:instr=" MERGEFIELD  #end ">
+                    <w:r>
+                      <w:rPr>
+                        <w:noProof/>
+                      </w:rPr>
+                      <w:t>«#end»</w:t>
+                    </w:r>
+                  </w:fldSimple>
                 </w:p>
               </w:tc>
             </w:tr>
@@ -4347,7 +3895,7 @@
                                 </pic:cNvPicPr>
                               </pic:nvPicPr>
                               <pic:blipFill>
-                                <a:blip r:embed="rId10">
+                                <a:blip r:embed="rId9">
                                   <a:extLst>
                                     <a:ext uri="{28A0092B-C50C-407E-A947-70E740481C1C}">
                                       <a14:useLocalDpi xmlns:a14="http://schemas.microsoft.com/office/drawing/2010/main" val="0"/>
@@ -4488,7 +4036,7 @@
                                 </pic:cNvPicPr>
                               </pic:nvPicPr>
                               <pic:blipFill>
-                                <a:blip r:embed="rId10">
+                                <a:blip r:embed="rId9">
                                   <a:extLst>
                                     <a:ext uri="{28A0092B-C50C-407E-A947-70E740481C1C}">
                                       <a14:useLocalDpi xmlns:a14="http://schemas.microsoft.com/office/drawing/2010/main" val="0"/>
@@ -4642,61 +4190,52 @@
       <w:r>
         <w:br w:type="page"/>
       </w:r>
-      <w:r>
-        <w:lastRenderedPageBreak/>
-        <w:fldChar w:fldCharType="begin"/>
-      </w:r>
-      <w:r>
-        <w:instrText xml:space="preserve"> MERGEFIELD  #end </w:instrText>
-      </w:r>
-      <w:r>
-        <w:fldChar w:fldCharType="separate"/>
-      </w:r>
-      <w:r>
-        <w:rPr>
-          <w:noProof/>
-        </w:rPr>
-        <w:t>«#end»</w:t>
-      </w:r>
-      <w:r>
-        <w:rPr>
-          <w:noProof/>
-        </w:rPr>
-        <w:fldChar w:fldCharType="end"/>
-      </w:r>
-    </w:p>
-    <w:p>
-      <w:pPr>
-        <w:pStyle w:val="XdocTitre2"/>
-      </w:pPr>
-      <w:r>
-        <w:t>INFORMATIONS A CONSERVER PAR LE CANDIDAT</w:t>
-      </w:r>
-    </w:p>
-    <w:p>
-      <w:pPr>
-        <w:jc w:val="center"/>
-        <w:rPr>
-          <w:i/>
-          <w:iCs/>
-          <w:color w:val="333333"/>
-        </w:rPr>
-      </w:pPr>
-      <w:fldSimple w:instr=" MERGEFIELD  #if($non-dematerialisation) ">
+      <w:fldSimple w:instr=" MERGEFIELD  #end ">
         <w:r>
           <w:rPr>
             <w:noProof/>
           </w:rPr>
-          <w:t>«#if($non-dematerialisation)»</w:t>
+          <w:t>«#end»</w:t>
         </w:r>
       </w:fldSimple>
-      <w:r>
+    </w:p>
+    <w:p>
+      <w:pPr>
+        <w:pStyle w:val="XdocTitre2"/>
+      </w:pPr>
+      <w:r>
+        <w:t>INFORMATIONS A CONSERVER PAR LE CANDIDAT</w:t>
+      </w:r>
+    </w:p>
+    <w:p>
+      <w:pPr>
+        <w:jc w:val="center"/>
         <w:rPr>
           <w:i/>
           <w:iCs/>
           <w:color w:val="333333"/>
         </w:rPr>
-        <w:t xml:space="preserve"> </w:t>
+      </w:pPr>
+      <w:r>
+        <w:fldChar w:fldCharType="begin"/>
+      </w:r>
+      <w:r>
+        <w:instrText xml:space="preserve"> MERGEFIELD  #if($non-dematerialisation) </w:instrText>
+      </w:r>
+      <w:r>
+        <w:fldChar w:fldCharType="separate"/>
+      </w:r>
+      <w:r>
+        <w:rPr>
+          <w:noProof/>
+        </w:rPr>
+        <w:t>«#if($non-dematerialisation)»</w:t>
+      </w:r>
+      <w:r>
+        <w:rPr>
+          <w:noProof/>
+        </w:rPr>
+        <w:fldChar w:fldCharType="end"/>
       </w:r>
       <w:r>
         <w:rPr>
@@ -4704,26 +4243,39 @@
           <w:iCs/>
           <w:color w:val="333333"/>
         </w:rPr>
-        <w:t>(Ne pas renvoyer avec votre dossier de candidature)</w:t>
-      </w:r>
-      <w:r>
         <w:t xml:space="preserve"> </w:t>
       </w:r>
-      <w:fldSimple w:instr=" MERGEFIELD  #else ">
-        <w:r>
-          <w:rPr>
-            <w:noProof/>
-          </w:rPr>
-          <w:t>«#else»</w:t>
-        </w:r>
-      </w:fldSimple>
       <w:r>
         <w:rPr>
           <w:i/>
           <w:iCs/>
           <w:color w:val="333333"/>
         </w:rPr>
+        <w:t>(Ne pas renvoyer avec votre dossier de candidature)</w:t>
+      </w:r>
+      <w:r>
         <w:t xml:space="preserve"> </w:t>
+      </w:r>
+      <w:r>
+        <w:fldChar w:fldCharType="begin"/>
+      </w:r>
+      <w:r>
+        <w:instrText xml:space="preserve"> MERGEFIELD  #else </w:instrText>
+      </w:r>
+      <w:r>
+        <w:fldChar w:fldCharType="separate"/>
+      </w:r>
+      <w:r>
+        <w:rPr>
+          <w:noProof/>
+        </w:rPr>
+        <w:t>«#else»</w:t>
+      </w:r>
+      <w:r>
+        <w:rPr>
+          <w:noProof/>
+        </w:rPr>
+        <w:fldChar w:fldCharType="end"/>
       </w:r>
       <w:r>
         <w:rPr>
@@ -4731,7 +4283,7 @@
           <w:iCs/>
           <w:color w:val="333333"/>
         </w:rPr>
-        <w:t>(</w:t>
+        <w:t xml:space="preserve"> </w:t>
       </w:r>
       <w:r>
         <w:rPr>
@@ -4739,9 +4291,17 @@
           <w:iCs/>
           <w:color w:val="333333"/>
         </w:rPr>
+        <w:t>(</w:t>
+      </w:r>
+      <w:r>
+        <w:rPr>
+          <w:i/>
+          <w:iCs/>
+          <w:color w:val="333333"/>
+        </w:rPr>
         <w:t xml:space="preserve">Veuillez consulter votre espace </w:t>
       </w:r>
-      <w:hyperlink r:id="rId11" w:history="1">
+      <w:hyperlink r:id="rId10" w:history="1">
         <w:proofErr w:type="spellStart"/>
         <w:r>
           <w:rPr>
@@ -4765,27 +4325,14 @@
         </w:rPr>
         <w:t xml:space="preserve">pour déposer vos pièces justificatives) </w:t>
       </w:r>
-      <w:r>
-        <w:fldChar w:fldCharType="begin"/>
-      </w:r>
-      <w:r>
-        <w:instrText xml:space="preserve"> MERGEFIELD  #end </w:instrText>
-      </w:r>
-      <w:r>
-        <w:fldChar w:fldCharType="separate"/>
-      </w:r>
-      <w:r>
-        <w:rPr>
-          <w:noProof/>
-        </w:rPr>
-        <w:t>«#end»</w:t>
-      </w:r>
-      <w:r>
-        <w:rPr>
-          <w:noProof/>
-        </w:rPr>
-        <w:fldChar w:fldCharType="end"/>
-      </w:r>
+      <w:fldSimple w:instr=" MERGEFIELD  #end ">
+        <w:r>
+          <w:rPr>
+            <w:noProof/>
+          </w:rPr>
+          <w:t>«#end»</w:t>
+        </w:r>
+      </w:fldSimple>
     </w:p>
     <w:p>
       <w:pPr>
@@ -4827,27 +4374,14 @@
             <w:r>
               <w:t xml:space="preserve">- </w:t>
             </w:r>
-            <w:r>
-              <w:fldChar w:fldCharType="begin"/>
-            </w:r>
-            <w:r>
-              <w:instrText xml:space="preserve"> MERGEFIELD  $candidature.LibelleFormation </w:instrText>
-            </w:r>
-            <w:r>
-              <w:fldChar w:fldCharType="separate"/>
-            </w:r>
-            <w:r>
-              <w:rPr>
-                <w:noProof/>
-              </w:rPr>
-              <w:t>«$candidature.LibelleFormation»</w:t>
-            </w:r>
-            <w:r>
-              <w:rPr>
-                <w:noProof/>
-              </w:rPr>
-              <w:fldChar w:fldCharType="end"/>
-            </w:r>
+            <w:fldSimple w:instr=" MERGEFIELD  $candidature.LibelleFormation ">
+              <w:r>
+                <w:rPr>
+                  <w:noProof/>
+                </w:rPr>
+                <w:t>«$candidature.LibelleFormation»</w:t>
+              </w:r>
+            </w:fldSimple>
             <w:r>
               <w:rPr>
                 <w:noProof/>
@@ -4862,56 +4396,25 @@
             <w:r>
               <w:t>Date limite de transmission du dossier</w:t>
             </w:r>
-            <w:bookmarkStart w:id="0" w:name="_GoBack"/>
-            <w:bookmarkEnd w:id="0"/>
             <w:r>
               <w:t xml:space="preserve"> : </w:t>
             </w:r>
-            <w:r>
-              <w:fldChar w:fldCharType="begin"/>
-            </w:r>
-            <w:r>
-              <w:instrText xml:space="preserve"> MERGEFIELD  $</w:instrText>
-            </w:r>
-            <w:r>
-              <w:instrText xml:space="preserve">dates.DateRetour </w:instrText>
-            </w:r>
-            <w:r>
-              <w:fldChar w:fldCharType="separate"/>
-            </w:r>
-            <w:r>
-              <w:rPr>
-                <w:noProof/>
-              </w:rPr>
-              <w:t>«$dates.DateRetour»</w:t>
-            </w:r>
-            <w:r>
-              <w:rPr>
-                <w:noProof/>
-              </w:rPr>
-              <w:fldChar w:fldCharType="end"/>
-            </w:r>
-            <w:r>
-              <w:fldChar w:fldCharType="begin"/>
-            </w:r>
-            <w:r>
-              <w:instrText xml:space="preserve"> MERGEFIELD  #if($dates.DateConfirmation!=\"\") </w:instrText>
-            </w:r>
-            <w:r>
-              <w:fldChar w:fldCharType="separate"/>
-            </w:r>
-            <w:r>
-              <w:rPr>
-                <w:noProof/>
-              </w:rPr>
-              <w:t>«#if($dates.DateConfirmation!="")»</w:t>
-            </w:r>
-            <w:r>
-              <w:rPr>
-                <w:noProof/>
-              </w:rPr>
-              <w:fldChar w:fldCharType="end"/>
-            </w:r>
+            <w:fldSimple w:instr=" MERGEFIELD  $dates.DateRetour ">
+              <w:r>
+                <w:rPr>
+                  <w:noProof/>
+                </w:rPr>
+                <w:t>«$dates.DateRetour»</w:t>
+              </w:r>
+            </w:fldSimple>
+            <w:fldSimple w:instr=" MERGEFIELD  #if($dates.DateConfirmation!=\&quot;\&quot;) ">
+              <w:r>
+                <w:rPr>
+                  <w:noProof/>
+                </w:rPr>
+                <w:t>«#if($dates.DateConfirmation!="")»</w:t>
+              </w:r>
+            </w:fldSimple>
           </w:p>
           <w:p>
             <w:pPr>
@@ -4944,33 +4447,19 @@
               <w:rPr>
                 <w:lang w:val="en-US"/>
               </w:rPr>
-              <w:t xml:space="preserve"> de </w:t>
-            </w:r>
-            <w:proofErr w:type="gramStart"/>
+              <w:t xml:space="preserve"> de confirmation</w:t>
+            </w:r>
             <w:r>
               <w:rPr>
                 <w:lang w:val="en-US"/>
               </w:rPr>
-              <w:t>confirmation</w:t>
+              <w:t xml:space="preserve"> </w:t>
             </w:r>
             <w:r>
               <w:rPr>
                 <w:lang w:val="en-US"/>
               </w:rPr>
-              <w:t xml:space="preserve"> </w:t>
-            </w:r>
-            <w:r>
-              <w:rPr>
-                <w:lang w:val="en-US"/>
-              </w:rPr>
-              <w:t>:</w:t>
-            </w:r>
-            <w:proofErr w:type="gramEnd"/>
-            <w:r>
-              <w:rPr>
-                <w:lang w:val="en-US"/>
-              </w:rPr>
-              <w:t xml:space="preserve"> </w:t>
+              <w:t xml:space="preserve">: </w:t>
             </w:r>
             <w:r>
               <w:fldChar w:fldCharType="begin"/>
@@ -5053,27 +4542,13 @@
               <w:rPr>
                 <w:lang w:val="en-US"/>
               </w:rPr>
-              <w:t xml:space="preserve">Date du </w:t>
-            </w:r>
-            <w:proofErr w:type="gramStart"/>
+              <w:t>Date du jury</w:t>
+            </w:r>
             <w:r>
               <w:rPr>
                 <w:lang w:val="en-US"/>
               </w:rPr>
-              <w:t>jury</w:t>
-            </w:r>
-            <w:r>
-              <w:rPr>
-                <w:lang w:val="en-US"/>
-              </w:rPr>
-              <w:t> :</w:t>
-            </w:r>
-            <w:proofErr w:type="gramEnd"/>
-            <w:r>
-              <w:rPr>
-                <w:lang w:val="en-US"/>
-              </w:rPr>
-              <w:t xml:space="preserve"> </w:t>
+              <w:t xml:space="preserve"> : </w:t>
             </w:r>
             <w:r>
               <w:fldChar w:fldCharType="begin"/>
@@ -5153,48 +4628,22 @@
             <w:r>
               <w:t xml:space="preserve"> : </w:t>
             </w:r>
-            <w:r>
-              <w:fldChar w:fldCharType="begin"/>
-            </w:r>
-            <w:r>
-              <w:instrText xml:space="preserve"> MERGEFIELD  $dates.DatePublication </w:instrText>
-            </w:r>
-            <w:r>
-              <w:fldChar w:fldCharType="separate"/>
-            </w:r>
-            <w:r>
-              <w:rPr>
-                <w:noProof/>
-              </w:rPr>
-              <w:t>«$dates.DatePublication»</w:t>
-            </w:r>
-            <w:r>
-              <w:rPr>
-                <w:noProof/>
-              </w:rPr>
-              <w:fldChar w:fldCharType="end"/>
-            </w:r>
-            <w:r>
-              <w:fldChar w:fldCharType="begin"/>
-            </w:r>
-            <w:r>
-              <w:instrText xml:space="preserve"> MERGEFIELD  #end </w:instrText>
-            </w:r>
-            <w:r>
-              <w:fldChar w:fldCharType="separate"/>
-            </w:r>
-            <w:r>
-              <w:rPr>
-                <w:noProof/>
-              </w:rPr>
-              <w:t>«#end»</w:t>
-            </w:r>
-            <w:r>
-              <w:rPr>
-                <w:noProof/>
-              </w:rPr>
-              <w:fldChar w:fldCharType="end"/>
-            </w:r>
+            <w:fldSimple w:instr=" MERGEFIELD  $dates.DatePublication ">
+              <w:r>
+                <w:rPr>
+                  <w:noProof/>
+                </w:rPr>
+                <w:t>«$dates.DatePublication»</w:t>
+              </w:r>
+            </w:fldSimple>
+            <w:fldSimple w:instr=" MERGEFIELD  #end ">
+              <w:r>
+                <w:rPr>
+                  <w:noProof/>
+                </w:rPr>
+                <w:t>«#end»</w:t>
+              </w:r>
+            </w:fldSimple>
             <w:r>
               <w:rPr>
                 <w:noProof/>
@@ -5247,27 +4696,53 @@
                 <w:color w:val="000000"/>
               </w:rPr>
             </w:pPr>
-            <w:fldSimple w:instr=" MERGEFIELD  $candidature.Commission ">
-              <w:r>
-                <w:rPr>
-                  <w:noProof/>
-                </w:rPr>
-                <w:t>«$candidature.Commission»</w:t>
-              </w:r>
-            </w:fldSimple>
+            <w:r>
+              <w:fldChar w:fldCharType="begin"/>
+            </w:r>
+            <w:r>
+              <w:instrText xml:space="preserve"> MERGEFIELD  $candidature.Commission </w:instrText>
+            </w:r>
+            <w:r>
+              <w:fldChar w:fldCharType="separate"/>
+            </w:r>
+            <w:r>
+              <w:rPr>
+                <w:noProof/>
+              </w:rPr>
+              <w:t>«$candidature.Commission»</w:t>
+            </w:r>
+            <w:r>
+              <w:rPr>
+                <w:noProof/>
+              </w:rPr>
+              <w:fldChar w:fldCharType="end"/>
+            </w:r>
           </w:p>
           <w:p>
             <w:pPr>
               <w:jc w:val="center"/>
             </w:pPr>
-            <w:fldSimple w:instr=" MERGEFIELD  $candidature.AdresseCommission ">
-              <w:r>
-                <w:rPr>
-                  <w:noProof/>
-                </w:rPr>
-                <w:t>«$candidature.AdresseCommission»</w:t>
-              </w:r>
-            </w:fldSimple>
+            <w:r>
+              <w:fldChar w:fldCharType="begin"/>
+            </w:r>
+            <w:r>
+              <w:instrText xml:space="preserve"> MERGEFIELD  $candidature.AdresseCommission </w:instrText>
+            </w:r>
+            <w:r>
+              <w:fldChar w:fldCharType="separate"/>
+            </w:r>
+            <w:r>
+              <w:rPr>
+                <w:noProof/>
+              </w:rPr>
+              <w:t>«$candidature.AdresseCommission»</w:t>
+            </w:r>
+            <w:r>
+              <w:rPr>
+                <w:noProof/>
+              </w:rPr>
+              <w:fldChar w:fldCharType="end"/>
+            </w:r>
           </w:p>
           <w:p>
             <w:pPr>
@@ -5330,7 +4805,7 @@
             <w:r>
               <w:t xml:space="preserve">- Consultez votre espace </w:t>
             </w:r>
-            <w:hyperlink r:id="rId12" w:history="1">
+            <w:hyperlink r:id="rId11" w:history="1">
               <w:proofErr w:type="spellStart"/>
               <w:r>
                 <w:rPr>
@@ -5656,27 +5131,14 @@
                       <w:lang w:val="en-US"/>
                     </w:rPr>
                   </w:pPr>
-                  <w:r>
-                    <w:fldChar w:fldCharType="begin"/>
-                  </w:r>
-                  <w:r>
-                    <w:instrText xml:space="preserve"> MERGEFIELD  $pieceJustif.Libelle </w:instrText>
-                  </w:r>
-                  <w:r>
-                    <w:fldChar w:fldCharType="separate"/>
-                  </w:r>
-                  <w:r>
-                    <w:rPr>
-                      <w:noProof/>
-                    </w:rPr>
-                    <w:t>«$pieceJustif.Libelle»</w:t>
-                  </w:r>
-                  <w:r>
-                    <w:rPr>
-                      <w:noProof/>
-                    </w:rPr>
-                    <w:fldChar w:fldCharType="end"/>
-                  </w:r>
+                  <w:fldSimple w:instr=" MERGEFIELD  $pieceJustif.Libelle ">
+                    <w:r>
+                      <w:rPr>
+                        <w:noProof/>
+                      </w:rPr>
+                      <w:t>«$pieceJustif.Libelle»</w:t>
+                    </w:r>
+                  </w:fldSimple>
                 </w:p>
               </w:tc>
               <w:tc>
@@ -5691,27 +5153,14 @@
                       <w:lang w:val="en-US"/>
                     </w:rPr>
                   </w:pPr>
-                  <w:r>
-                    <w:fldChar w:fldCharType="begin"/>
-                  </w:r>
-                  <w:r>
-                    <w:instrText xml:space="preserve"> MERGEFIELD  $pieceJustif.Statut </w:instrText>
-                  </w:r>
-                  <w:r>
-                    <w:fldChar w:fldCharType="separate"/>
-                  </w:r>
-                  <w:r>
-                    <w:rPr>
-                      <w:noProof/>
-                    </w:rPr>
-                    <w:t>«$pieceJustif.Statut»</w:t>
-                  </w:r>
-                  <w:r>
-                    <w:rPr>
-                      <w:noProof/>
-                    </w:rPr>
-                    <w:fldChar w:fldCharType="end"/>
-                  </w:r>
+                  <w:fldSimple w:instr=" MERGEFIELD  $pieceJustif.Statut ">
+                    <w:r>
+                      <w:rPr>
+                        <w:noProof/>
+                      </w:rPr>
+                      <w:t>«$pieceJustif.Statut»</w:t>
+                    </w:r>
+                  </w:fldSimple>
                 </w:p>
               </w:tc>
               <w:tc>
@@ -5726,27 +5175,14 @@
                       <w:lang w:val="en-US"/>
                     </w:rPr>
                   </w:pPr>
-                  <w:r>
-                    <w:fldChar w:fldCharType="begin"/>
-                  </w:r>
-                  <w:r>
-                    <w:instrText xml:space="preserve"> MERGEFIELD  $pieceJustif.LibFichier </w:instrText>
-                  </w:r>
-                  <w:r>
-                    <w:fldChar w:fldCharType="separate"/>
-                  </w:r>
-                  <w:r>
-                    <w:rPr>
-                      <w:noProof/>
-                    </w:rPr>
-                    <w:t>«$pieceJustif.LibFichier»</w:t>
-                  </w:r>
-                  <w:r>
-                    <w:rPr>
-                      <w:noProof/>
-                    </w:rPr>
-                    <w:fldChar w:fldCharType="end"/>
-                  </w:r>
+                  <w:fldSimple w:instr=" MERGEFIELD  $pieceJustif.LibFichier ">
+                    <w:r>
+                      <w:rPr>
+                        <w:noProof/>
+                      </w:rPr>
+                      <w:t>«$pieceJustif.LibFichier»</w:t>
+                    </w:r>
+                  </w:fldSimple>
                 </w:p>
               </w:tc>
               <w:tc>
@@ -5761,27 +5197,14 @@
                       <w:lang w:val="en-US"/>
                     </w:rPr>
                   </w:pPr>
-                  <w:r>
-                    <w:fldChar w:fldCharType="begin"/>
-                  </w:r>
-                  <w:r>
-                    <w:instrText xml:space="preserve"> MERGEFIELD  $pieceJustif.Comment </w:instrText>
-                  </w:r>
-                  <w:r>
-                    <w:fldChar w:fldCharType="separate"/>
-                  </w:r>
-                  <w:r>
-                    <w:rPr>
-                      <w:noProof/>
-                    </w:rPr>
-                    <w:t>«$pieceJustif.Comment»</w:t>
-                  </w:r>
-                  <w:r>
-                    <w:rPr>
-                      <w:noProof/>
-                    </w:rPr>
-                    <w:fldChar w:fldCharType="end"/>
-                  </w:r>
+                  <w:fldSimple w:instr=" MERGEFIELD  $pieceJustif.Comment ">
+                    <w:r>
+                      <w:rPr>
+                        <w:noProof/>
+                      </w:rPr>
+                      <w:t>«$pieceJustif.Comment»</w:t>
+                    </w:r>
+                  </w:fldSimple>
                 </w:p>
               </w:tc>
             </w:tr>
@@ -5859,12 +5282,12 @@
       </w:r>
     </w:p>
     <w:sectPr>
-      <w:headerReference w:type="even" r:id="rId13"/>
-      <w:headerReference w:type="default" r:id="rId14"/>
-      <w:footerReference w:type="even" r:id="rId15"/>
-      <w:footerReference w:type="default" r:id="rId16"/>
-      <w:headerReference w:type="first" r:id="rId17"/>
-      <w:footerReference w:type="first" r:id="rId18"/>
+      <w:headerReference w:type="even" r:id="rId12"/>
+      <w:headerReference w:type="default" r:id="rId13"/>
+      <w:footerReference w:type="even" r:id="rId14"/>
+      <w:footerReference w:type="default" r:id="rId15"/>
+      <w:headerReference w:type="first" r:id="rId16"/>
+      <w:footerReference w:type="first" r:id="rId17"/>
       <w:pgSz w:w="11906" w:h="16838"/>
       <w:pgMar w:top="720" w:right="720" w:bottom="720" w:left="720" w:header="708" w:footer="708" w:gutter="0"/>
       <w:cols w:space="708"/>
@@ -5875,7 +5298,7 @@
 </file>
 
 <file path=word/endnotes.xml><?xml version="1.0" encoding="utf-8"?>
-<w:endnotes xmlns:wpc="http://schemas.microsoft.com/office/word/2010/wordprocessingCanvas" xmlns:mc="http://schemas.openxmlformats.org/markup-compatibility/2006" xmlns:o="urn:schemas-microsoft-com:office:office" xmlns:r="http://schemas.openxmlformats.org/officeDocument/2006/relationships" xmlns:m="http://schemas.openxmlformats.org/officeDocument/2006/math" xmlns:v="urn:schemas-microsoft-com:vml" xmlns:wp14="http://schemas.microsoft.com/office/word/2010/wordprocessingDrawing" xmlns:wp="http://schemas.openxmlformats.org/drawingml/2006/wordprocessingDrawing" xmlns:w10="urn:schemas-microsoft-com:office:word" xmlns:w="http://schemas.openxmlformats.org/wordprocessingml/2006/main" xmlns:w14="http://schemas.microsoft.com/office/word/2010/wordml" xmlns:wpg="http://schemas.microsoft.com/office/word/2010/wordprocessingGroup" xmlns:wpi="http://schemas.microsoft.com/office/word/2010/wordprocessingInk" xmlns:wne="http://schemas.microsoft.com/office/word/2006/wordml" xmlns:wps="http://schemas.microsoft.com/office/word/2010/wordprocessingShape" mc:Ignorable="w14 wp14">
+<w:endnotes xmlns:wpc="http://schemas.microsoft.com/office/word/2010/wordprocessingCanvas" xmlns:cx="http://schemas.microsoft.com/office/drawing/2014/chartex" xmlns:cx1="http://schemas.microsoft.com/office/drawing/2015/9/8/chartex" xmlns:cx2="http://schemas.microsoft.com/office/drawing/2015/10/21/chartex" xmlns:cx3="http://schemas.microsoft.com/office/drawing/2016/5/9/chartex" xmlns:cx4="http://schemas.microsoft.com/office/drawing/2016/5/10/chartex" xmlns:cx5="http://schemas.microsoft.com/office/drawing/2016/5/11/chartex" xmlns:cx6="http://schemas.microsoft.com/office/drawing/2016/5/12/chartex" xmlns:cx7="http://schemas.microsoft.com/office/drawing/2016/5/13/chartex" xmlns:cx8="http://schemas.microsoft.com/office/drawing/2016/5/14/chartex" xmlns:mc="http://schemas.openxmlformats.org/markup-compatibility/2006" xmlns:aink="http://schemas.microsoft.com/office/drawing/2016/ink" xmlns:am3d="http://schemas.microsoft.com/office/drawing/2017/model3d" xmlns:o="urn:schemas-microsoft-com:office:office" xmlns:r="http://schemas.openxmlformats.org/officeDocument/2006/relationships" xmlns:m="http://schemas.openxmlformats.org/officeDocument/2006/math" xmlns:v="urn:schemas-microsoft-com:vml" xmlns:wp14="http://schemas.microsoft.com/office/word/2010/wordprocessingDrawing" xmlns:wp="http://schemas.openxmlformats.org/drawingml/2006/wordprocessingDrawing" xmlns:w10="urn:schemas-microsoft-com:office:word" xmlns:w="http://schemas.openxmlformats.org/wordprocessingml/2006/main" xmlns:w14="http://schemas.microsoft.com/office/word/2010/wordml" xmlns:w15="http://schemas.microsoft.com/office/word/2012/wordml" xmlns:w16cid="http://schemas.microsoft.com/office/word/2016/wordml/cid" xmlns:w16se="http://schemas.microsoft.com/office/word/2015/wordml/symex" xmlns:wpg="http://schemas.microsoft.com/office/word/2010/wordprocessingGroup" xmlns:wpi="http://schemas.microsoft.com/office/word/2010/wordprocessingInk" xmlns:wne="http://schemas.microsoft.com/office/word/2006/wordml" xmlns:wps="http://schemas.microsoft.com/office/word/2010/wordprocessingShape" mc:Ignorable="w14 w15 w16se w16cid wp14">
   <w:endnote w:type="separator" w:id="-1">
     <w:p>
       <w:pPr>
@@ -5900,7 +5323,7 @@
 </file>
 
 <file path=word/footer1.xml><?xml version="1.0" encoding="utf-8"?>
-<w:ftr xmlns:wpc="http://schemas.microsoft.com/office/word/2010/wordprocessingCanvas" xmlns:mc="http://schemas.openxmlformats.org/markup-compatibility/2006" xmlns:o="urn:schemas-microsoft-com:office:office" xmlns:r="http://schemas.openxmlformats.org/officeDocument/2006/relationships" xmlns:m="http://schemas.openxmlformats.org/officeDocument/2006/math" xmlns:v="urn:schemas-microsoft-com:vml" xmlns:wp14="http://schemas.microsoft.com/office/word/2010/wordprocessingDrawing" xmlns:wp="http://schemas.openxmlformats.org/drawingml/2006/wordprocessingDrawing" xmlns:w10="urn:schemas-microsoft-com:office:word" xmlns:w="http://schemas.openxmlformats.org/wordprocessingml/2006/main" xmlns:w14="http://schemas.microsoft.com/office/word/2010/wordml" xmlns:wpg="http://schemas.microsoft.com/office/word/2010/wordprocessingGroup" xmlns:wpi="http://schemas.microsoft.com/office/word/2010/wordprocessingInk" xmlns:wne="http://schemas.microsoft.com/office/word/2006/wordml" xmlns:wps="http://schemas.microsoft.com/office/word/2010/wordprocessingShape" mc:Ignorable="w14 wp14">
+<w:ftr xmlns:wpc="http://schemas.microsoft.com/office/word/2010/wordprocessingCanvas" xmlns:cx="http://schemas.microsoft.com/office/drawing/2014/chartex" xmlns:cx1="http://schemas.microsoft.com/office/drawing/2015/9/8/chartex" xmlns:cx2="http://schemas.microsoft.com/office/drawing/2015/10/21/chartex" xmlns:cx3="http://schemas.microsoft.com/office/drawing/2016/5/9/chartex" xmlns:cx4="http://schemas.microsoft.com/office/drawing/2016/5/10/chartex" xmlns:cx5="http://schemas.microsoft.com/office/drawing/2016/5/11/chartex" xmlns:cx6="http://schemas.microsoft.com/office/drawing/2016/5/12/chartex" xmlns:cx7="http://schemas.microsoft.com/office/drawing/2016/5/13/chartex" xmlns:cx8="http://schemas.microsoft.com/office/drawing/2016/5/14/chartex" xmlns:mc="http://schemas.openxmlformats.org/markup-compatibility/2006" xmlns:aink="http://schemas.microsoft.com/office/drawing/2016/ink" xmlns:am3d="http://schemas.microsoft.com/office/drawing/2017/model3d" xmlns:o="urn:schemas-microsoft-com:office:office" xmlns:r="http://schemas.openxmlformats.org/officeDocument/2006/relationships" xmlns:m="http://schemas.openxmlformats.org/officeDocument/2006/math" xmlns:v="urn:schemas-microsoft-com:vml" xmlns:wp14="http://schemas.microsoft.com/office/word/2010/wordprocessingDrawing" xmlns:wp="http://schemas.openxmlformats.org/drawingml/2006/wordprocessingDrawing" xmlns:w10="urn:schemas-microsoft-com:office:word" xmlns:w="http://schemas.openxmlformats.org/wordprocessingml/2006/main" xmlns:w14="http://schemas.microsoft.com/office/word/2010/wordml" xmlns:w15="http://schemas.microsoft.com/office/word/2012/wordml" xmlns:w16cid="http://schemas.microsoft.com/office/word/2016/wordml/cid" xmlns:w16se="http://schemas.microsoft.com/office/word/2015/wordml/symex" xmlns:wpg="http://schemas.microsoft.com/office/word/2010/wordprocessingGroup" xmlns:wpi="http://schemas.microsoft.com/office/word/2010/wordprocessingInk" xmlns:wne="http://schemas.microsoft.com/office/word/2006/wordml" xmlns:wps="http://schemas.microsoft.com/office/word/2010/wordprocessingShape" mc:Ignorable="w14 w15 w16se w16cid wp14">
   <w:p>
     <w:pPr>
       <w:pStyle w:val="Pieddepage"/>
@@ -5910,7 +5333,7 @@
 </file>
 
 <file path=word/footer2.xml><?xml version="1.0" encoding="utf-8"?>
-<w:ftr xmlns:wpc="http://schemas.microsoft.com/office/word/2010/wordprocessingCanvas" xmlns:mc="http://schemas.openxmlformats.org/markup-compatibility/2006" xmlns:o="urn:schemas-microsoft-com:office:office" xmlns:r="http://schemas.openxmlformats.org/officeDocument/2006/relationships" xmlns:m="http://schemas.openxmlformats.org/officeDocument/2006/math" xmlns:v="urn:schemas-microsoft-com:vml" xmlns:wp14="http://schemas.microsoft.com/office/word/2010/wordprocessingDrawing" xmlns:wp="http://schemas.openxmlformats.org/drawingml/2006/wordprocessingDrawing" xmlns:w10="urn:schemas-microsoft-com:office:word" xmlns:w="http://schemas.openxmlformats.org/wordprocessingml/2006/main" xmlns:w14="http://schemas.microsoft.com/office/word/2010/wordml" xmlns:wpg="http://schemas.microsoft.com/office/word/2010/wordprocessingGroup" xmlns:wpi="http://schemas.microsoft.com/office/word/2010/wordprocessingInk" xmlns:wne="http://schemas.microsoft.com/office/word/2006/wordml" xmlns:wps="http://schemas.microsoft.com/office/word/2010/wordprocessingShape" mc:Ignorable="w14 wp14">
+<w:ftr xmlns:wpc="http://schemas.microsoft.com/office/word/2010/wordprocessingCanvas" xmlns:cx="http://schemas.microsoft.com/office/drawing/2014/chartex" xmlns:cx1="http://schemas.microsoft.com/office/drawing/2015/9/8/chartex" xmlns:cx2="http://schemas.microsoft.com/office/drawing/2015/10/21/chartex" xmlns:cx3="http://schemas.microsoft.com/office/drawing/2016/5/9/chartex" xmlns:cx4="http://schemas.microsoft.com/office/drawing/2016/5/10/chartex" xmlns:cx5="http://schemas.microsoft.com/office/drawing/2016/5/11/chartex" xmlns:cx6="http://schemas.microsoft.com/office/drawing/2016/5/12/chartex" xmlns:cx7="http://schemas.microsoft.com/office/drawing/2016/5/13/chartex" xmlns:cx8="http://schemas.microsoft.com/office/drawing/2016/5/14/chartex" xmlns:mc="http://schemas.openxmlformats.org/markup-compatibility/2006" xmlns:aink="http://schemas.microsoft.com/office/drawing/2016/ink" xmlns:am3d="http://schemas.microsoft.com/office/drawing/2017/model3d" xmlns:o="urn:schemas-microsoft-com:office:office" xmlns:r="http://schemas.openxmlformats.org/officeDocument/2006/relationships" xmlns:m="http://schemas.openxmlformats.org/officeDocument/2006/math" xmlns:v="urn:schemas-microsoft-com:vml" xmlns:wp14="http://schemas.microsoft.com/office/word/2010/wordprocessingDrawing" xmlns:wp="http://schemas.openxmlformats.org/drawingml/2006/wordprocessingDrawing" xmlns:w10="urn:schemas-microsoft-com:office:word" xmlns:w="http://schemas.openxmlformats.org/wordprocessingml/2006/main" xmlns:w14="http://schemas.microsoft.com/office/word/2010/wordml" xmlns:w15="http://schemas.microsoft.com/office/word/2012/wordml" xmlns:w16cid="http://schemas.microsoft.com/office/word/2016/wordml/cid" xmlns:w16se="http://schemas.microsoft.com/office/word/2015/wordml/symex" xmlns:wpg="http://schemas.microsoft.com/office/word/2010/wordprocessingGroup" xmlns:wpi="http://schemas.microsoft.com/office/word/2010/wordprocessingInk" xmlns:wne="http://schemas.microsoft.com/office/word/2006/wordml" xmlns:wps="http://schemas.microsoft.com/office/word/2010/wordprocessingShape" mc:Ignorable="w14 w15 w16se w16cid wp14">
   <w:tbl>
     <w:tblPr>
       <w:tblStyle w:val="Grilledutableau"/>
@@ -6121,7 +5544,7 @@
 </file>
 
 <file path=word/footer3.xml><?xml version="1.0" encoding="utf-8"?>
-<w:ftr xmlns:wpc="http://schemas.microsoft.com/office/word/2010/wordprocessingCanvas" xmlns:mc="http://schemas.openxmlformats.org/markup-compatibility/2006" xmlns:o="urn:schemas-microsoft-com:office:office" xmlns:r="http://schemas.openxmlformats.org/officeDocument/2006/relationships" xmlns:m="http://schemas.openxmlformats.org/officeDocument/2006/math" xmlns:v="urn:schemas-microsoft-com:vml" xmlns:wp14="http://schemas.microsoft.com/office/word/2010/wordprocessingDrawing" xmlns:wp="http://schemas.openxmlformats.org/drawingml/2006/wordprocessingDrawing" xmlns:w10="urn:schemas-microsoft-com:office:word" xmlns:w="http://schemas.openxmlformats.org/wordprocessingml/2006/main" xmlns:w14="http://schemas.microsoft.com/office/word/2010/wordml" xmlns:wpg="http://schemas.microsoft.com/office/word/2010/wordprocessingGroup" xmlns:wpi="http://schemas.microsoft.com/office/word/2010/wordprocessingInk" xmlns:wne="http://schemas.microsoft.com/office/word/2006/wordml" xmlns:wps="http://schemas.microsoft.com/office/word/2010/wordprocessingShape" mc:Ignorable="w14 wp14">
+<w:ftr xmlns:wpc="http://schemas.microsoft.com/office/word/2010/wordprocessingCanvas" xmlns:cx="http://schemas.microsoft.com/office/drawing/2014/chartex" xmlns:cx1="http://schemas.microsoft.com/office/drawing/2015/9/8/chartex" xmlns:cx2="http://schemas.microsoft.com/office/drawing/2015/10/21/chartex" xmlns:cx3="http://schemas.microsoft.com/office/drawing/2016/5/9/chartex" xmlns:cx4="http://schemas.microsoft.com/office/drawing/2016/5/10/chartex" xmlns:cx5="http://schemas.microsoft.com/office/drawing/2016/5/11/chartex" xmlns:cx6="http://schemas.microsoft.com/office/drawing/2016/5/12/chartex" xmlns:cx7="http://schemas.microsoft.com/office/drawing/2016/5/13/chartex" xmlns:cx8="http://schemas.microsoft.com/office/drawing/2016/5/14/chartex" xmlns:mc="http://schemas.openxmlformats.org/markup-compatibility/2006" xmlns:aink="http://schemas.microsoft.com/office/drawing/2016/ink" xmlns:am3d="http://schemas.microsoft.com/office/drawing/2017/model3d" xmlns:o="urn:schemas-microsoft-com:office:office" xmlns:r="http://schemas.openxmlformats.org/officeDocument/2006/relationships" xmlns:m="http://schemas.openxmlformats.org/officeDocument/2006/math" xmlns:v="urn:schemas-microsoft-com:vml" xmlns:wp14="http://schemas.microsoft.com/office/word/2010/wordprocessingDrawing" xmlns:wp="http://schemas.openxmlformats.org/drawingml/2006/wordprocessingDrawing" xmlns:w10="urn:schemas-microsoft-com:office:word" xmlns:w="http://schemas.openxmlformats.org/wordprocessingml/2006/main" xmlns:w14="http://schemas.microsoft.com/office/word/2010/wordml" xmlns:w15="http://schemas.microsoft.com/office/word/2012/wordml" xmlns:w16cid="http://schemas.microsoft.com/office/word/2016/wordml/cid" xmlns:w16se="http://schemas.microsoft.com/office/word/2015/wordml/symex" xmlns:wpg="http://schemas.microsoft.com/office/word/2010/wordprocessingGroup" xmlns:wpi="http://schemas.microsoft.com/office/word/2010/wordprocessingInk" xmlns:wne="http://schemas.microsoft.com/office/word/2006/wordml" xmlns:wps="http://schemas.microsoft.com/office/word/2010/wordprocessingShape" mc:Ignorable="w14 w15 w16se w16cid wp14">
   <w:tbl>
     <w:tblPr>
       <w:tblStyle w:val="Grilledutableau"/>
@@ -6163,7 +5586,7 @@
             <w:rPr>
               <w:noProof/>
             </w:rPr>
-            <w:t>22/03/2017 09:26</w:t>
+            <w:t>14/10/2021 14:21</w:t>
           </w:r>
           <w:r>
             <w:fldChar w:fldCharType="end"/>
@@ -6314,7 +5737,7 @@
 </file>
 
 <file path=word/footnotes.xml><?xml version="1.0" encoding="utf-8"?>
-<w:footnotes xmlns:wpc="http://schemas.microsoft.com/office/word/2010/wordprocessingCanvas" xmlns:mc="http://schemas.openxmlformats.org/markup-compatibility/2006" xmlns:o="urn:schemas-microsoft-com:office:office" xmlns:r="http://schemas.openxmlformats.org/officeDocument/2006/relationships" xmlns:m="http://schemas.openxmlformats.org/officeDocument/2006/math" xmlns:v="urn:schemas-microsoft-com:vml" xmlns:wp14="http://schemas.microsoft.com/office/word/2010/wordprocessingDrawing" xmlns:wp="http://schemas.openxmlformats.org/drawingml/2006/wordprocessingDrawing" xmlns:w10="urn:schemas-microsoft-com:office:word" xmlns:w="http://schemas.openxmlformats.org/wordprocessingml/2006/main" xmlns:w14="http://schemas.microsoft.com/office/word/2010/wordml" xmlns:wpg="http://schemas.microsoft.com/office/word/2010/wordprocessingGroup" xmlns:wpi="http://schemas.microsoft.com/office/word/2010/wordprocessingInk" xmlns:wne="http://schemas.microsoft.com/office/word/2006/wordml" xmlns:wps="http://schemas.microsoft.com/office/word/2010/wordprocessingShape" mc:Ignorable="w14 wp14">
+<w:footnotes xmlns:wpc="http://schemas.microsoft.com/office/word/2010/wordprocessingCanvas" xmlns:cx="http://schemas.microsoft.com/office/drawing/2014/chartex" xmlns:cx1="http://schemas.microsoft.com/office/drawing/2015/9/8/chartex" xmlns:cx2="http://schemas.microsoft.com/office/drawing/2015/10/21/chartex" xmlns:cx3="http://schemas.microsoft.com/office/drawing/2016/5/9/chartex" xmlns:cx4="http://schemas.microsoft.com/office/drawing/2016/5/10/chartex" xmlns:cx5="http://schemas.microsoft.com/office/drawing/2016/5/11/chartex" xmlns:cx6="http://schemas.microsoft.com/office/drawing/2016/5/12/chartex" xmlns:cx7="http://schemas.microsoft.com/office/drawing/2016/5/13/chartex" xmlns:cx8="http://schemas.microsoft.com/office/drawing/2016/5/14/chartex" xmlns:mc="http://schemas.openxmlformats.org/markup-compatibility/2006" xmlns:aink="http://schemas.microsoft.com/office/drawing/2016/ink" xmlns:am3d="http://schemas.microsoft.com/office/drawing/2017/model3d" xmlns:o="urn:schemas-microsoft-com:office:office" xmlns:r="http://schemas.openxmlformats.org/officeDocument/2006/relationships" xmlns:m="http://schemas.openxmlformats.org/officeDocument/2006/math" xmlns:v="urn:schemas-microsoft-com:vml" xmlns:wp14="http://schemas.microsoft.com/office/word/2010/wordprocessingDrawing" xmlns:wp="http://schemas.openxmlformats.org/drawingml/2006/wordprocessingDrawing" xmlns:w10="urn:schemas-microsoft-com:office:word" xmlns:w="http://schemas.openxmlformats.org/wordprocessingml/2006/main" xmlns:w14="http://schemas.microsoft.com/office/word/2010/wordml" xmlns:w15="http://schemas.microsoft.com/office/word/2012/wordml" xmlns:w16cid="http://schemas.microsoft.com/office/word/2016/wordml/cid" xmlns:w16se="http://schemas.microsoft.com/office/word/2015/wordml/symex" xmlns:wpg="http://schemas.microsoft.com/office/word/2010/wordprocessingGroup" xmlns:wpi="http://schemas.microsoft.com/office/word/2010/wordprocessingInk" xmlns:wne="http://schemas.microsoft.com/office/word/2006/wordml" xmlns:wps="http://schemas.microsoft.com/office/word/2010/wordprocessingShape" mc:Ignorable="w14 w15 w16se w16cid wp14">
   <w:footnote w:type="separator" w:id="-1">
     <w:p>
       <w:pPr>
@@ -6339,7 +5762,7 @@
 </file>
 
 <file path=word/header1.xml><?xml version="1.0" encoding="utf-8"?>
-<w:hdr xmlns:wpc="http://schemas.microsoft.com/office/word/2010/wordprocessingCanvas" xmlns:mc="http://schemas.openxmlformats.org/markup-compatibility/2006" xmlns:o="urn:schemas-microsoft-com:office:office" xmlns:r="http://schemas.openxmlformats.org/officeDocument/2006/relationships" xmlns:m="http://schemas.openxmlformats.org/officeDocument/2006/math" xmlns:v="urn:schemas-microsoft-com:vml" xmlns:wp14="http://schemas.microsoft.com/office/word/2010/wordprocessingDrawing" xmlns:wp="http://schemas.openxmlformats.org/drawingml/2006/wordprocessingDrawing" xmlns:w10="urn:schemas-microsoft-com:office:word" xmlns:w="http://schemas.openxmlformats.org/wordprocessingml/2006/main" xmlns:w14="http://schemas.microsoft.com/office/word/2010/wordml" xmlns:wpg="http://schemas.microsoft.com/office/word/2010/wordprocessingGroup" xmlns:wpi="http://schemas.microsoft.com/office/word/2010/wordprocessingInk" xmlns:wne="http://schemas.microsoft.com/office/word/2006/wordml" xmlns:wps="http://schemas.microsoft.com/office/word/2010/wordprocessingShape" mc:Ignorable="w14 wp14">
+<w:hdr xmlns:wpc="http://schemas.microsoft.com/office/word/2010/wordprocessingCanvas" xmlns:cx="http://schemas.microsoft.com/office/drawing/2014/chartex" xmlns:cx1="http://schemas.microsoft.com/office/drawing/2015/9/8/chartex" xmlns:cx2="http://schemas.microsoft.com/office/drawing/2015/10/21/chartex" xmlns:cx3="http://schemas.microsoft.com/office/drawing/2016/5/9/chartex" xmlns:cx4="http://schemas.microsoft.com/office/drawing/2016/5/10/chartex" xmlns:cx5="http://schemas.microsoft.com/office/drawing/2016/5/11/chartex" xmlns:cx6="http://schemas.microsoft.com/office/drawing/2016/5/12/chartex" xmlns:cx7="http://schemas.microsoft.com/office/drawing/2016/5/13/chartex" xmlns:cx8="http://schemas.microsoft.com/office/drawing/2016/5/14/chartex" xmlns:mc="http://schemas.openxmlformats.org/markup-compatibility/2006" xmlns:aink="http://schemas.microsoft.com/office/drawing/2016/ink" xmlns:am3d="http://schemas.microsoft.com/office/drawing/2017/model3d" xmlns:o="urn:schemas-microsoft-com:office:office" xmlns:r="http://schemas.openxmlformats.org/officeDocument/2006/relationships" xmlns:m="http://schemas.openxmlformats.org/officeDocument/2006/math" xmlns:v="urn:schemas-microsoft-com:vml" xmlns:wp14="http://schemas.microsoft.com/office/word/2010/wordprocessingDrawing" xmlns:wp="http://schemas.openxmlformats.org/drawingml/2006/wordprocessingDrawing" xmlns:w10="urn:schemas-microsoft-com:office:word" xmlns:w="http://schemas.openxmlformats.org/wordprocessingml/2006/main" xmlns:w14="http://schemas.microsoft.com/office/word/2010/wordml" xmlns:w15="http://schemas.microsoft.com/office/word/2012/wordml" xmlns:w16cid="http://schemas.microsoft.com/office/word/2016/wordml/cid" xmlns:w16se="http://schemas.microsoft.com/office/word/2015/wordml/symex" xmlns:wpg="http://schemas.microsoft.com/office/word/2010/wordprocessingGroup" xmlns:wpi="http://schemas.microsoft.com/office/word/2010/wordprocessingInk" xmlns:wne="http://schemas.microsoft.com/office/word/2006/wordml" xmlns:wps="http://schemas.microsoft.com/office/word/2010/wordprocessingShape" mc:Ignorable="w14 w15 w16se w16cid wp14">
   <w:p>
     <w:pPr>
       <w:pStyle w:val="En-tte"/>
@@ -6349,7 +5772,7 @@
 </file>
 
 <file path=word/header2.xml><?xml version="1.0" encoding="utf-8"?>
-<w:hdr xmlns:wpc="http://schemas.microsoft.com/office/word/2010/wordprocessingCanvas" xmlns:mc="http://schemas.openxmlformats.org/markup-compatibility/2006" xmlns:o="urn:schemas-microsoft-com:office:office" xmlns:r="http://schemas.openxmlformats.org/officeDocument/2006/relationships" xmlns:m="http://schemas.openxmlformats.org/officeDocument/2006/math" xmlns:v="urn:schemas-microsoft-com:vml" xmlns:wp14="http://schemas.microsoft.com/office/word/2010/wordprocessingDrawing" xmlns:wp="http://schemas.openxmlformats.org/drawingml/2006/wordprocessingDrawing" xmlns:w10="urn:schemas-microsoft-com:office:word" xmlns:w="http://schemas.openxmlformats.org/wordprocessingml/2006/main" xmlns:w14="http://schemas.microsoft.com/office/word/2010/wordml" xmlns:wpg="http://schemas.microsoft.com/office/word/2010/wordprocessingGroup" xmlns:wpi="http://schemas.microsoft.com/office/word/2010/wordprocessingInk" xmlns:wne="http://schemas.microsoft.com/office/word/2006/wordml" xmlns:wps="http://schemas.microsoft.com/office/word/2010/wordprocessingShape" mc:Ignorable="w14 wp14">
+<w:hdr xmlns:wpc="http://schemas.microsoft.com/office/word/2010/wordprocessingCanvas" xmlns:cx="http://schemas.microsoft.com/office/drawing/2014/chartex" xmlns:cx1="http://schemas.microsoft.com/office/drawing/2015/9/8/chartex" xmlns:cx2="http://schemas.microsoft.com/office/drawing/2015/10/21/chartex" xmlns:cx3="http://schemas.microsoft.com/office/drawing/2016/5/9/chartex" xmlns:cx4="http://schemas.microsoft.com/office/drawing/2016/5/10/chartex" xmlns:cx5="http://schemas.microsoft.com/office/drawing/2016/5/11/chartex" xmlns:cx6="http://schemas.microsoft.com/office/drawing/2016/5/12/chartex" xmlns:cx7="http://schemas.microsoft.com/office/drawing/2016/5/13/chartex" xmlns:cx8="http://schemas.microsoft.com/office/drawing/2016/5/14/chartex" xmlns:mc="http://schemas.openxmlformats.org/markup-compatibility/2006" xmlns:aink="http://schemas.microsoft.com/office/drawing/2016/ink" xmlns:am3d="http://schemas.microsoft.com/office/drawing/2017/model3d" xmlns:o="urn:schemas-microsoft-com:office:office" xmlns:r="http://schemas.openxmlformats.org/officeDocument/2006/relationships" xmlns:m="http://schemas.openxmlformats.org/officeDocument/2006/math" xmlns:v="urn:schemas-microsoft-com:vml" xmlns:wp14="http://schemas.microsoft.com/office/word/2010/wordprocessingDrawing" xmlns:wp="http://schemas.openxmlformats.org/drawingml/2006/wordprocessingDrawing" xmlns:w10="urn:schemas-microsoft-com:office:word" xmlns:w="http://schemas.openxmlformats.org/wordprocessingml/2006/main" xmlns:w14="http://schemas.microsoft.com/office/word/2010/wordml" xmlns:w15="http://schemas.microsoft.com/office/word/2012/wordml" xmlns:w16cid="http://schemas.microsoft.com/office/word/2016/wordml/cid" xmlns:w16se="http://schemas.microsoft.com/office/word/2015/wordml/symex" xmlns:wpg="http://schemas.microsoft.com/office/word/2010/wordprocessingGroup" xmlns:wpi="http://schemas.microsoft.com/office/word/2010/wordprocessingInk" xmlns:wne="http://schemas.microsoft.com/office/word/2006/wordml" xmlns:wps="http://schemas.microsoft.com/office/word/2010/wordprocessingShape" mc:Ignorable="w14 w15 w16se w16cid wp14">
   <w:p>
     <w:pPr>
       <w:pStyle w:val="En-tte"/>
@@ -6359,7 +5782,7 @@
 </file>
 
 <file path=word/header3.xml><?xml version="1.0" encoding="utf-8"?>
-<w:hdr xmlns:wpc="http://schemas.microsoft.com/office/word/2010/wordprocessingCanvas" xmlns:mc="http://schemas.openxmlformats.org/markup-compatibility/2006" xmlns:o="urn:schemas-microsoft-com:office:office" xmlns:r="http://schemas.openxmlformats.org/officeDocument/2006/relationships" xmlns:m="http://schemas.openxmlformats.org/officeDocument/2006/math" xmlns:v="urn:schemas-microsoft-com:vml" xmlns:wp14="http://schemas.microsoft.com/office/word/2010/wordprocessingDrawing" xmlns:wp="http://schemas.openxmlformats.org/drawingml/2006/wordprocessingDrawing" xmlns:w10="urn:schemas-microsoft-com:office:word" xmlns:w="http://schemas.openxmlformats.org/wordprocessingml/2006/main" xmlns:w14="http://schemas.microsoft.com/office/word/2010/wordml" xmlns:wpg="http://schemas.microsoft.com/office/word/2010/wordprocessingGroup" xmlns:wpi="http://schemas.microsoft.com/office/word/2010/wordprocessingInk" xmlns:wne="http://schemas.microsoft.com/office/word/2006/wordml" xmlns:wps="http://schemas.microsoft.com/office/word/2010/wordprocessingShape" mc:Ignorable="w14 wp14">
+<w:hdr xmlns:wpc="http://schemas.microsoft.com/office/word/2010/wordprocessingCanvas" xmlns:cx="http://schemas.microsoft.com/office/drawing/2014/chartex" xmlns:cx1="http://schemas.microsoft.com/office/drawing/2015/9/8/chartex" xmlns:cx2="http://schemas.microsoft.com/office/drawing/2015/10/21/chartex" xmlns:cx3="http://schemas.microsoft.com/office/drawing/2016/5/9/chartex" xmlns:cx4="http://schemas.microsoft.com/office/drawing/2016/5/10/chartex" xmlns:cx5="http://schemas.microsoft.com/office/drawing/2016/5/11/chartex" xmlns:cx6="http://schemas.microsoft.com/office/drawing/2016/5/12/chartex" xmlns:cx7="http://schemas.microsoft.com/office/drawing/2016/5/13/chartex" xmlns:cx8="http://schemas.microsoft.com/office/drawing/2016/5/14/chartex" xmlns:mc="http://schemas.openxmlformats.org/markup-compatibility/2006" xmlns:aink="http://schemas.microsoft.com/office/drawing/2016/ink" xmlns:am3d="http://schemas.microsoft.com/office/drawing/2017/model3d" xmlns:o="urn:schemas-microsoft-com:office:office" xmlns:r="http://schemas.openxmlformats.org/officeDocument/2006/relationships" xmlns:m="http://schemas.openxmlformats.org/officeDocument/2006/math" xmlns:v="urn:schemas-microsoft-com:vml" xmlns:wp14="http://schemas.microsoft.com/office/word/2010/wordprocessingDrawing" xmlns:wp="http://schemas.openxmlformats.org/drawingml/2006/wordprocessingDrawing" xmlns:w10="urn:schemas-microsoft-com:office:word" xmlns:w="http://schemas.openxmlformats.org/wordprocessingml/2006/main" xmlns:w14="http://schemas.microsoft.com/office/word/2010/wordml" xmlns:w15="http://schemas.microsoft.com/office/word/2012/wordml" xmlns:w16cid="http://schemas.microsoft.com/office/word/2016/wordml/cid" xmlns:w16se="http://schemas.microsoft.com/office/word/2015/wordml/symex" xmlns:wpg="http://schemas.microsoft.com/office/word/2010/wordprocessingGroup" xmlns:wpi="http://schemas.microsoft.com/office/word/2010/wordprocessingInk" xmlns:wne="http://schemas.microsoft.com/office/word/2006/wordml" xmlns:wps="http://schemas.microsoft.com/office/word/2010/wordprocessingShape" mc:Ignorable="w14 w15 w16se w16cid wp14">
   <w:p>
     <w:pPr>
       <w:pStyle w:val="En-tte"/>
@@ -6369,7 +5792,7 @@
 </file>
 
 <file path=word/numbering.xml><?xml version="1.0" encoding="utf-8"?>
-<w:numbering xmlns:wpc="http://schemas.microsoft.com/office/word/2010/wordprocessingCanvas" xmlns:mc="http://schemas.openxmlformats.org/markup-compatibility/2006" xmlns:o="urn:schemas-microsoft-com:office:office" xmlns:r="http://schemas.openxmlformats.org/officeDocument/2006/relationships" xmlns:m="http://schemas.openxmlformats.org/officeDocument/2006/math" xmlns:v="urn:schemas-microsoft-com:vml" xmlns:wp14="http://schemas.microsoft.com/office/word/2010/wordprocessingDrawing" xmlns:wp="http://schemas.openxmlformats.org/drawingml/2006/wordprocessingDrawing" xmlns:w10="urn:schemas-microsoft-com:office:word" xmlns:w="http://schemas.openxmlformats.org/wordprocessingml/2006/main" xmlns:w14="http://schemas.microsoft.com/office/word/2010/wordml" xmlns:wpg="http://schemas.microsoft.com/office/word/2010/wordprocessingGroup" xmlns:wpi="http://schemas.microsoft.com/office/word/2010/wordprocessingInk" xmlns:wne="http://schemas.microsoft.com/office/word/2006/wordml" xmlns:wps="http://schemas.microsoft.com/office/word/2010/wordprocessingShape" mc:Ignorable="w14 wp14">
+<w:numbering xmlns:wpc="http://schemas.microsoft.com/office/word/2010/wordprocessingCanvas" xmlns:cx="http://schemas.microsoft.com/office/drawing/2014/chartex" xmlns:cx1="http://schemas.microsoft.com/office/drawing/2015/9/8/chartex" xmlns:cx2="http://schemas.microsoft.com/office/drawing/2015/10/21/chartex" xmlns:cx3="http://schemas.microsoft.com/office/drawing/2016/5/9/chartex" xmlns:cx4="http://schemas.microsoft.com/office/drawing/2016/5/10/chartex" xmlns:cx5="http://schemas.microsoft.com/office/drawing/2016/5/11/chartex" xmlns:cx6="http://schemas.microsoft.com/office/drawing/2016/5/12/chartex" xmlns:cx7="http://schemas.microsoft.com/office/drawing/2016/5/13/chartex" xmlns:cx8="http://schemas.microsoft.com/office/drawing/2016/5/14/chartex" xmlns:mc="http://schemas.openxmlformats.org/markup-compatibility/2006" xmlns:aink="http://schemas.microsoft.com/office/drawing/2016/ink" xmlns:am3d="http://schemas.microsoft.com/office/drawing/2017/model3d" xmlns:o="urn:schemas-microsoft-com:office:office" xmlns:r="http://schemas.openxmlformats.org/officeDocument/2006/relationships" xmlns:m="http://schemas.openxmlformats.org/officeDocument/2006/math" xmlns:v="urn:schemas-microsoft-com:vml" xmlns:wp14="http://schemas.microsoft.com/office/word/2010/wordprocessingDrawing" xmlns:wp="http://schemas.openxmlformats.org/drawingml/2006/wordprocessingDrawing" xmlns:w10="urn:schemas-microsoft-com:office:word" xmlns:w="http://schemas.openxmlformats.org/wordprocessingml/2006/main" xmlns:w14="http://schemas.microsoft.com/office/word/2010/wordml" xmlns:w15="http://schemas.microsoft.com/office/word/2012/wordml" xmlns:w16cid="http://schemas.microsoft.com/office/word/2016/wordml/cid" xmlns:w16se="http://schemas.microsoft.com/office/word/2015/wordml/symex" xmlns:wpg="http://schemas.microsoft.com/office/word/2010/wordprocessingGroup" xmlns:wpi="http://schemas.microsoft.com/office/word/2010/wordprocessingInk" xmlns:wne="http://schemas.microsoft.com/office/word/2006/wordml" xmlns:wps="http://schemas.microsoft.com/office/word/2010/wordprocessingShape" mc:Ignorable="w14 w15 w16se w16cid wp14">
   <w:numPicBullet w:numPicBulletId="0">
     <w:pict>
       <v:shapetype id="_x0000_t75" coordsize="21600,21600" o:spt="75" o:preferrelative="t" path="m@4@5l@4@11@9@11@9@5xe" filled="f" stroked="f">
@@ -6391,12 +5814,12 @@
         <v:path o:extrusionok="f" gradientshapeok="t" o:connecttype="rect"/>
         <o:lock v:ext="edit" aspectratio="t"/>
       </v:shapetype>
-      <v:shape id="_x0000_i1027" type="#_x0000_t75" style="width:11.25pt;height:11.25pt" o:bullet="t">
+      <v:shape id="_x0000_i1028" type="#_x0000_t75" style="width:11.25pt;height:11.25pt" o:bullet="t">
         <v:imagedata r:id="rId1" o:title="carre"/>
       </v:shape>
     </w:pict>
   </w:numPicBullet>
-  <w:abstractNum w:abstractNumId="0">
+  <w:abstractNum w:abstractNumId="0" w15:restartNumberingAfterBreak="0">
     <w:nsid w:val="0D7B5B83"/>
     <w:multiLevelType w:val="hybridMultilevel"/>
     <w:tmpl w:val="12C2138C"/>
@@ -6509,7 +5932,7 @@
       </w:rPr>
     </w:lvl>
   </w:abstractNum>
-  <w:abstractNum w:abstractNumId="1">
+  <w:abstractNum w:abstractNumId="1" w15:restartNumberingAfterBreak="0">
     <w:nsid w:val="1D3E11DE"/>
     <w:multiLevelType w:val="hybridMultilevel"/>
     <w:tmpl w:val="362CA6FC"/>
@@ -6623,7 +6046,7 @@
       </w:rPr>
     </w:lvl>
   </w:abstractNum>
-  <w:abstractNum w:abstractNumId="2">
+  <w:abstractNum w:abstractNumId="2" w15:restartNumberingAfterBreak="0">
     <w:nsid w:val="52931116"/>
     <w:multiLevelType w:val="hybridMultilevel"/>
     <w:tmpl w:val="6916CEB8"/>
@@ -6736,7 +6159,7 @@
       </w:rPr>
     </w:lvl>
   </w:abstractNum>
-  <w:abstractNum w:abstractNumId="3">
+  <w:abstractNum w:abstractNumId="3" w15:restartNumberingAfterBreak="0">
     <w:nsid w:val="54D41417"/>
     <w:multiLevelType w:val="hybridMultilevel"/>
     <w:tmpl w:val="BCC425C8"/>
@@ -6850,7 +6273,7 @@
       </w:rPr>
     </w:lvl>
   </w:abstractNum>
-  <w:abstractNum w:abstractNumId="4">
+  <w:abstractNum w:abstractNumId="4" w15:restartNumberingAfterBreak="0">
     <w:nsid w:val="57A47A77"/>
     <w:multiLevelType w:val="hybridMultilevel"/>
     <w:tmpl w:val="107E008C"/>
@@ -6963,7 +6386,7 @@
       </w:rPr>
     </w:lvl>
   </w:abstractNum>
-  <w:abstractNum w:abstractNumId="5">
+  <w:abstractNum w:abstractNumId="5" w15:restartNumberingAfterBreak="0">
     <w:nsid w:val="6AE21F2C"/>
     <w:multiLevelType w:val="hybridMultilevel"/>
     <w:tmpl w:val="05EEFE86"/>
@@ -7104,7 +6527,7 @@
       </w:rPr>
     </w:lvl>
   </w:abstractNum>
-  <w:abstractNum w:abstractNumId="6">
+  <w:abstractNum w:abstractNumId="6" w15:restartNumberingAfterBreak="0">
     <w:nsid w:val="6F182C64"/>
     <w:multiLevelType w:val="hybridMultilevel"/>
     <w:tmpl w:val="0026305C"/>
@@ -7217,7 +6640,7 @@
       </w:rPr>
     </w:lvl>
   </w:abstractNum>
-  <w:abstractNum w:abstractNumId="7">
+  <w:abstractNum w:abstractNumId="7" w15:restartNumberingAfterBreak="0">
     <w:nsid w:val="71E93FBD"/>
     <w:multiLevelType w:val="hybridMultilevel"/>
     <w:tmpl w:val="FF9E066A"/>
@@ -7358,7 +6781,7 @@
       </w:rPr>
     </w:lvl>
   </w:abstractNum>
-  <w:abstractNum w:abstractNumId="8">
+  <w:abstractNum w:abstractNumId="8" w15:restartNumberingAfterBreak="0">
     <w:nsid w:val="72C06E46"/>
     <w:multiLevelType w:val="hybridMultilevel"/>
     <w:tmpl w:val="DE18E518"/>
@@ -7472,7 +6895,7 @@
       </w:rPr>
     </w:lvl>
   </w:abstractNum>
-  <w:abstractNum w:abstractNumId="9">
+  <w:abstractNum w:abstractNumId="9" w15:restartNumberingAfterBreak="0">
     <w:nsid w:val="75470845"/>
     <w:multiLevelType w:val="hybridMultilevel"/>
     <w:tmpl w:val="BBA4042E"/>
@@ -7619,7 +7042,7 @@
 </file>
 
 <file path=word/styles.xml><?xml version="1.0" encoding="utf-8"?>
-<w:styles xmlns:mc="http://schemas.openxmlformats.org/markup-compatibility/2006" xmlns:r="http://schemas.openxmlformats.org/officeDocument/2006/relationships" xmlns:w="http://schemas.openxmlformats.org/wordprocessingml/2006/main" xmlns:w14="http://schemas.microsoft.com/office/word/2010/wordml" mc:Ignorable="w14">
+<w:styles xmlns:mc="http://schemas.openxmlformats.org/markup-compatibility/2006" xmlns:r="http://schemas.openxmlformats.org/officeDocument/2006/relationships" xmlns:w="http://schemas.openxmlformats.org/wordprocessingml/2006/main" xmlns:w14="http://schemas.microsoft.com/office/word/2010/wordml" xmlns:w15="http://schemas.microsoft.com/office/word/2012/wordml" xmlns:w16cid="http://schemas.microsoft.com/office/word/2016/wordml/cid" xmlns:w16se="http://schemas.microsoft.com/office/word/2015/wordml/symex" mc:Ignorable="w14 w15 w16se w16cid">
   <w:docDefaults>
     <w:rPrDefault>
       <w:rPr>
@@ -7635,520 +7058,382 @@
       </w:pPr>
     </w:pPrDefault>
   </w:docDefaults>
-  <w:latentStyles w:defLockedState="0" w:defUIPriority="99" w:defSemiHidden="1" w:defUnhideWhenUsed="1" w:defQFormat="0" w:count="267">
-    <w:lsdException w:name="Normal" w:semiHidden="0" w:uiPriority="0" w:unhideWhenUsed="0" w:qFormat="1"/>
-    <w:lsdException w:name="heading 1" w:semiHidden="0" w:uiPriority="9" w:unhideWhenUsed="0" w:qFormat="1"/>
-    <w:lsdException w:name="heading 2" w:uiPriority="9" w:qFormat="1"/>
-    <w:lsdException w:name="heading 3" w:uiPriority="9" w:qFormat="1"/>
-    <w:lsdException w:name="heading 4" w:uiPriority="9" w:qFormat="1"/>
-    <w:lsdException w:name="heading 5" w:uiPriority="9" w:qFormat="1"/>
-    <w:lsdException w:name="heading 6" w:uiPriority="9" w:qFormat="1"/>
-    <w:lsdException w:name="heading 7" w:uiPriority="9" w:qFormat="1"/>
-    <w:lsdException w:name="heading 8" w:uiPriority="9" w:qFormat="1"/>
-    <w:lsdException w:name="heading 9" w:uiPriority="9" w:qFormat="1"/>
-    <w:lsdException w:name="toc 1" w:uiPriority="39"/>
-    <w:lsdException w:name="toc 2" w:uiPriority="39"/>
-    <w:lsdException w:name="toc 3" w:uiPriority="39"/>
-    <w:lsdException w:name="toc 4" w:uiPriority="39"/>
-    <w:lsdException w:name="toc 5" w:uiPriority="39"/>
-    <w:lsdException w:name="toc 6" w:uiPriority="39"/>
-    <w:lsdException w:name="toc 7" w:uiPriority="39"/>
-    <w:lsdException w:name="toc 8" w:uiPriority="39"/>
-    <w:lsdException w:name="toc 9" w:uiPriority="39"/>
-    <w:lsdException w:name="caption" w:uiPriority="35" w:qFormat="1"/>
-    <w:lsdException w:name="Title" w:semiHidden="0" w:uiPriority="10" w:unhideWhenUsed="0" w:qFormat="1"/>
-    <w:lsdException w:name="Default Paragraph Font" w:uiPriority="1"/>
-    <w:lsdException w:name="Subtitle" w:semiHidden="0" w:uiPriority="11" w:unhideWhenUsed="0" w:qFormat="1"/>
-    <w:lsdException w:name="Strong" w:semiHidden="0" w:uiPriority="22" w:unhideWhenUsed="0" w:qFormat="1"/>
-    <w:lsdException w:name="Emphasis" w:semiHidden="0" w:uiPriority="20" w:unhideWhenUsed="0" w:qFormat="1"/>
-    <w:lsdException w:name="Table Grid" w:semiHidden="0" w:uiPriority="59" w:unhideWhenUsed="0"/>
-    <w:lsdException w:name="Placeholder Text" w:unhideWhenUsed="0"/>
-    <w:lsdException w:name="No Spacing" w:semiHidden="0" w:uiPriority="1" w:unhideWhenUsed="0" w:qFormat="1"/>
-    <w:lsdException w:name="Light Shading" w:semiHidden="0" w:uiPriority="60" w:unhideWhenUsed="0"/>
-    <w:lsdException w:name="Light List" w:semiHidden="0" w:uiPriority="61" w:unhideWhenUsed="0"/>
-    <w:lsdException w:name="Light Grid" w:semiHidden="0" w:uiPriority="62" w:unhideWhenUsed="0"/>
-    <w:lsdException w:name="Medium Shading 1" w:semiHidden="0" w:uiPriority="63" w:unhideWhenUsed="0"/>
-    <w:lsdException w:name="Medium Shading 2" w:semiHidden="0" w:uiPriority="64" w:unhideWhenUsed="0"/>
-    <w:lsdException w:name="Medium List 1" w:semiHidden="0" w:uiPriority="65" w:unhideWhenUsed="0"/>
-    <w:lsdException w:name="Medium List 2" w:semiHidden="0" w:uiPriority="66" w:unhideWhenUsed="0"/>
-    <w:lsdException w:name="Medium Grid 1" w:semiHidden="0" w:uiPriority="67" w:unhideWhenUsed="0"/>
-    <w:lsdException w:name="Medium Grid 2" w:semiHidden="0" w:uiPriority="68" w:unhideWhenUsed="0"/>
-    <w:lsdException w:name="Medium Grid 3" w:semiHidden="0" w:uiPriority="69" w:unhideWhenUsed="0"/>
-    <w:lsdException w:name="Dark List" w:semiHidden="0" w:uiPriority="70" w:unhideWhenUsed="0"/>
-    <w:lsdException w:name="Colorful Shading" w:semiHidden="0" w:uiPriority="71" w:unhideWhenUsed="0"/>
-    <w:lsdException w:name="Colorful List" w:semiHidden="0" w:uiPriority="72" w:unhideWhenUsed="0"/>
-    <w:lsdException w:name="Colorful Grid" w:semiHidden="0" w:uiPriority="73" w:unhideWhenUsed="0"/>
-    <w:lsdException w:name="Light Shading Accent 1" w:semiHidden="0" w:uiPriority="60" w:unhideWhenUsed="0"/>
-    <w:lsdException w:name="Light List Accent 1" w:semiHidden="0" w:uiPriority="61" w:unhideWhenUsed="0"/>
-    <w:lsdException w:name="Light Grid Accent 1" w:semiHidden="0" w:uiPriority="62" w:unhideWhenUsed="0"/>
-    <w:lsdException w:name="Medium Shading 1 Accent 1" w:semiHidden="0" w:uiPriority="63" w:unhideWhenUsed="0"/>
-    <w:lsdException w:name="Medium Shading 2 Accent 1" w:semiHidden="0" w:uiPriority="64" w:unhideWhenUsed="0"/>
-    <w:lsdException w:name="Medium List 1 Accent 1" w:semiHidden="0" w:uiPriority="65" w:unhideWhenUsed="0"/>
-    <w:lsdException w:name="Revision" w:unhideWhenUsed="0"/>
-    <w:lsdException w:name="List Paragraph" w:semiHidden="0" w:uiPriority="34" w:unhideWhenUsed="0" w:qFormat="1"/>
-    <w:lsdException w:name="Quote" w:semiHidden="0" w:uiPriority="29" w:unhideWhenUsed="0" w:qFormat="1"/>
-    <w:lsdException w:name="Intense Quote" w:semiHidden="0" w:uiPriority="30" w:unhideWhenUsed="0" w:qFormat="1"/>
-    <w:lsdException w:name="Medium List 2 Accent 1" w:semiHidden="0" w:uiPriority="66" w:unhideWhenUsed="0"/>
-    <w:lsdException w:name="Medium Grid 1 Accent 1" w:semiHidden="0" w:uiPriority="67" w:unhideWhenUsed="0"/>
-    <w:lsdException w:name="Medium Grid 2 Accent 1" w:semiHidden="0" w:uiPriority="68" w:unhideWhenUsed="0"/>
-    <w:lsdException w:name="Medium Grid 3 Accent 1" w:semiHidden="0" w:uiPriority="69" w:unhideWhenUsed="0"/>
-    <w:lsdException w:name="Dark List Accent 1" w:semiHidden="0" w:uiPriority="70" w:unhideWhenUsed="0"/>
-    <w:lsdException w:name="Colorful Shading Accent 1" w:semiHidden="0" w:uiPriority="71" w:unhideWhenUsed="0"/>
-    <w:lsdException w:name="Colorful List Accent 1" w:semiHidden="0" w:uiPriority="72" w:unhideWhenUsed="0"/>
-    <w:lsdException w:name="Colorful Grid Accent 1" w:semiHidden="0" w:uiPriority="73" w:unhideWhenUsed="0"/>
-    <w:lsdException w:name="Light Shading Accent 2" w:semiHidden="0" w:uiPriority="60" w:unhideWhenUsed="0"/>
-    <w:lsdException w:name="Light List Accent 2" w:semiHidden="0" w:uiPriority="61" w:unhideWhenUsed="0"/>
-    <w:lsdException w:name="Light Grid Accent 2" w:semiHidden="0" w:uiPriority="62" w:unhideWhenUsed="0"/>
-    <w:lsdException w:name="Medium Shading 1 Accent 2" w:semiHidden="0" w:uiPriority="63" w:unhideWhenUsed="0"/>
-    <w:lsdException w:name="Medium Shading 2 Accent 2" w:semiHidden="0" w:uiPriority="64" w:unhideWhenUsed="0"/>
-    <w:lsdException w:name="Medium List 1 Accent 2" w:semiHidden="0" w:uiPriority="65" w:unhideWhenUsed="0"/>
-    <w:lsdException w:name="Medium List 2 Accent 2" w:semiHidden="0" w:uiPriority="66" w:unhideWhenUsed="0"/>
-    <w:lsdException w:name="Medium Grid 1 Accent 2" w:semiHidden="0" w:uiPriority="67" w:unhideWhenUsed="0"/>
-    <w:lsdException w:name="Medium Grid 2 Accent 2" w:semiHidden="0" w:uiPriority="68" w:unhideWhenUsed="0"/>
-    <w:lsdException w:name="Medium Grid 3 Accent 2" w:semiHidden="0" w:uiPriority="69" w:unhideWhenUsed="0"/>
-    <w:lsdException w:name="Dark List Accent 2" w:semiHidden="0" w:uiPriority="70" w:unhideWhenUsed="0"/>
-    <w:lsdException w:name="Colorful Shading Accent 2" w:semiHidden="0" w:uiPriority="71" w:unhideWhenUsed="0"/>
-    <w:lsdException w:name="Colorful List Accent 2" w:semiHidden="0" w:uiPriority="72" w:unhideWhenUsed="0"/>
-    <w:lsdException w:name="Colorful Grid Accent 2" w:semiHidden="0" w:uiPriority="73" w:unhideWhenUsed="0"/>
-    <w:lsdException w:name="Light Shading Accent 3" w:semiHidden="0" w:uiPriority="60" w:unhideWhenUsed="0"/>
-    <w:lsdException w:name="Light List Accent 3" w:semiHidden="0" w:uiPriority="61" w:unhideWhenUsed="0"/>
-    <w:lsdException w:name="Light Grid Accent 3" w:semiHidden="0" w:uiPriority="62" w:unhideWhenUsed="0"/>
-    <w:lsdException w:name="Medium Shading 1 Accent 3" w:semiHidden="0" w:uiPriority="63" w:unhideWhenUsed="0"/>
-    <w:lsdException w:name="Medium Shading 2 Accent 3" w:semiHidden="0" w:uiPriority="64" w:unhideWhenUsed="0"/>
-    <w:lsdException w:name="Medium List 1 Accent 3" w:semiHidden="0" w:uiPriority="65" w:unhideWhenUsed="0"/>
-    <w:lsdException w:name="Medium List 2 Accent 3" w:semiHidden="0" w:uiPriority="66" w:unhideWhenUsed="0"/>
-    <w:lsdException w:name="Medium Grid 1 Accent 3" w:semiHidden="0" w:uiPriority="67" w:unhideWhenUsed="0"/>
-    <w:lsdException w:name="Medium Grid 2 Accent 3" w:semiHidden="0" w:uiPriority="68" w:unhideWhenUsed="0"/>
-    <w:lsdException w:name="Medium Grid 3 Accent 3" w:semiHidden="0" w:uiPriority="69" w:unhideWhenUsed="0"/>
-    <w:lsdException w:name="Dark List Accent 3" w:semiHidden="0" w:uiPriority="70" w:unhideWhenUsed="0"/>
-    <w:lsdException w:name="Colorful Shading Accent 3" w:semiHidden="0" w:uiPriority="71" w:unhideWhenUsed="0"/>
-    <w:lsdException w:name="Colorful List Accent 3" w:semiHidden="0" w:uiPriority="72" w:unhideWhenUsed="0"/>
-    <w:lsdException w:name="Colorful Grid Accent 3" w:semiHidden="0" w:uiPriority="73" w:unhideWhenUsed="0"/>
-    <w:lsdException w:name="Light Shading Accent 4" w:semiHidden="0" w:uiPriority="60" w:unhideWhenUsed="0"/>
-    <w:lsdException w:name="Light List Accent 4" w:semiHidden="0" w:uiPriority="61" w:unhideWhenUsed="0"/>
-    <w:lsdException w:name="Light Grid Accent 4" w:semiHidden="0" w:uiPriority="62" w:unhideWhenUsed="0"/>
-    <w:lsdException w:name="Medium Shading 1 Accent 4" w:semiHidden="0" w:uiPriority="63" w:unhideWhenUsed="0"/>
-    <w:lsdException w:name="Medium Shading 2 Accent 4" w:semiHidden="0" w:uiPriority="64" w:unhideWhenUsed="0"/>
-    <w:lsdException w:name="Medium List 1 Accent 4" w:semiHidden="0" w:uiPriority="65" w:unhideWhenUsed="0"/>
-    <w:lsdException w:name="Medium List 2 Accent 4" w:semiHidden="0" w:uiPriority="66" w:unhideWhenUsed="0"/>
-    <w:lsdException w:name="Medium Grid 1 Accent 4" w:semiHidden="0" w:uiPriority="67" w:unhideWhenUsed="0"/>
-    <w:lsdException w:name="Medium Grid 2 Accent 4" w:semiHidden="0" w:uiPriority="68" w:unhideWhenUsed="0"/>
-    <w:lsdException w:name="Medium Grid 3 Accent 4" w:semiHidden="0" w:uiPriority="69" w:unhideWhenUsed="0"/>
-    <w:lsdException w:name="Dark List Accent 4" w:semiHidden="0" w:uiPriority="70" w:unhideWhenUsed="0"/>
-    <w:lsdException w:name="Colorful Shading Accent 4" w:semiHidden="0" w:uiPriority="71" w:unhideWhenUsed="0"/>
-    <w:lsdException w:name="Colorful List Accent 4" w:semiHidden="0" w:uiPriority="72" w:unhideWhenUsed="0"/>
-    <w:lsdException w:name="Colorful Grid Accent 4" w:semiHidden="0" w:uiPriority="73" w:unhideWhenUsed="0"/>
-    <w:lsdException w:name="Light Shading Accent 5" w:semiHidden="0" w:uiPriority="60" w:unhideWhenUsed="0"/>
-    <w:lsdException w:name="Light List Accent 5" w:semiHidden="0" w:uiPriority="61" w:unhideWhenUsed="0"/>
-    <w:lsdException w:name="Light Grid Accent 5" w:semiHidden="0" w:uiPriority="62" w:unhideWhenUsed="0"/>
-    <w:lsdException w:name="Medium Shading 1 Accent 5" w:semiHidden="0" w:uiPriority="63" w:unhideWhenUsed="0"/>
-    <w:lsdException w:name="Medium Shading 2 Accent 5" w:semiHidden="0" w:uiPriority="64" w:unhideWhenUsed="0"/>
-    <w:lsdException w:name="Medium List 1 Accent 5" w:semiHidden="0" w:uiPriority="65" w:unhideWhenUsed="0"/>
-    <w:lsdException w:name="Medium List 2 Accent 5" w:semiHidden="0" w:uiPriority="66" w:unhideWhenUsed="0"/>
-    <w:lsdException w:name="Medium Grid 1 Accent 5" w:semiHidden="0" w:uiPriority="67" w:unhideWhenUsed="0"/>
-    <w:lsdException w:name="Medium Grid 2 Accent 5" w:semiHidden="0" w:uiPriority="68" w:unhideWhenUsed="0"/>
-    <w:lsdException w:name="Medium Grid 3 Accent 5" w:semiHidden="0" w:uiPriority="69" w:unhideWhenUsed="0"/>
-    <w:lsdException w:name="Dark List Accent 5" w:semiHidden="0" w:uiPriority="70" w:unhideWhenUsed="0"/>
-    <w:lsdException w:name="Colorful Shading Accent 5" w:semiHidden="0" w:uiPriority="71" w:unhideWhenUsed="0"/>
-    <w:lsdException w:name="Colorful List Accent 5" w:semiHidden="0" w:uiPriority="72" w:unhideWhenUsed="0"/>
-    <w:lsdException w:name="Colorful Grid Accent 5" w:semiHidden="0" w:uiPriority="73" w:unhideWhenUsed="0"/>
-    <w:lsdException w:name="Light Shading Accent 6" w:semiHidden="0" w:uiPriority="60" w:unhideWhenUsed="0"/>
-    <w:lsdException w:name="Light List Accent 6" w:semiHidden="0" w:uiPriority="61" w:unhideWhenUsed="0"/>
-    <w:lsdException w:name="Light Grid Accent 6" w:semiHidden="0" w:uiPriority="62" w:unhideWhenUsed="0"/>
-    <w:lsdException w:name="Medium Shading 1 Accent 6" w:semiHidden="0" w:uiPriority="63" w:unhideWhenUsed="0"/>
-    <w:lsdException w:name="Medium Shading 2 Accent 6" w:semiHidden="0" w:uiPriority="64" w:unhideWhenUsed="0"/>
-    <w:lsdException w:name="Medium List 1 Accent 6" w:semiHidden="0" w:uiPriority="65" w:unhideWhenUsed="0"/>
-    <w:lsdException w:name="Medium List 2 Accent 6" w:semiHidden="0" w:uiPriority="66" w:unhideWhenUsed="0"/>
-    <w:lsdException w:name="Medium Grid 1 Accent 6" w:semiHidden="0" w:uiPriority="67" w:unhideWhenUsed="0"/>
-    <w:lsdException w:name="Medium Grid 2 Accent 6" w:semiHidden="0" w:uiPriority="68" w:unhideWhenUsed="0"/>
-    <w:lsdException w:name="Medium Grid 3 Accent 6" w:semiHidden="0" w:uiPriority="69" w:unhideWhenUsed="0"/>
-    <w:lsdException w:name="Dark List Accent 6" w:semiHidden="0" w:uiPriority="70" w:unhideWhenUsed="0"/>
-    <w:lsdException w:name="Colorful Shading Accent 6" w:semiHidden="0" w:uiPriority="71" w:unhideWhenUsed="0"/>
-    <w:lsdException w:name="Colorful List Accent 6" w:semiHidden="0" w:uiPriority="72" w:unhideWhenUsed="0"/>
-    <w:lsdException w:name="Colorful Grid Accent 6" w:semiHidden="0" w:uiPriority="73" w:unhideWhenUsed="0"/>
-    <w:lsdException w:name="Subtle Emphasis" w:semiHidden="0" w:uiPriority="19" w:unhideWhenUsed="0" w:qFormat="1"/>
-    <w:lsdException w:name="Intense Emphasis" w:semiHidden="0" w:uiPriority="21" w:unhideWhenUsed="0" w:qFormat="1"/>
-    <w:lsdException w:name="Subtle Reference" w:semiHidden="0" w:uiPriority="31" w:unhideWhenUsed="0" w:qFormat="1"/>
-    <w:lsdException w:name="Intense Reference" w:semiHidden="0" w:uiPriority="32" w:unhideWhenUsed="0" w:qFormat="1"/>
-    <w:lsdException w:name="Book Title" w:semiHidden="0" w:uiPriority="33" w:unhideWhenUsed="0" w:qFormat="1"/>
-    <w:lsdException w:name="Bibliography" w:uiPriority="37"/>
-    <w:lsdException w:name="TOC Heading" w:uiPriority="39" w:qFormat="1"/>
-  </w:latentStyles>
-  <w:style w:type="paragraph" w:default="1" w:styleId="Normal">
-    <w:name w:val="Normal"/>
-    <w:qFormat/>
-    <w:rsid w:val="00BD5DB4"/>
-    <w:pPr>
-      <w:spacing w:before="40" w:after="40" w:line="240" w:lineRule="auto"/>
-      <w:jc w:val="both"/>
-    </w:pPr>
-    <w:rPr>
-      <w:rFonts w:ascii="Arial" w:hAnsi="Arial"/>
-      <w:sz w:val="24"/>
-    </w:rPr>
-  </w:style>
-  <w:style w:type="character" w:default="1" w:styleId="Policepardfaut">
-    <w:name w:val="Default Paragraph Font"/>
-    <w:uiPriority w:val="1"/>
-    <w:semiHidden/>
-    <w:unhideWhenUsed/>
-  </w:style>
-  <w:style w:type="table" w:default="1" w:styleId="TableauNormal">
-    <w:name w:val="Normal Table"/>
-    <w:uiPriority w:val="99"/>
-    <w:semiHidden/>
-    <w:unhideWhenUsed/>
-    <w:tblPr>
-      <w:tblInd w:w="0" w:type="dxa"/>
-      <w:tblCellMar>
-        <w:top w:w="0" w:type="dxa"/>
-        <w:left w:w="108" w:type="dxa"/>
-        <w:bottom w:w="0" w:type="dxa"/>
-        <w:right w:w="108" w:type="dxa"/>
-      </w:tblCellMar>
-    </w:tblPr>
-  </w:style>
-  <w:style w:type="numbering" w:default="1" w:styleId="Aucuneliste">
-    <w:name w:val="No List"/>
-    <w:uiPriority w:val="99"/>
-    <w:semiHidden/>
-    <w:unhideWhenUsed/>
-  </w:style>
-  <w:style w:type="paragraph" w:styleId="Textedebulles">
-    <w:name w:val="Balloon Text"/>
-    <w:basedOn w:val="Normal"/>
-    <w:link w:val="TextedebullesCar"/>
-    <w:uiPriority w:val="99"/>
-    <w:semiHidden/>
-    <w:unhideWhenUsed/>
-    <w:rsid w:val="005540DC"/>
-    <w:pPr>
-      <w:spacing w:after="0"/>
-    </w:pPr>
-    <w:rPr>
-      <w:rFonts w:ascii="Tahoma" w:hAnsi="Tahoma" w:cs="Tahoma"/>
-      <w:sz w:val="16"/>
-      <w:szCs w:val="16"/>
-    </w:rPr>
-  </w:style>
-  <w:style w:type="character" w:customStyle="1" w:styleId="TextedebullesCar">
-    <w:name w:val="Texte de bulles Car"/>
-    <w:basedOn w:val="Policepardfaut"/>
-    <w:link w:val="Textedebulles"/>
-    <w:uiPriority w:val="99"/>
-    <w:semiHidden/>
-    <w:rsid w:val="005540DC"/>
-    <w:rPr>
-      <w:rFonts w:ascii="Tahoma" w:hAnsi="Tahoma" w:cs="Tahoma"/>
-      <w:sz w:val="16"/>
-      <w:szCs w:val="16"/>
-    </w:rPr>
-  </w:style>
-  <w:style w:type="table" w:styleId="Grilledutableau">
-    <w:name w:val="Table Grid"/>
-    <w:basedOn w:val="TableauNormal"/>
-    <w:uiPriority w:val="59"/>
-    <w:rsid w:val="005540DC"/>
-    <w:pPr>
-      <w:spacing w:after="0" w:line="240" w:lineRule="auto"/>
-    </w:pPr>
-    <w:tblPr>
-      <w:tblBorders>
-        <w:top w:val="single" w:sz="4" w:space="0" w:color="auto"/>
-        <w:left w:val="single" w:sz="4" w:space="0" w:color="auto"/>
-        <w:bottom w:val="single" w:sz="4" w:space="0" w:color="auto"/>
-        <w:right w:val="single" w:sz="4" w:space="0" w:color="auto"/>
-        <w:insideH w:val="single" w:sz="4" w:space="0" w:color="auto"/>
-        <w:insideV w:val="single" w:sz="4" w:space="0" w:color="auto"/>
-      </w:tblBorders>
-    </w:tblPr>
-  </w:style>
-  <w:style w:type="paragraph" w:styleId="En-tte">
-    <w:name w:val="header"/>
-    <w:basedOn w:val="Normal"/>
-    <w:link w:val="En-tteCar"/>
-    <w:uiPriority w:val="99"/>
-    <w:unhideWhenUsed/>
-    <w:rsid w:val="009E238D"/>
-    <w:pPr>
-      <w:tabs>
-        <w:tab w:val="center" w:pos="4536"/>
-        <w:tab w:val="right" w:pos="9072"/>
-      </w:tabs>
-      <w:spacing w:after="0"/>
-    </w:pPr>
-  </w:style>
-  <w:style w:type="character" w:customStyle="1" w:styleId="En-tteCar">
-    <w:name w:val="En-tête Car"/>
-    <w:basedOn w:val="Policepardfaut"/>
-    <w:link w:val="En-tte"/>
-    <w:uiPriority w:val="99"/>
-    <w:rsid w:val="009E238D"/>
-  </w:style>
-  <w:style w:type="paragraph" w:styleId="Pieddepage">
-    <w:name w:val="footer"/>
-    <w:basedOn w:val="Normal"/>
-    <w:link w:val="PieddepageCar"/>
-    <w:uiPriority w:val="99"/>
-    <w:unhideWhenUsed/>
-    <w:rsid w:val="009E238D"/>
-    <w:pPr>
-      <w:tabs>
-        <w:tab w:val="center" w:pos="4536"/>
-        <w:tab w:val="right" w:pos="9072"/>
-      </w:tabs>
-      <w:spacing w:after="0"/>
-    </w:pPr>
-  </w:style>
-  <w:style w:type="character" w:customStyle="1" w:styleId="PieddepageCar">
-    <w:name w:val="Pied de page Car"/>
-    <w:basedOn w:val="Policepardfaut"/>
-    <w:link w:val="Pieddepage"/>
-    <w:uiPriority w:val="99"/>
-    <w:rsid w:val="009E238D"/>
-  </w:style>
-  <w:style w:type="paragraph" w:styleId="Paragraphedeliste">
-    <w:name w:val="List Paragraph"/>
-    <w:basedOn w:val="Normal"/>
-    <w:uiPriority w:val="34"/>
-    <w:qFormat/>
-    <w:rsid w:val="0077334D"/>
-    <w:pPr>
-      <w:ind w:left="720"/>
-      <w:contextualSpacing/>
-    </w:pPr>
-  </w:style>
-  <w:style w:type="paragraph" w:customStyle="1" w:styleId="XdocTitre1">
-    <w:name w:val="XdocTitre1"/>
-    <w:basedOn w:val="Normal"/>
-    <w:link w:val="XdocTitre1Car"/>
-    <w:qFormat/>
-    <w:rsid w:val="00A33402"/>
-    <w:pPr>
-      <w:autoSpaceDE w:val="0"/>
-      <w:autoSpaceDN w:val="0"/>
-      <w:adjustRightInd w:val="0"/>
-      <w:spacing w:after="0"/>
-      <w:jc w:val="center"/>
-    </w:pPr>
-    <w:rPr>
-      <w:rFonts w:cs="Lucida Sans"/>
-      <w:b/>
-      <w:noProof/>
-      <w:sz w:val="32"/>
-      <w:szCs w:val="24"/>
-      <w:lang w:val="en-US"/>
-    </w:rPr>
-  </w:style>
-  <w:style w:type="paragraph" w:customStyle="1" w:styleId="XdocTitre2">
-    <w:name w:val="XdocTitre2"/>
-    <w:basedOn w:val="Normal"/>
-    <w:link w:val="XdocTitre2Car"/>
-    <w:qFormat/>
-    <w:rsid w:val="00A33402"/>
-    <w:pPr>
-      <w:spacing w:before="120" w:after="0"/>
-      <w:jc w:val="center"/>
-    </w:pPr>
-    <w:rPr>
-      <w:b/>
-      <w:sz w:val="28"/>
-    </w:rPr>
-  </w:style>
-  <w:style w:type="character" w:customStyle="1" w:styleId="XdocTitre1Car">
-    <w:name w:val="XdocTitre1 Car"/>
-    <w:basedOn w:val="Policepardfaut"/>
-    <w:link w:val="XdocTitre1"/>
-    <w:rsid w:val="00A33402"/>
-    <w:rPr>
-      <w:rFonts w:ascii="Arial" w:hAnsi="Arial" w:cs="Lucida Sans"/>
-      <w:b/>
-      <w:noProof/>
-      <w:sz w:val="32"/>
-      <w:szCs w:val="24"/>
-      <w:lang w:val="en-US"/>
-    </w:rPr>
-  </w:style>
-  <w:style w:type="character" w:customStyle="1" w:styleId="XdocTitre2Car">
-    <w:name w:val="XdocTitre2 Car"/>
-    <w:basedOn w:val="Policepardfaut"/>
-    <w:link w:val="XdocTitre2"/>
-    <w:rsid w:val="00A33402"/>
-    <w:rPr>
-      <w:rFonts w:ascii="Arial" w:hAnsi="Arial"/>
-      <w:b/>
-      <w:sz w:val="28"/>
-    </w:rPr>
-  </w:style>
-  <w:style w:type="character" w:styleId="Lienhypertexte">
-    <w:name w:val="Hyperlink"/>
-    <w:basedOn w:val="Policepardfaut"/>
-    <w:uiPriority w:val="99"/>
-    <w:unhideWhenUsed/>
-    <w:rsid w:val="001C7C32"/>
-    <w:rPr>
-      <w:color w:val="0000FF" w:themeColor="hyperlink"/>
-      <w:u w:val="single"/>
-    </w:rPr>
-  </w:style>
-</w:styles>
-</file>
-
-<file path=word/stylesWithEffects.xml><?xml version="1.0" encoding="utf-8"?>
-<w:styles xmlns:wpc="http://schemas.microsoft.com/office/word/2010/wordprocessingCanvas" xmlns:mc="http://schemas.openxmlformats.org/markup-compatibility/2006" xmlns:o="urn:schemas-microsoft-com:office:office" xmlns:r="http://schemas.openxmlformats.org/officeDocument/2006/relationships" xmlns:m="http://schemas.openxmlformats.org/officeDocument/2006/math" xmlns:v="urn:schemas-microsoft-com:vml" xmlns:wp14="http://schemas.microsoft.com/office/word/2010/wordprocessingDrawing" xmlns:wp="http://schemas.openxmlformats.org/drawingml/2006/wordprocessingDrawing" xmlns:w10="urn:schemas-microsoft-com:office:word" xmlns:w="http://schemas.openxmlformats.org/wordprocessingml/2006/main" xmlns:w14="http://schemas.microsoft.com/office/word/2010/wordml" xmlns:wpg="http://schemas.microsoft.com/office/word/2010/wordprocessingGroup" xmlns:wpi="http://schemas.microsoft.com/office/word/2010/wordprocessingInk" xmlns:wne="http://schemas.microsoft.com/office/word/2006/wordml" xmlns:wps="http://schemas.microsoft.com/office/word/2010/wordprocessingShape" mc:Ignorable="w14 wp14">
-  <w:docDefaults>
-    <w:rPrDefault>
-      <w:rPr>
-        <w:rFonts w:asciiTheme="minorHAnsi" w:eastAsiaTheme="minorHAnsi" w:hAnsiTheme="minorHAnsi" w:cstheme="minorBidi"/>
-        <w:sz w:val="22"/>
-        <w:szCs w:val="22"/>
-        <w:lang w:val="fr-FR" w:eastAsia="en-US" w:bidi="ar-SA"/>
-      </w:rPr>
-    </w:rPrDefault>
-    <w:pPrDefault>
-      <w:pPr>
-        <w:spacing w:after="200" w:line="276" w:lineRule="auto"/>
-      </w:pPr>
-    </w:pPrDefault>
-  </w:docDefaults>
-  <w:latentStyles w:defLockedState="0" w:defUIPriority="99" w:defSemiHidden="1" w:defUnhideWhenUsed="1" w:defQFormat="0" w:count="267">
-    <w:lsdException w:name="Normal" w:semiHidden="0" w:uiPriority="0" w:unhideWhenUsed="0" w:qFormat="1"/>
-    <w:lsdException w:name="heading 1" w:semiHidden="0" w:uiPriority="9" w:unhideWhenUsed="0" w:qFormat="1"/>
-    <w:lsdException w:name="heading 2" w:uiPriority="9" w:qFormat="1"/>
-    <w:lsdException w:name="heading 3" w:uiPriority="9" w:qFormat="1"/>
-    <w:lsdException w:name="heading 4" w:uiPriority="9" w:qFormat="1"/>
-    <w:lsdException w:name="heading 5" w:uiPriority="9" w:qFormat="1"/>
-    <w:lsdException w:name="heading 6" w:uiPriority="9" w:qFormat="1"/>
-    <w:lsdException w:name="heading 7" w:uiPriority="9" w:qFormat="1"/>
-    <w:lsdException w:name="heading 8" w:uiPriority="9" w:qFormat="1"/>
-    <w:lsdException w:name="heading 9" w:uiPriority="9" w:qFormat="1"/>
-    <w:lsdException w:name="toc 1" w:uiPriority="39"/>
-    <w:lsdException w:name="toc 2" w:uiPriority="39"/>
-    <w:lsdException w:name="toc 3" w:uiPriority="39"/>
-    <w:lsdException w:name="toc 4" w:uiPriority="39"/>
-    <w:lsdException w:name="toc 5" w:uiPriority="39"/>
-    <w:lsdException w:name="toc 6" w:uiPriority="39"/>
-    <w:lsdException w:name="toc 7" w:uiPriority="39"/>
-    <w:lsdException w:name="toc 8" w:uiPriority="39"/>
-    <w:lsdException w:name="toc 9" w:uiPriority="39"/>
-    <w:lsdException w:name="caption" w:uiPriority="35" w:qFormat="1"/>
-    <w:lsdException w:name="Title" w:semiHidden="0" w:uiPriority="10" w:unhideWhenUsed="0" w:qFormat="1"/>
-    <w:lsdException w:name="Default Paragraph Font" w:uiPriority="1"/>
-    <w:lsdException w:name="Subtitle" w:semiHidden="0" w:uiPriority="11" w:unhideWhenUsed="0" w:qFormat="1"/>
-    <w:lsdException w:name="Strong" w:semiHidden="0" w:uiPriority="22" w:unhideWhenUsed="0" w:qFormat="1"/>
-    <w:lsdException w:name="Emphasis" w:semiHidden="0" w:uiPriority="20" w:unhideWhenUsed="0" w:qFormat="1"/>
-    <w:lsdException w:name="Table Grid" w:semiHidden="0" w:uiPriority="59" w:unhideWhenUsed="0"/>
-    <w:lsdException w:name="Placeholder Text" w:unhideWhenUsed="0"/>
-    <w:lsdException w:name="No Spacing" w:semiHidden="0" w:uiPriority="1" w:unhideWhenUsed="0" w:qFormat="1"/>
-    <w:lsdException w:name="Light Shading" w:semiHidden="0" w:uiPriority="60" w:unhideWhenUsed="0"/>
-    <w:lsdException w:name="Light List" w:semiHidden="0" w:uiPriority="61" w:unhideWhenUsed="0"/>
-    <w:lsdException w:name="Light Grid" w:semiHidden="0" w:uiPriority="62" w:unhideWhenUsed="0"/>
-    <w:lsdException w:name="Medium Shading 1" w:semiHidden="0" w:uiPriority="63" w:unhideWhenUsed="0"/>
-    <w:lsdException w:name="Medium Shading 2" w:semiHidden="0" w:uiPriority="64" w:unhideWhenUsed="0"/>
-    <w:lsdException w:name="Medium List 1" w:semiHidden="0" w:uiPriority="65" w:unhideWhenUsed="0"/>
-    <w:lsdException w:name="Medium List 2" w:semiHidden="0" w:uiPriority="66" w:unhideWhenUsed="0"/>
-    <w:lsdException w:name="Medium Grid 1" w:semiHidden="0" w:uiPriority="67" w:unhideWhenUsed="0"/>
-    <w:lsdException w:name="Medium Grid 2" w:semiHidden="0" w:uiPriority="68" w:unhideWhenUsed="0"/>
-    <w:lsdException w:name="Medium Grid 3" w:semiHidden="0" w:uiPriority="69" w:unhideWhenUsed="0"/>
-    <w:lsdException w:name="Dark List" w:semiHidden="0" w:uiPriority="70" w:unhideWhenUsed="0"/>
-    <w:lsdException w:name="Colorful Shading" w:semiHidden="0" w:uiPriority="71" w:unhideWhenUsed="0"/>
-    <w:lsdException w:name="Colorful List" w:semiHidden="0" w:uiPriority="72" w:unhideWhenUsed="0"/>
-    <w:lsdException w:name="Colorful Grid" w:semiHidden="0" w:uiPriority="73" w:unhideWhenUsed="0"/>
-    <w:lsdException w:name="Light Shading Accent 1" w:semiHidden="0" w:uiPriority="60" w:unhideWhenUsed="0"/>
-    <w:lsdException w:name="Light List Accent 1" w:semiHidden="0" w:uiPriority="61" w:unhideWhenUsed="0"/>
-    <w:lsdException w:name="Light Grid Accent 1" w:semiHidden="0" w:uiPriority="62" w:unhideWhenUsed="0"/>
-    <w:lsdException w:name="Medium Shading 1 Accent 1" w:semiHidden="0" w:uiPriority="63" w:unhideWhenUsed="0"/>
-    <w:lsdException w:name="Medium Shading 2 Accent 1" w:semiHidden="0" w:uiPriority="64" w:unhideWhenUsed="0"/>
-    <w:lsdException w:name="Medium List 1 Accent 1" w:semiHidden="0" w:uiPriority="65" w:unhideWhenUsed="0"/>
-    <w:lsdException w:name="Revision" w:unhideWhenUsed="0"/>
-    <w:lsdException w:name="List Paragraph" w:semiHidden="0" w:uiPriority="34" w:unhideWhenUsed="0" w:qFormat="1"/>
-    <w:lsdException w:name="Quote" w:semiHidden="0" w:uiPriority="29" w:unhideWhenUsed="0" w:qFormat="1"/>
-    <w:lsdException w:name="Intense Quote" w:semiHidden="0" w:uiPriority="30" w:unhideWhenUsed="0" w:qFormat="1"/>
-    <w:lsdException w:name="Medium List 2 Accent 1" w:semiHidden="0" w:uiPriority="66" w:unhideWhenUsed="0"/>
-    <w:lsdException w:name="Medium Grid 1 Accent 1" w:semiHidden="0" w:uiPriority="67" w:unhideWhenUsed="0"/>
-    <w:lsdException w:name="Medium Grid 2 Accent 1" w:semiHidden="0" w:uiPriority="68" w:unhideWhenUsed="0"/>
-    <w:lsdException w:name="Medium Grid 3 Accent 1" w:semiHidden="0" w:uiPriority="69" w:unhideWhenUsed="0"/>
-    <w:lsdException w:name="Dark List Accent 1" w:semiHidden="0" w:uiPriority="70" w:unhideWhenUsed="0"/>
-    <w:lsdException w:name="Colorful Shading Accent 1" w:semiHidden="0" w:uiPriority="71" w:unhideWhenUsed="0"/>
-    <w:lsdException w:name="Colorful List Accent 1" w:semiHidden="0" w:uiPriority="72" w:unhideWhenUsed="0"/>
-    <w:lsdException w:name="Colorful Grid Accent 1" w:semiHidden="0" w:uiPriority="73" w:unhideWhenUsed="0"/>
-    <w:lsdException w:name="Light Shading Accent 2" w:semiHidden="0" w:uiPriority="60" w:unhideWhenUsed="0"/>
-    <w:lsdException w:name="Light List Accent 2" w:semiHidden="0" w:uiPriority="61" w:unhideWhenUsed="0"/>
-    <w:lsdException w:name="Light Grid Accent 2" w:semiHidden="0" w:uiPriority="62" w:unhideWhenUsed="0"/>
-    <w:lsdException w:name="Medium Shading 1 Accent 2" w:semiHidden="0" w:uiPriority="63" w:unhideWhenUsed="0"/>
-    <w:lsdException w:name="Medium Shading 2 Accent 2" w:semiHidden="0" w:uiPriority="64" w:unhideWhenUsed="0"/>
-    <w:lsdException w:name="Medium List 1 Accent 2" w:semiHidden="0" w:uiPriority="65" w:unhideWhenUsed="0"/>
-    <w:lsdException w:name="Medium List 2 Accent 2" w:semiHidden="0" w:uiPriority="66" w:unhideWhenUsed="0"/>
-    <w:lsdException w:name="Medium Grid 1 Accent 2" w:semiHidden="0" w:uiPriority="67" w:unhideWhenUsed="0"/>
-    <w:lsdException w:name="Medium Grid 2 Accent 2" w:semiHidden="0" w:uiPriority="68" w:unhideWhenUsed="0"/>
-    <w:lsdException w:name="Medium Grid 3 Accent 2" w:semiHidden="0" w:uiPriority="69" w:unhideWhenUsed="0"/>
-    <w:lsdException w:name="Dark List Accent 2" w:semiHidden="0" w:uiPriority="70" w:unhideWhenUsed="0"/>
-    <w:lsdException w:name="Colorful Shading Accent 2" w:semiHidden="0" w:uiPriority="71" w:unhideWhenUsed="0"/>
-    <w:lsdException w:name="Colorful List Accent 2" w:semiHidden="0" w:uiPriority="72" w:unhideWhenUsed="0"/>
-    <w:lsdException w:name="Colorful Grid Accent 2" w:semiHidden="0" w:uiPriority="73" w:unhideWhenUsed="0"/>
-    <w:lsdException w:name="Light Shading Accent 3" w:semiHidden="0" w:uiPriority="60" w:unhideWhenUsed="0"/>
-    <w:lsdException w:name="Light List Accent 3" w:semiHidden="0" w:uiPriority="61" w:unhideWhenUsed="0"/>
-    <w:lsdException w:name="Light Grid Accent 3" w:semiHidden="0" w:uiPriority="62" w:unhideWhenUsed="0"/>
-    <w:lsdException w:name="Medium Shading 1 Accent 3" w:semiHidden="0" w:uiPriority="63" w:unhideWhenUsed="0"/>
-    <w:lsdException w:name="Medium Shading 2 Accent 3" w:semiHidden="0" w:uiPriority="64" w:unhideWhenUsed="0"/>
-    <w:lsdException w:name="Medium List 1 Accent 3" w:semiHidden="0" w:uiPriority="65" w:unhideWhenUsed="0"/>
-    <w:lsdException w:name="Medium List 2 Accent 3" w:semiHidden="0" w:uiPriority="66" w:unhideWhenUsed="0"/>
-    <w:lsdException w:name="Medium Grid 1 Accent 3" w:semiHidden="0" w:uiPriority="67" w:unhideWhenUsed="0"/>
-    <w:lsdException w:name="Medium Grid 2 Accent 3" w:semiHidden="0" w:uiPriority="68" w:unhideWhenUsed="0"/>
-    <w:lsdException w:name="Medium Grid 3 Accent 3" w:semiHidden="0" w:uiPriority="69" w:unhideWhenUsed="0"/>
-    <w:lsdException w:name="Dark List Accent 3" w:semiHidden="0" w:uiPriority="70" w:unhideWhenUsed="0"/>
-    <w:lsdException w:name="Colorful Shading Accent 3" w:semiHidden="0" w:uiPriority="71" w:unhideWhenUsed="0"/>
-    <w:lsdException w:name="Colorful List Accent 3" w:semiHidden="0" w:uiPriority="72" w:unhideWhenUsed="0"/>
-    <w:lsdException w:name="Colorful Grid Accent 3" w:semiHidden="0" w:uiPriority="73" w:unhideWhenUsed="0"/>
-    <w:lsdException w:name="Light Shading Accent 4" w:semiHidden="0" w:uiPriority="60" w:unhideWhenUsed="0"/>
-    <w:lsdException w:name="Light List Accent 4" w:semiHidden="0" w:uiPriority="61" w:unhideWhenUsed="0"/>
-    <w:lsdException w:name="Light Grid Accent 4" w:semiHidden="0" w:uiPriority="62" w:unhideWhenUsed="0"/>
-    <w:lsdException w:name="Medium Shading 1 Accent 4" w:semiHidden="0" w:uiPriority="63" w:unhideWhenUsed="0"/>
-    <w:lsdException w:name="Medium Shading 2 Accent 4" w:semiHidden="0" w:uiPriority="64" w:unhideWhenUsed="0"/>
-    <w:lsdException w:name="Medium List 1 Accent 4" w:semiHidden="0" w:uiPriority="65" w:unhideWhenUsed="0"/>
-    <w:lsdException w:name="Medium List 2 Accent 4" w:semiHidden="0" w:uiPriority="66" w:unhideWhenUsed="0"/>
-    <w:lsdException w:name="Medium Grid 1 Accent 4" w:semiHidden="0" w:uiPriority="67" w:unhideWhenUsed="0"/>
-    <w:lsdException w:name="Medium Grid 2 Accent 4" w:semiHidden="0" w:uiPriority="68" w:unhideWhenUsed="0"/>
-    <w:lsdException w:name="Medium Grid 3 Accent 4" w:semiHidden="0" w:uiPriority="69" w:unhideWhenUsed="0"/>
-    <w:lsdException w:name="Dark List Accent 4" w:semiHidden="0" w:uiPriority="70" w:unhideWhenUsed="0"/>
-    <w:lsdException w:name="Colorful Shading Accent 4" w:semiHidden="0" w:uiPriority="71" w:unhideWhenUsed="0"/>
-    <w:lsdException w:name="Colorful List Accent 4" w:semiHidden="0" w:uiPriority="72" w:unhideWhenUsed="0"/>
-    <w:lsdException w:name="Colorful Grid Accent 4" w:semiHidden="0" w:uiPriority="73" w:unhideWhenUsed="0"/>
-    <w:lsdException w:name="Light Shading Accent 5" w:semiHidden="0" w:uiPriority="60" w:unhideWhenUsed="0"/>
-    <w:lsdException w:name="Light List Accent 5" w:semiHidden="0" w:uiPriority="61" w:unhideWhenUsed="0"/>
-    <w:lsdException w:name="Light Grid Accent 5" w:semiHidden="0" w:uiPriority="62" w:unhideWhenUsed="0"/>
-    <w:lsdException w:name="Medium Shading 1 Accent 5" w:semiHidden="0" w:uiPriority="63" w:unhideWhenUsed="0"/>
-    <w:lsdException w:name="Medium Shading 2 Accent 5" w:semiHidden="0" w:uiPriority="64" w:unhideWhenUsed="0"/>
-    <w:lsdException w:name="Medium List 1 Accent 5" w:semiHidden="0" w:uiPriority="65" w:unhideWhenUsed="0"/>
-    <w:lsdException w:name="Medium List 2 Accent 5" w:semiHidden="0" w:uiPriority="66" w:unhideWhenUsed="0"/>
-    <w:lsdException w:name="Medium Grid 1 Accent 5" w:semiHidden="0" w:uiPriority="67" w:unhideWhenUsed="0"/>
-    <w:lsdException w:name="Medium Grid 2 Accent 5" w:semiHidden="0" w:uiPriority="68" w:unhideWhenUsed="0"/>
-    <w:lsdException w:name="Medium Grid 3 Accent 5" w:semiHidden="0" w:uiPriority="69" w:unhideWhenUsed="0"/>
-    <w:lsdException w:name="Dark List Accent 5" w:semiHidden="0" w:uiPriority="70" w:unhideWhenUsed="0"/>
-    <w:lsdException w:name="Colorful Shading Accent 5" w:semiHidden="0" w:uiPriority="71" w:unhideWhenUsed="0"/>
-    <w:lsdException w:name="Colorful List Accent 5" w:semiHidden="0" w:uiPriority="72" w:unhideWhenUsed="0"/>
-    <w:lsdException w:name="Colorful Grid Accent 5" w:semiHidden="0" w:uiPriority="73" w:unhideWhenUsed="0"/>
-    <w:lsdException w:name="Light Shading Accent 6" w:semiHidden="0" w:uiPriority="60" w:unhideWhenUsed="0"/>
-    <w:lsdException w:name="Light List Accent 6" w:semiHidden="0" w:uiPriority="61" w:unhideWhenUsed="0"/>
-    <w:lsdException w:name="Light Grid Accent 6" w:semiHidden="0" w:uiPriority="62" w:unhideWhenUsed="0"/>
-    <w:lsdException w:name="Medium Shading 1 Accent 6" w:semiHidden="0" w:uiPriority="63" w:unhideWhenUsed="0"/>
-    <w:lsdException w:name="Medium Shading 2 Accent 6" w:semiHidden="0" w:uiPriority="64" w:unhideWhenUsed="0"/>
-    <w:lsdException w:name="Medium List 1 Accent 6" w:semiHidden="0" w:uiPriority="65" w:unhideWhenUsed="0"/>
-    <w:lsdException w:name="Medium List 2 Accent 6" w:semiHidden="0" w:uiPriority="66" w:unhideWhenUsed="0"/>
-    <w:lsdException w:name="Medium Grid 1 Accent 6" w:semiHidden="0" w:uiPriority="67" w:unhideWhenUsed="0"/>
-    <w:lsdException w:name="Medium Grid 2 Accent 6" w:semiHidden="0" w:uiPriority="68" w:unhideWhenUsed="0"/>
-    <w:lsdException w:name="Medium Grid 3 Accent 6" w:semiHidden="0" w:uiPriority="69" w:unhideWhenUsed="0"/>
-    <w:lsdException w:name="Dark List Accent 6" w:semiHidden="0" w:uiPriority="70" w:unhideWhenUsed="0"/>
-    <w:lsdException w:name="Colorful Shading Accent 6" w:semiHidden="0" w:uiPriority="71" w:unhideWhenUsed="0"/>
-    <w:lsdException w:name="Colorful List Accent 6" w:semiHidden="0" w:uiPriority="72" w:unhideWhenUsed="0"/>
-    <w:lsdException w:name="Colorful Grid Accent 6" w:semiHidden="0" w:uiPriority="73" w:unhideWhenUsed="0"/>
-    <w:lsdException w:name="Subtle Emphasis" w:semiHidden="0" w:uiPriority="19" w:unhideWhenUsed="0" w:qFormat="1"/>
-    <w:lsdException w:name="Intense Emphasis" w:semiHidden="0" w:uiPriority="21" w:unhideWhenUsed="0" w:qFormat="1"/>
-    <w:lsdException w:name="Subtle Reference" w:semiHidden="0" w:uiPriority="31" w:unhideWhenUsed="0" w:qFormat="1"/>
-    <w:lsdException w:name="Intense Reference" w:semiHidden="0" w:uiPriority="32" w:unhideWhenUsed="0" w:qFormat="1"/>
-    <w:lsdException w:name="Book Title" w:semiHidden="0" w:uiPriority="33" w:unhideWhenUsed="0" w:qFormat="1"/>
-    <w:lsdException w:name="Bibliography" w:uiPriority="37"/>
-    <w:lsdException w:name="TOC Heading" w:uiPriority="39" w:qFormat="1"/>
+  <w:latentStyles w:defLockedState="0" w:defUIPriority="99" w:defSemiHidden="0" w:defUnhideWhenUsed="0" w:defQFormat="0" w:count="375">
+    <w:lsdException w:name="Normal" w:uiPriority="0" w:qFormat="1"/>
+    <w:lsdException w:name="heading 1" w:uiPriority="9" w:qFormat="1"/>
+    <w:lsdException w:name="heading 2" w:semiHidden="1" w:uiPriority="9" w:unhideWhenUsed="1" w:qFormat="1"/>
+    <w:lsdException w:name="heading 3" w:semiHidden="1" w:uiPriority="9" w:unhideWhenUsed="1" w:qFormat="1"/>
+    <w:lsdException w:name="heading 4" w:semiHidden="1" w:uiPriority="9" w:unhideWhenUsed="1" w:qFormat="1"/>
+    <w:lsdException w:name="heading 5" w:semiHidden="1" w:uiPriority="9" w:unhideWhenUsed="1" w:qFormat="1"/>
+    <w:lsdException w:name="heading 6" w:semiHidden="1" w:uiPriority="9" w:unhideWhenUsed="1" w:qFormat="1"/>
+    <w:lsdException w:name="heading 7" w:semiHidden="1" w:uiPriority="9" w:unhideWhenUsed="1" w:qFormat="1"/>
+    <w:lsdException w:name="heading 8" w:semiHidden="1" w:uiPriority="9" w:unhideWhenUsed="1" w:qFormat="1"/>
+    <w:lsdException w:name="heading 9" w:semiHidden="1" w:uiPriority="9" w:unhideWhenUsed="1" w:qFormat="1"/>
+    <w:lsdException w:name="index 1" w:semiHidden="1" w:unhideWhenUsed="1"/>
+    <w:lsdException w:name="index 2" w:semiHidden="1" w:unhideWhenUsed="1"/>
+    <w:lsdException w:name="index 3" w:semiHidden="1" w:unhideWhenUsed="1"/>
+    <w:lsdException w:name="index 4" w:semiHidden="1" w:unhideWhenUsed="1"/>
+    <w:lsdException w:name="index 5" w:semiHidden="1" w:unhideWhenUsed="1"/>
+    <w:lsdException w:name="index 6" w:semiHidden="1" w:unhideWhenUsed="1"/>
+    <w:lsdException w:name="index 7" w:semiHidden="1" w:unhideWhenUsed="1"/>
+    <w:lsdException w:name="index 8" w:semiHidden="1" w:unhideWhenUsed="1"/>
+    <w:lsdException w:name="index 9" w:semiHidden="1" w:unhideWhenUsed="1"/>
+    <w:lsdException w:name="toc 1" w:semiHidden="1" w:uiPriority="39" w:unhideWhenUsed="1"/>
+    <w:lsdException w:name="toc 2" w:semiHidden="1" w:uiPriority="39" w:unhideWhenUsed="1"/>
+    <w:lsdException w:name="toc 3" w:semiHidden="1" w:uiPriority="39" w:unhideWhenUsed="1"/>
+    <w:lsdException w:name="toc 4" w:semiHidden="1" w:uiPriority="39" w:unhideWhenUsed="1"/>
+    <w:lsdException w:name="toc 5" w:semiHidden="1" w:uiPriority="39" w:unhideWhenUsed="1"/>
+    <w:lsdException w:name="toc 6" w:semiHidden="1" w:uiPriority="39" w:unhideWhenUsed="1"/>
+    <w:lsdException w:name="toc 7" w:semiHidden="1" w:uiPriority="39" w:unhideWhenUsed="1"/>
+    <w:lsdException w:name="toc 8" w:semiHidden="1" w:uiPriority="39" w:unhideWhenUsed="1"/>
+    <w:lsdException w:name="toc 9" w:semiHidden="1" w:uiPriority="39" w:unhideWhenUsed="1"/>
+    <w:lsdException w:name="Normal Indent" w:semiHidden="1" w:unhideWhenUsed="1"/>
+    <w:lsdException w:name="footnote text" w:semiHidden="1" w:unhideWhenUsed="1"/>
+    <w:lsdException w:name="annotation text" w:semiHidden="1" w:unhideWhenUsed="1"/>
+    <w:lsdException w:name="header" w:semiHidden="1" w:unhideWhenUsed="1"/>
+    <w:lsdException w:name="footer" w:semiHidden="1" w:unhideWhenUsed="1"/>
+    <w:lsdException w:name="index heading" w:semiHidden="1" w:unhideWhenUsed="1"/>
+    <w:lsdException w:name="caption" w:semiHidden="1" w:uiPriority="35" w:unhideWhenUsed="1" w:qFormat="1"/>
+    <w:lsdException w:name="table of figures" w:semiHidden="1" w:unhideWhenUsed="1"/>
+    <w:lsdException w:name="envelope address" w:semiHidden="1" w:unhideWhenUsed="1"/>
+    <w:lsdException w:name="envelope return" w:semiHidden="1" w:unhideWhenUsed="1"/>
+    <w:lsdException w:name="footnote reference" w:semiHidden="1" w:unhideWhenUsed="1"/>
+    <w:lsdException w:name="annotation reference" w:semiHidden="1" w:unhideWhenUsed="1"/>
+    <w:lsdException w:name="line number" w:semiHidden="1" w:unhideWhenUsed="1"/>
+    <w:lsdException w:name="page number" w:semiHidden="1" w:unhideWhenUsed="1"/>
+    <w:lsdException w:name="endnote reference" w:semiHidden="1" w:unhideWhenUsed="1"/>
+    <w:lsdException w:name="endnote text" w:semiHidden="1" w:unhideWhenUsed="1"/>
+    <w:lsdException w:name="table of authorities" w:semiHidden="1" w:unhideWhenUsed="1"/>
+    <w:lsdException w:name="macro" w:semiHidden="1" w:unhideWhenUsed="1"/>
+    <w:lsdException w:name="toa heading" w:semiHidden="1" w:unhideWhenUsed="1"/>
+    <w:lsdException w:name="List" w:semiHidden="1" w:unhideWhenUsed="1"/>
+    <w:lsdException w:name="List Bullet" w:semiHidden="1" w:unhideWhenUsed="1"/>
+    <w:lsdException w:name="List Number" w:semiHidden="1" w:unhideWhenUsed="1"/>
+    <w:lsdException w:name="List 2" w:semiHidden="1" w:unhideWhenUsed="1"/>
+    <w:lsdException w:name="List 3" w:semiHidden="1" w:unhideWhenUsed="1"/>
+    <w:lsdException w:name="List 4" w:semiHidden="1" w:unhideWhenUsed="1"/>
+    <w:lsdException w:name="List 5" w:semiHidden="1" w:unhideWhenUsed="1"/>
+    <w:lsdException w:name="List Bullet 2" w:semiHidden="1" w:unhideWhenUsed="1"/>
+    <w:lsdException w:name="List Bullet 3" w:semiHidden="1" w:unhideWhenUsed="1"/>
+    <w:lsdException w:name="List Bullet 4" w:semiHidden="1" w:unhideWhenUsed="1"/>
+    <w:lsdException w:name="List Bullet 5" w:semiHidden="1" w:unhideWhenUsed="1"/>
+    <w:lsdException w:name="List Number 2" w:semiHidden="1" w:unhideWhenUsed="1"/>
+    <w:lsdException w:name="List Number 3" w:semiHidden="1" w:unhideWhenUsed="1"/>
+    <w:lsdException w:name="List Number 4" w:semiHidden="1" w:unhideWhenUsed="1"/>
+    <w:lsdException w:name="List Number 5" w:semiHidden="1" w:unhideWhenUsed="1"/>
+    <w:lsdException w:name="Title" w:uiPriority="10" w:qFormat="1"/>
+    <w:lsdException w:name="Closing" w:semiHidden="1" w:unhideWhenUsed="1"/>
+    <w:lsdException w:name="Signature" w:semiHidden="1" w:unhideWhenUsed="1"/>
+    <w:lsdException w:name="Default Paragraph Font" w:semiHidden="1" w:uiPriority="1" w:unhideWhenUsed="1"/>
+    <w:lsdException w:name="Body Text" w:semiHidden="1" w:unhideWhenUsed="1"/>
+    <w:lsdException w:name="Body Text Indent" w:semiHidden="1" w:unhideWhenUsed="1"/>
+    <w:lsdException w:name="List Continue" w:semiHidden="1" w:unhideWhenUsed="1"/>
+    <w:lsdException w:name="List Continue 2" w:semiHidden="1" w:unhideWhenUsed="1"/>
+    <w:lsdException w:name="List Continue 3" w:semiHidden="1" w:unhideWhenUsed="1"/>
+    <w:lsdException w:name="List Continue 4" w:semiHidden="1" w:unhideWhenUsed="1"/>
+    <w:lsdException w:name="List Continue 5" w:semiHidden="1" w:unhideWhenUsed="1"/>
+    <w:lsdException w:name="Message Header" w:semiHidden="1" w:unhideWhenUsed="1"/>
+    <w:lsdException w:name="Subtitle" w:uiPriority="11" w:qFormat="1"/>
+    <w:lsdException w:name="Salutation" w:semiHidden="1" w:unhideWhenUsed="1"/>
+    <w:lsdException w:name="Date" w:semiHidden="1" w:unhideWhenUsed="1"/>
+    <w:lsdException w:name="Body Text First Indent" w:semiHidden="1" w:unhideWhenUsed="1"/>
+    <w:lsdException w:name="Body Text First Indent 2" w:semiHidden="1" w:unhideWhenUsed="1"/>
+    <w:lsdException w:name="Note Heading" w:semiHidden="1" w:unhideWhenUsed="1"/>
+    <w:lsdException w:name="Body Text 2" w:semiHidden="1" w:unhideWhenUsed="1"/>
+    <w:lsdException w:name="Body Text 3" w:semiHidden="1" w:unhideWhenUsed="1"/>
+    <w:lsdException w:name="Body Text Indent 2" w:semiHidden="1" w:unhideWhenUsed="1"/>
+    <w:lsdException w:name="Body Text Indent 3" w:semiHidden="1" w:unhideWhenUsed="1"/>
+    <w:lsdException w:name="Block Text" w:semiHidden="1" w:unhideWhenUsed="1"/>
+    <w:lsdException w:name="Hyperlink" w:semiHidden="1" w:unhideWhenUsed="1"/>
+    <w:lsdException w:name="FollowedHyperlink" w:semiHidden="1" w:unhideWhenUsed="1"/>
+    <w:lsdException w:name="Strong" w:uiPriority="22" w:qFormat="1"/>
+    <w:lsdException w:name="Emphasis" w:uiPriority="20" w:qFormat="1"/>
+    <w:lsdException w:name="Document Map" w:semiHidden="1" w:unhideWhenUsed="1"/>
+    <w:lsdException w:name="Plain Text" w:semiHidden="1" w:unhideWhenUsed="1"/>
+    <w:lsdException w:name="E-mail Signature" w:semiHidden="1" w:unhideWhenUsed="1"/>
+    <w:lsdException w:name="HTML Top of Form" w:semiHidden="1" w:unhideWhenUsed="1"/>
+    <w:lsdException w:name="HTML Bottom of Form" w:semiHidden="1" w:unhideWhenUsed="1"/>
+    <w:lsdException w:name="Normal (Web)" w:semiHidden="1" w:unhideWhenUsed="1"/>
+    <w:lsdException w:name="HTML Acronym" w:semiHidden="1" w:unhideWhenUsed="1"/>
+    <w:lsdException w:name="HTML Address" w:semiHidden="1" w:unhideWhenUsed="1"/>
+    <w:lsdException w:name="HTML Cite" w:semiHidden="1" w:unhideWhenUsed="1"/>
+    <w:lsdException w:name="HTML Code" w:semiHidden="1" w:unhideWhenUsed="1"/>
+    <w:lsdException w:name="HTML Definition" w:semiHidden="1" w:unhideWhenUsed="1"/>
+    <w:lsdException w:name="HTML Keyboard" w:semiHidden="1" w:unhideWhenUsed="1"/>
+    <w:lsdException w:name="HTML Preformatted" w:semiHidden="1" w:unhideWhenUsed="1"/>
+    <w:lsdException w:name="HTML Sample" w:semiHidden="1" w:unhideWhenUsed="1"/>
+    <w:lsdException w:name="HTML Typewriter" w:semiHidden="1" w:unhideWhenUsed="1"/>
+    <w:lsdException w:name="HTML Variable" w:semiHidden="1" w:unhideWhenUsed="1"/>
+    <w:lsdException w:name="Normal Table" w:semiHidden="1" w:unhideWhenUsed="1"/>
+    <w:lsdException w:name="annotation subject" w:semiHidden="1" w:unhideWhenUsed="1"/>
+    <w:lsdException w:name="No List" w:semiHidden="1" w:unhideWhenUsed="1"/>
+    <w:lsdException w:name="Outline List 1" w:semiHidden="1" w:unhideWhenUsed="1"/>
+    <w:lsdException w:name="Outline List 2" w:semiHidden="1" w:unhideWhenUsed="1"/>
+    <w:lsdException w:name="Outline List 3" w:semiHidden="1" w:unhideWhenUsed="1"/>
+    <w:lsdException w:name="Table Simple 1" w:semiHidden="1" w:unhideWhenUsed="1"/>
+    <w:lsdException w:name="Table Simple 2" w:semiHidden="1" w:unhideWhenUsed="1"/>
+    <w:lsdException w:name="Table Simple 3" w:semiHidden="1" w:unhideWhenUsed="1"/>
+    <w:lsdException w:name="Table Classic 1" w:semiHidden="1" w:unhideWhenUsed="1"/>
+    <w:lsdException w:name="Table Classic 2" w:semiHidden="1" w:unhideWhenUsed="1"/>
+    <w:lsdException w:name="Table Classic 3" w:semiHidden="1" w:unhideWhenUsed="1"/>
+    <w:lsdException w:name="Table Classic 4" w:semiHidden="1" w:unhideWhenUsed="1"/>
+    <w:lsdException w:name="Table Colorful 1" w:semiHidden="1" w:unhideWhenUsed="1"/>
+    <w:lsdException w:name="Table Colorful 2" w:semiHidden="1" w:unhideWhenUsed="1"/>
+    <w:lsdException w:name="Table Colorful 3" w:semiHidden="1" w:unhideWhenUsed="1"/>
+    <w:lsdException w:name="Table Columns 1" w:semiHidden="1" w:unhideWhenUsed="1"/>
+    <w:lsdException w:name="Table Columns 2" w:semiHidden="1" w:unhideWhenUsed="1"/>
+    <w:lsdException w:name="Table Columns 3" w:semiHidden="1" w:unhideWhenUsed="1"/>
+    <w:lsdException w:name="Table Columns 4" w:semiHidden="1" w:unhideWhenUsed="1"/>
+    <w:lsdException w:name="Table Columns 5" w:semiHidden="1" w:unhideWhenUsed="1"/>
+    <w:lsdException w:name="Table Grid 1" w:semiHidden="1" w:unhideWhenUsed="1"/>
+    <w:lsdException w:name="Table Grid 2" w:semiHidden="1" w:unhideWhenUsed="1"/>
+    <w:lsdException w:name="Table Grid 3" w:semiHidden="1" w:unhideWhenUsed="1"/>
+    <w:lsdException w:name="Table Grid 4" w:semiHidden="1" w:unhideWhenUsed="1"/>
+    <w:lsdException w:name="Table Grid 5" w:semiHidden="1" w:unhideWhenUsed="1"/>
+    <w:lsdException w:name="Table Grid 6" w:semiHidden="1" w:unhideWhenUsed="1"/>
+    <w:lsdException w:name="Table Grid 7" w:semiHidden="1" w:unhideWhenUsed="1"/>
+    <w:lsdException w:name="Table Grid 8" w:semiHidden="1" w:unhideWhenUsed="1"/>
+    <w:lsdException w:name="Table List 1" w:semiHidden="1" w:unhideWhenUsed="1"/>
+    <w:lsdException w:name="Table List 2" w:semiHidden="1" w:unhideWhenUsed="1"/>
+    <w:lsdException w:name="Table List 3" w:semiHidden="1" w:unhideWhenUsed="1"/>
+    <w:lsdException w:name="Table List 4" w:semiHidden="1" w:unhideWhenUsed="1"/>
+    <w:lsdException w:name="Table List 5" w:semiHidden="1" w:unhideWhenUsed="1"/>
+    <w:lsdException w:name="Table List 6" w:semiHidden="1" w:unhideWhenUsed="1"/>
+    <w:lsdException w:name="Table List 7" w:semiHidden="1" w:unhideWhenUsed="1"/>
+    <w:lsdException w:name="Table List 8" w:semiHidden="1" w:unhideWhenUsed="1"/>
+    <w:lsdException w:name="Table 3D effects 1" w:semiHidden="1" w:unhideWhenUsed="1"/>
+    <w:lsdException w:name="Table 3D effects 2" w:semiHidden="1" w:unhideWhenUsed="1"/>
+    <w:lsdException w:name="Table 3D effects 3" w:semiHidden="1" w:unhideWhenUsed="1"/>
+    <w:lsdException w:name="Table Contemporary" w:semiHidden="1" w:unhideWhenUsed="1"/>
+    <w:lsdException w:name="Table Elegant" w:semiHidden="1" w:unhideWhenUsed="1"/>
+    <w:lsdException w:name="Table Professional" w:semiHidden="1" w:unhideWhenUsed="1"/>
+    <w:lsdException w:name="Table Subtle 1" w:semiHidden="1" w:unhideWhenUsed="1"/>
+    <w:lsdException w:name="Table Subtle 2" w:semiHidden="1" w:unhideWhenUsed="1"/>
+    <w:lsdException w:name="Table Web 1" w:semiHidden="1" w:unhideWhenUsed="1"/>
+    <w:lsdException w:name="Table Web 2" w:semiHidden="1" w:unhideWhenUsed="1"/>
+    <w:lsdException w:name="Table Web 3" w:semiHidden="1" w:unhideWhenUsed="1"/>
+    <w:lsdException w:name="Balloon Text" w:semiHidden="1" w:unhideWhenUsed="1"/>
+    <w:lsdException w:name="Table Grid" w:semiHidden="1" w:uiPriority="59" w:unhideWhenUsed="1"/>
+    <w:lsdException w:name="Table Theme" w:semiHidden="1" w:unhideWhenUsed="1"/>
+    <w:lsdException w:name="Placeholder Text" w:semiHidden="1"/>
+    <w:lsdException w:name="No Spacing" w:uiPriority="1" w:qFormat="1"/>
+    <w:lsdException w:name="Light Shading" w:uiPriority="60"/>
+    <w:lsdException w:name="Light List" w:uiPriority="61"/>
+    <w:lsdException w:name="Light Grid" w:uiPriority="62"/>
+    <w:lsdException w:name="Medium Shading 1" w:uiPriority="63"/>
+    <w:lsdException w:name="Medium Shading 2" w:uiPriority="64"/>
+    <w:lsdException w:name="Medium List 1" w:uiPriority="65"/>
+    <w:lsdException w:name="Medium List 2" w:uiPriority="66"/>
+    <w:lsdException w:name="Medium Grid 1" w:uiPriority="67"/>
+    <w:lsdException w:name="Medium Grid 2" w:uiPriority="68"/>
+    <w:lsdException w:name="Medium Grid 3" w:uiPriority="69"/>
+    <w:lsdException w:name="Dark List" w:uiPriority="70"/>
+    <w:lsdException w:name="Colorful Shading" w:uiPriority="71"/>
+    <w:lsdException w:name="Colorful List" w:uiPriority="72"/>
+    <w:lsdException w:name="Colorful Grid" w:uiPriority="73"/>
+    <w:lsdException w:name="Light Shading Accent 1" w:uiPriority="60"/>
+    <w:lsdException w:name="Light List Accent 1" w:uiPriority="61"/>
+    <w:lsdException w:name="Light Grid Accent 1" w:uiPriority="62"/>
+    <w:lsdException w:name="Medium Shading 1 Accent 1" w:uiPriority="63"/>
+    <w:lsdException w:name="Medium Shading 2 Accent 1" w:uiPriority="64"/>
+    <w:lsdException w:name="Medium List 1 Accent 1" w:uiPriority="65"/>
+    <w:lsdException w:name="Revision" w:semiHidden="1"/>
+    <w:lsdException w:name="List Paragraph" w:uiPriority="34" w:qFormat="1"/>
+    <w:lsdException w:name="Quote" w:uiPriority="29" w:qFormat="1"/>
+    <w:lsdException w:name="Intense Quote" w:uiPriority="30" w:qFormat="1"/>
+    <w:lsdException w:name="Medium List 2 Accent 1" w:uiPriority="66"/>
+    <w:lsdException w:name="Medium Grid 1 Accent 1" w:uiPriority="67"/>
+    <w:lsdException w:name="Medium Grid 2 Accent 1" w:uiPriority="68"/>
+    <w:lsdException w:name="Medium Grid 3 Accent 1" w:uiPriority="69"/>
+    <w:lsdException w:name="Dark List Accent 1" w:uiPriority="70"/>
+    <w:lsdException w:name="Colorful Shading Accent 1" w:uiPriority="71"/>
+    <w:lsdException w:name="Colorful List Accent 1" w:uiPriority="72"/>
+    <w:lsdException w:name="Colorful Grid Accent 1" w:uiPriority="73"/>
+    <w:lsdException w:name="Light Shading Accent 2" w:uiPriority="60"/>
+    <w:lsdException w:name="Light List Accent 2" w:uiPriority="61"/>
+    <w:lsdException w:name="Light Grid Accent 2" w:uiPriority="62"/>
+    <w:lsdException w:name="Medium Shading 1 Accent 2" w:uiPriority="63"/>
+    <w:lsdException w:name="Medium Shading 2 Accent 2" w:uiPriority="64"/>
+    <w:lsdException w:name="Medium List 1 Accent 2" w:uiPriority="65"/>
+    <w:lsdException w:name="Medium List 2 Accent 2" w:uiPriority="66"/>
+    <w:lsdException w:name="Medium Grid 1 Accent 2" w:uiPriority="67"/>
+    <w:lsdException w:name="Medium Grid 2 Accent 2" w:uiPriority="68"/>
+    <w:lsdException w:name="Medium Grid 3 Accent 2" w:uiPriority="69"/>
+    <w:lsdException w:name="Dark List Accent 2" w:uiPriority="70"/>
+    <w:lsdException w:name="Colorful Shading Accent 2" w:uiPriority="71"/>
+    <w:lsdException w:name="Colorful List Accent 2" w:uiPriority="72"/>
+    <w:lsdException w:name="Colorful Grid Accent 2" w:uiPriority="73"/>
+    <w:lsdException w:name="Light Shading Accent 3" w:uiPriority="60"/>
+    <w:lsdException w:name="Light List Accent 3" w:uiPriority="61"/>
+    <w:lsdException w:name="Light Grid Accent 3" w:uiPriority="62"/>
+    <w:lsdException w:name="Medium Shading 1 Accent 3" w:uiPriority="63"/>
+    <w:lsdException w:name="Medium Shading 2 Accent 3" w:uiPriority="64"/>
+    <w:lsdException w:name="Medium List 1 Accent 3" w:uiPriority="65"/>
+    <w:lsdException w:name="Medium List 2 Accent 3" w:uiPriority="66"/>
+    <w:lsdException w:name="Medium Grid 1 Accent 3" w:uiPriority="67"/>
+    <w:lsdException w:name="Medium Grid 2 Accent 3" w:uiPriority="68"/>
+    <w:lsdException w:name="Medium Grid 3 Accent 3" w:uiPriority="69"/>
+    <w:lsdException w:name="Dark List Accent 3" w:uiPriority="70"/>
+    <w:lsdException w:name="Colorful Shading Accent 3" w:uiPriority="71"/>
+    <w:lsdException w:name="Colorful List Accent 3" w:uiPriority="72"/>
+    <w:lsdException w:name="Colorful Grid Accent 3" w:uiPriority="73"/>
+    <w:lsdException w:name="Light Shading Accent 4" w:uiPriority="60"/>
+    <w:lsdException w:name="Light List Accent 4" w:uiPriority="61"/>
+    <w:lsdException w:name="Light Grid Accent 4" w:uiPriority="62"/>
+    <w:lsdException w:name="Medium Shading 1 Accent 4" w:uiPriority="63"/>
+    <w:lsdException w:name="Medium Shading 2 Accent 4" w:uiPriority="64"/>
+    <w:lsdException w:name="Medium List 1 Accent 4" w:uiPriority="65"/>
+    <w:lsdException w:name="Medium List 2 Accent 4" w:uiPriority="66"/>
+    <w:lsdException w:name="Medium Grid 1 Accent 4" w:uiPriority="67"/>
+    <w:lsdException w:name="Medium Grid 2 Accent 4" w:uiPriority="68"/>
+    <w:lsdException w:name="Medium Grid 3 Accent 4" w:uiPriority="69"/>
+    <w:lsdException w:name="Dark List Accent 4" w:uiPriority="70"/>
+    <w:lsdException w:name="Colorful Shading Accent 4" w:uiPriority="71"/>
+    <w:lsdException w:name="Colorful List Accent 4" w:uiPriority="72"/>
+    <w:lsdException w:name="Colorful Grid Accent 4" w:uiPriority="73"/>
+    <w:lsdException w:name="Light Shading Accent 5" w:uiPriority="60"/>
+    <w:lsdException w:name="Light List Accent 5" w:uiPriority="61"/>
+    <w:lsdException w:name="Light Grid Accent 5" w:uiPriority="62"/>
+    <w:lsdException w:name="Medium Shading 1 Accent 5" w:uiPriority="63"/>
+    <w:lsdException w:name="Medium Shading 2 Accent 5" w:uiPriority="64"/>
+    <w:lsdException w:name="Medium List 1 Accent 5" w:uiPriority="65"/>
+    <w:lsdException w:name="Medium List 2 Accent 5" w:uiPriority="66"/>
+    <w:lsdException w:name="Medium Grid 1 Accent 5" w:uiPriority="67"/>
+    <w:lsdException w:name="Medium Grid 2 Accent 5" w:uiPriority="68"/>
+    <w:lsdException w:name="Medium Grid 3 Accent 5" w:uiPriority="69"/>
+    <w:lsdException w:name="Dark List Accent 5" w:uiPriority="70"/>
+    <w:lsdException w:name="Colorful Shading Accent 5" w:uiPriority="71"/>
+    <w:lsdException w:name="Colorful List Accent 5" w:uiPriority="72"/>
+    <w:lsdException w:name="Colorful Grid Accent 5" w:uiPriority="73"/>
+    <w:lsdException w:name="Light Shading Accent 6" w:uiPriority="60"/>
+    <w:lsdException w:name="Light List Accent 6" w:uiPriority="61"/>
+    <w:lsdException w:name="Light Grid Accent 6" w:uiPriority="62"/>
+    <w:lsdException w:name="Medium Shading 1 Accent 6" w:uiPriority="63"/>
+    <w:lsdException w:name="Medium Shading 2 Accent 6" w:uiPriority="64"/>
+    <w:lsdException w:name="Medium List 1 Accent 6" w:uiPriority="65"/>
+    <w:lsdException w:name="Medium List 2 Accent 6" w:uiPriority="66"/>
+    <w:lsdException w:name="Medium Grid 1 Accent 6" w:uiPriority="67"/>
+    <w:lsdException w:name="Medium Grid 2 Accent 6" w:uiPriority="68"/>
+    <w:lsdException w:name="Medium Grid 3 Accent 6" w:uiPriority="69"/>
+    <w:lsdException w:name="Dark List Accent 6" w:uiPriority="70"/>
+    <w:lsdException w:name="Colorful Shading Accent 6" w:uiPriority="71"/>
+    <w:lsdException w:name="Colorful List Accent 6" w:uiPriority="72"/>
+    <w:lsdException w:name="Colorful Grid Accent 6" w:uiPriority="73"/>
+    <w:lsdException w:name="Subtle Emphasis" w:uiPriority="19" w:qFormat="1"/>
+    <w:lsdException w:name="Intense Emphasis" w:uiPriority="21" w:qFormat="1"/>
+    <w:lsdException w:name="Subtle Reference" w:uiPriority="31" w:qFormat="1"/>
+    <w:lsdException w:name="Intense Reference" w:uiPriority="32" w:qFormat="1"/>
+    <w:lsdException w:name="Book Title" w:uiPriority="33" w:qFormat="1"/>
+    <w:lsdException w:name="Bibliography" w:semiHidden="1" w:uiPriority="37" w:unhideWhenUsed="1"/>
+    <w:lsdException w:name="TOC Heading" w:semiHidden="1" w:uiPriority="39" w:unhideWhenUsed="1" w:qFormat="1"/>
+    <w:lsdException w:name="Plain Table 1" w:uiPriority="41"/>
+    <w:lsdException w:name="Plain Table 2" w:uiPriority="42"/>
+    <w:lsdException w:name="Plain Table 3" w:uiPriority="43"/>
+    <w:lsdException w:name="Plain Table 4" w:uiPriority="44"/>
+    <w:lsdException w:name="Plain Table 5" w:uiPriority="45"/>
+    <w:lsdException w:name="Grid Table Light" w:uiPriority="40"/>
+    <w:lsdException w:name="Grid Table 1 Light" w:uiPriority="46"/>
+    <w:lsdException w:name="Grid Table 2" w:uiPriority="47"/>
+    <w:lsdException w:name="Grid Table 3" w:uiPriority="48"/>
+    <w:lsdException w:name="Grid Table 4" w:uiPriority="49"/>
+    <w:lsdException w:name="Grid Table 5 Dark" w:uiPriority="50"/>
+    <w:lsdException w:name="Grid Table 6 Colorful" w:uiPriority="51"/>
+    <w:lsdException w:name="Grid Table 7 Colorful" w:uiPriority="52"/>
+    <w:lsdException w:name="Grid Table 1 Light Accent 1" w:uiPriority="46"/>
+    <w:lsdException w:name="Grid Table 2 Accent 1" w:uiPriority="47"/>
+    <w:lsdException w:name="Grid Table 3 Accent 1" w:uiPriority="48"/>
+    <w:lsdException w:name="Grid Table 4 Accent 1" w:uiPriority="49"/>
+    <w:lsdException w:name="Grid Table 5 Dark Accent 1" w:uiPriority="50"/>
+    <w:lsdException w:name="Grid Table 6 Colorful Accent 1" w:uiPriority="51"/>
+    <w:lsdException w:name="Grid Table 7 Colorful Accent 1" w:uiPriority="52"/>
+    <w:lsdException w:name="Grid Table 1 Light Accent 2" w:uiPriority="46"/>
+    <w:lsdException w:name="Grid Table 2 Accent 2" w:uiPriority="47"/>
+    <w:lsdException w:name="Grid Table 3 Accent 2" w:uiPriority="48"/>
+    <w:lsdException w:name="Grid Table 4 Accent 2" w:uiPriority="49"/>
+    <w:lsdException w:name="Grid Table 5 Dark Accent 2" w:uiPriority="50"/>
+    <w:lsdException w:name="Grid Table 6 Colorful Accent 2" w:uiPriority="51"/>
+    <w:lsdException w:name="Grid Table 7 Colorful Accent 2" w:uiPriority="52"/>
+    <w:lsdException w:name="Grid Table 1 Light Accent 3" w:uiPriority="46"/>
+    <w:lsdException w:name="Grid Table 2 Accent 3" w:uiPriority="47"/>
+    <w:lsdException w:name="Grid Table 3 Accent 3" w:uiPriority="48"/>
+    <w:lsdException w:name="Grid Table 4 Accent 3" w:uiPriority="49"/>
+    <w:lsdException w:name="Grid Table 5 Dark Accent 3" w:uiPriority="50"/>
+    <w:lsdException w:name="Grid Table 6 Colorful Accent 3" w:uiPriority="51"/>
+    <w:lsdException w:name="Grid Table 7 Colorful Accent 3" w:uiPriority="52"/>
+    <w:lsdException w:name="Grid Table 1 Light Accent 4" w:uiPriority="46"/>
+    <w:lsdException w:name="Grid Table 2 Accent 4" w:uiPriority="47"/>
+    <w:lsdException w:name="Grid Table 3 Accent 4" w:uiPriority="48"/>
+    <w:lsdException w:name="Grid Table 4 Accent 4" w:uiPriority="49"/>
+    <w:lsdException w:name="Grid Table 5 Dark Accent 4" w:uiPriority="50"/>
+    <w:lsdException w:name="Grid Table 6 Colorful Accent 4" w:uiPriority="51"/>
+    <w:lsdException w:name="Grid Table 7 Colorful Accent 4" w:uiPriority="52"/>
+    <w:lsdException w:name="Grid Table 1 Light Accent 5" w:uiPriority="46"/>
+    <w:lsdException w:name="Grid Table 2 Accent 5" w:uiPriority="47"/>
+    <w:lsdException w:name="Grid Table 3 Accent 5" w:uiPriority="48"/>
+    <w:lsdException w:name="Grid Table 4 Accent 5" w:uiPriority="49"/>
+    <w:lsdException w:name="Grid Table 5 Dark Accent 5" w:uiPriority="50"/>
+    <w:lsdException w:name="Grid Table 6 Colorful Accent 5" w:uiPriority="51"/>
+    <w:lsdException w:name="Grid Table 7 Colorful Accent 5" w:uiPriority="52"/>
+    <w:lsdException w:name="Grid Table 1 Light Accent 6" w:uiPriority="46"/>
+    <w:lsdException w:name="Grid Table 2 Accent 6" w:uiPriority="47"/>
+    <w:lsdException w:name="Grid Table 3 Accent 6" w:uiPriority="48"/>
+    <w:lsdException w:name="Grid Table 4 Accent 6" w:uiPriority="49"/>
+    <w:lsdException w:name="Grid Table 5 Dark Accent 6" w:uiPriority="50"/>
+    <w:lsdException w:name="Grid Table 6 Colorful Accent 6" w:uiPriority="51"/>
+    <w:lsdException w:name="Grid Table 7 Colorful Accent 6" w:uiPriority="52"/>
+    <w:lsdException w:name="List Table 1 Light" w:uiPriority="46"/>
+    <w:lsdException w:name="List Table 2" w:uiPriority="47"/>
+    <w:lsdException w:name="List Table 3" w:uiPriority="48"/>
+    <w:lsdException w:name="List Table 4" w:uiPriority="49"/>
+    <w:lsdException w:name="List Table 5 Dark" w:uiPriority="50"/>
+    <w:lsdException w:name="List Table 6 Colorful" w:uiPriority="51"/>
+    <w:lsdException w:name="List Table 7 Colorful" w:uiPriority="52"/>
+    <w:lsdException w:name="List Table 1 Light Accent 1" w:uiPriority="46"/>
+    <w:lsdException w:name="List Table 2 Accent 1" w:uiPriority="47"/>
+    <w:lsdException w:name="List Table 3 Accent 1" w:uiPriority="48"/>
+    <w:lsdException w:name="List Table 4 Accent 1" w:uiPriority="49"/>
+    <w:lsdException w:name="List Table 5 Dark Accent 1" w:uiPriority="50"/>
+    <w:lsdException w:name="List Table 6 Colorful Accent 1" w:uiPriority="51"/>
+    <w:lsdException w:name="List Table 7 Colorful Accent 1" w:uiPriority="52"/>
+    <w:lsdException w:name="List Table 1 Light Accent 2" w:uiPriority="46"/>
+    <w:lsdException w:name="List Table 2 Accent 2" w:uiPriority="47"/>
+    <w:lsdException w:name="List Table 3 Accent 2" w:uiPriority="48"/>
+    <w:lsdException w:name="List Table 4 Accent 2" w:uiPriority="49"/>
+    <w:lsdException w:name="List Table 5 Dark Accent 2" w:uiPriority="50"/>
+    <w:lsdException w:name="List Table 6 Colorful Accent 2" w:uiPriority="51"/>
+    <w:lsdException w:name="List Table 7 Colorful Accent 2" w:uiPriority="52"/>
+    <w:lsdException w:name="List Table 1 Light Accent 3" w:uiPriority="46"/>
+    <w:lsdException w:name="List Table 2 Accent 3" w:uiPriority="47"/>
+    <w:lsdException w:name="List Table 3 Accent 3" w:uiPriority="48"/>
+    <w:lsdException w:name="List Table 4 Accent 3" w:uiPriority="49"/>
+    <w:lsdException w:name="List Table 5 Dark Accent 3" w:uiPriority="50"/>
+    <w:lsdException w:name="List Table 6 Colorful Accent 3" w:uiPriority="51"/>
+    <w:lsdException w:name="List Table 7 Colorful Accent 3" w:uiPriority="52"/>
+    <w:lsdException w:name="List Table 1 Light Accent 4" w:uiPriority="46"/>
+    <w:lsdException w:name="List Table 2 Accent 4" w:uiPriority="47"/>
+    <w:lsdException w:name="List Table 3 Accent 4" w:uiPriority="48"/>
+    <w:lsdException w:name="List Table 4 Accent 4" w:uiPriority="49"/>
+    <w:lsdException w:name="List Table 5 Dark Accent 4" w:uiPriority="50"/>
+    <w:lsdException w:name="List Table 6 Colorful Accent 4" w:uiPriority="51"/>
+    <w:lsdException w:name="List Table 7 Colorful Accent 4" w:uiPriority="52"/>
+    <w:lsdException w:name="List Table 1 Light Accent 5" w:uiPriority="46"/>
+    <w:lsdException w:name="List Table 2 Accent 5" w:uiPriority="47"/>
+    <w:lsdException w:name="List Table 3 Accent 5" w:uiPriority="48"/>
+    <w:lsdException w:name="List Table 4 Accent 5" w:uiPriority="49"/>
+    <w:lsdException w:name="List Table 5 Dark Accent 5" w:uiPriority="50"/>
+    <w:lsdException w:name="List Table 6 Colorful Accent 5" w:uiPriority="51"/>
+    <w:lsdException w:name="List Table 7 Colorful Accent 5" w:uiPriority="52"/>
+    <w:lsdException w:name="List Table 1 Light Accent 6" w:uiPriority="46"/>
+    <w:lsdException w:name="List Table 2 Accent 6" w:uiPriority="47"/>
+    <w:lsdException w:name="List Table 3 Accent 6" w:uiPriority="48"/>
+    <w:lsdException w:name="List Table 4 Accent 6" w:uiPriority="49"/>
+    <w:lsdException w:name="List Table 5 Dark Accent 6" w:uiPriority="50"/>
+    <w:lsdException w:name="List Table 6 Colorful Accent 6" w:uiPriority="51"/>
+    <w:lsdException w:name="List Table 7 Colorful Accent 6" w:uiPriority="52"/>
+    <w:lsdException w:name="Mention" w:semiHidden="1" w:unhideWhenUsed="1"/>
+    <w:lsdException w:name="Smart Hyperlink" w:semiHidden="1" w:unhideWhenUsed="1"/>
+    <w:lsdException w:name="Hashtag" w:semiHidden="1" w:unhideWhenUsed="1"/>
+    <w:lsdException w:name="Unresolved Mention" w:semiHidden="1" w:unhideWhenUsed="1"/>
   </w:latentStyles>
   <w:style w:type="paragraph" w:default="1" w:styleId="Normal">
     <w:name w:val="Normal"/>
@@ -8660,7 +7945,7 @@
 </file>
 
 <file path=customXml/itemProps1.xml><?xml version="1.0" encoding="utf-8"?>
-<ds:datastoreItem xmlns:ds="http://schemas.openxmlformats.org/officeDocument/2006/customXml" ds:itemID="{86EB2156-57FF-4454-8833-60E2C38F17F9}">
+<ds:datastoreItem xmlns:ds="http://schemas.openxmlformats.org/officeDocument/2006/customXml" ds:itemID="{25FAE0E5-AA22-4D02-9E74-C1B1E3D303CD}">
   <ds:schemaRefs>
     <ds:schemaRef ds:uri="http://schemas.openxmlformats.org/officeDocument/2006/bibliography"/>
   </ds:schemaRefs>

</xml_diff>

<commit_message>
ajout formulaires et questions au dossier candidat
</commit_message>
<xml_diff>
--- a/src/main/resources/template/dossier_export_template.sample.docx
+++ b/src/main/resources/template/dossier_export_template.sample.docx
@@ -89,11 +89,9 @@
             <w:r>
               <w:t xml:space="preserve">Université </w:t>
             </w:r>
-            <w:proofErr w:type="spellStart"/>
             <w:r>
               <w:t>Esup</w:t>
             </w:r>
-            <w:proofErr w:type="spellEnd"/>
           </w:p>
           <w:p>
             <w:pPr>
@@ -194,14 +192,27 @@
                 <w:bCs/>
               </w:rPr>
             </w:pPr>
-            <w:fldSimple w:instr=" MERGEFIELD  $candidature.Campagne ">
-              <w:r>
-                <w:rPr>
-                  <w:noProof/>
-                </w:rPr>
-                <w:t>«$candidature.Campagne»</w:t>
-              </w:r>
-            </w:fldSimple>
+            <w:r>
+              <w:fldChar w:fldCharType="begin"/>
+            </w:r>
+            <w:r>
+              <w:instrText xml:space="preserve"> MERGEFIELD  $candidature.Campagne </w:instrText>
+            </w:r>
+            <w:r>
+              <w:fldChar w:fldCharType="separate"/>
+            </w:r>
+            <w:r>
+              <w:rPr>
+                <w:noProof/>
+              </w:rPr>
+              <w:t>«$candidature.Campagne»</w:t>
+            </w:r>
+            <w:r>
+              <w:rPr>
+                <w:noProof/>
+              </w:rPr>
+              <w:fldChar w:fldCharType="end"/>
+            </w:r>
           </w:p>
           <w:p>
             <w:pPr>
@@ -368,14 +379,27 @@
       <w:r>
         <w:t xml:space="preserve"> </w:t>
       </w:r>
-      <w:fldSimple w:instr=" MERGEFIELD  $candidature.LibelleFormation ">
-        <w:r>
-          <w:rPr>
-            <w:noProof/>
-          </w:rPr>
-          <w:t>«$candidature.LibelleFormation»</w:t>
-        </w:r>
-      </w:fldSimple>
+      <w:r>
+        <w:fldChar w:fldCharType="begin"/>
+      </w:r>
+      <w:r>
+        <w:instrText xml:space="preserve"> MERGEFIELD  $candidature.LibelleFormation </w:instrText>
+      </w:r>
+      <w:r>
+        <w:fldChar w:fldCharType="separate"/>
+      </w:r>
+      <w:r>
+        <w:rPr>
+          <w:noProof/>
+        </w:rPr>
+        <w:t>«$candidature.LibelleFormation»</w:t>
+      </w:r>
+      <w:r>
+        <w:rPr>
+          <w:noProof/>
+        </w:rPr>
+        <w:fldChar w:fldCharType="end"/>
+      </w:r>
     </w:p>
     <w:p>
       <w:pPr>
@@ -393,14 +417,27 @@
         </w:rPr>
         <w:t xml:space="preserve"> : </w:t>
       </w:r>
-      <w:fldSimple w:instr=" MERGEFIELD  $dates.DateRetour ">
-        <w:r>
-          <w:rPr>
-            <w:noProof/>
-          </w:rPr>
-          <w:t>«$dates.DateRetour»</w:t>
-        </w:r>
-      </w:fldSimple>
+      <w:r>
+        <w:fldChar w:fldCharType="begin"/>
+      </w:r>
+      <w:r>
+        <w:instrText xml:space="preserve"> MERGEFIELD  $dates.DateRetour </w:instrText>
+      </w:r>
+      <w:r>
+        <w:fldChar w:fldCharType="separate"/>
+      </w:r>
+      <w:r>
+        <w:rPr>
+          <w:noProof/>
+        </w:rPr>
+        <w:t>«$dates.DateRetour»</w:t>
+      </w:r>
+      <w:r>
+        <w:rPr>
+          <w:noProof/>
+        </w:rPr>
+        <w:fldChar w:fldCharType="end"/>
+      </w:r>
       <w:r>
         <w:tab/>
       </w:r>
@@ -456,14 +493,27 @@
               </w:rPr>
               <w:t xml:space="preserve">Civilité : </w:t>
             </w:r>
-            <w:fldSimple w:instr=" MERGEFIELD  $candidat.Civilite ">
-              <w:r>
-                <w:rPr>
-                  <w:noProof/>
-                </w:rPr>
-                <w:t>«$candidat.Civilite»</w:t>
-              </w:r>
-            </w:fldSimple>
+            <w:r>
+              <w:fldChar w:fldCharType="begin"/>
+            </w:r>
+            <w:r>
+              <w:instrText xml:space="preserve"> MERGEFIELD  $candidat.Civilite </w:instrText>
+            </w:r>
+            <w:r>
+              <w:fldChar w:fldCharType="separate"/>
+            </w:r>
+            <w:r>
+              <w:rPr>
+                <w:noProof/>
+              </w:rPr>
+              <w:t>«$candidat.Civilite»</w:t>
+            </w:r>
+            <w:r>
+              <w:rPr>
+                <w:noProof/>
+              </w:rPr>
+              <w:fldChar w:fldCharType="end"/>
+            </w:r>
           </w:p>
           <w:p>
             <w:pPr>
@@ -478,14 +528,27 @@
             <w:r>
               <w:t xml:space="preserve"> </w:t>
             </w:r>
-            <w:fldSimple w:instr=" MERGEFIELD  $candidat.NomPatronymique ">
-              <w:r>
-                <w:rPr>
-                  <w:noProof/>
-                </w:rPr>
-                <w:t>«$candidat.NomPatronymique»</w:t>
-              </w:r>
-            </w:fldSimple>
+            <w:r>
+              <w:fldChar w:fldCharType="begin"/>
+            </w:r>
+            <w:r>
+              <w:instrText xml:space="preserve"> MERGEFIELD  $candidat.NomPatronymique </w:instrText>
+            </w:r>
+            <w:r>
+              <w:fldChar w:fldCharType="separate"/>
+            </w:r>
+            <w:r>
+              <w:rPr>
+                <w:noProof/>
+              </w:rPr>
+              <w:t>«$candidat.NomPatronymique»</w:t>
+            </w:r>
+            <w:r>
+              <w:rPr>
+                <w:noProof/>
+              </w:rPr>
+              <w:fldChar w:fldCharType="end"/>
+            </w:r>
           </w:p>
           <w:p>
             <w:pPr>
@@ -506,14 +569,27 @@
             <w:r>
               <w:t xml:space="preserve"> </w:t>
             </w:r>
-            <w:fldSimple w:instr=" MERGEFIELD  $candidat.NomUsage ">
-              <w:r>
-                <w:rPr>
-                  <w:noProof/>
-                </w:rPr>
-                <w:t>«$candidat.NomUsage»</w:t>
-              </w:r>
-            </w:fldSimple>
+            <w:r>
+              <w:fldChar w:fldCharType="begin"/>
+            </w:r>
+            <w:r>
+              <w:instrText xml:space="preserve"> MERGEFIELD  $candidat.NomUsage </w:instrText>
+            </w:r>
+            <w:r>
+              <w:fldChar w:fldCharType="separate"/>
+            </w:r>
+            <w:r>
+              <w:rPr>
+                <w:noProof/>
+              </w:rPr>
+              <w:t>«$candidat.NomUsage»</w:t>
+            </w:r>
+            <w:r>
+              <w:rPr>
+                <w:noProof/>
+              </w:rPr>
+              <w:fldChar w:fldCharType="end"/>
+            </w:r>
           </w:p>
           <w:p>
             <w:pPr>
@@ -525,14 +601,27 @@
               </w:rPr>
               <w:t xml:space="preserve">Prénom : </w:t>
             </w:r>
-            <w:fldSimple w:instr=" MERGEFIELD  $candidat.Prenom ">
-              <w:r>
-                <w:rPr>
-                  <w:noProof/>
-                </w:rPr>
-                <w:t>«$candidat.Prenom»</w:t>
-              </w:r>
-            </w:fldSimple>
+            <w:r>
+              <w:fldChar w:fldCharType="begin"/>
+            </w:r>
+            <w:r>
+              <w:instrText xml:space="preserve"> MERGEFIELD  $candidat.Prenom </w:instrText>
+            </w:r>
+            <w:r>
+              <w:fldChar w:fldCharType="separate"/>
+            </w:r>
+            <w:r>
+              <w:rPr>
+                <w:noProof/>
+              </w:rPr>
+              <w:t>«$candidat.Prenom»</w:t>
+            </w:r>
+            <w:r>
+              <w:rPr>
+                <w:noProof/>
+              </w:rPr>
+              <w:fldChar w:fldCharType="end"/>
+            </w:r>
           </w:p>
           <w:p>
             <w:pPr>
@@ -547,14 +636,27 @@
             <w:r>
               <w:t xml:space="preserve"> </w:t>
             </w:r>
-            <w:fldSimple w:instr=" MERGEFIELD  $candidat.DateNaissance ">
-              <w:r>
-                <w:rPr>
-                  <w:noProof/>
-                </w:rPr>
-                <w:t>«$candidat.DateNaissance»</w:t>
-              </w:r>
-            </w:fldSimple>
+            <w:r>
+              <w:fldChar w:fldCharType="begin"/>
+            </w:r>
+            <w:r>
+              <w:instrText xml:space="preserve"> MERGEFIELD  $candidat.DateNaissance </w:instrText>
+            </w:r>
+            <w:r>
+              <w:fldChar w:fldCharType="separate"/>
+            </w:r>
+            <w:r>
+              <w:rPr>
+                <w:noProof/>
+              </w:rPr>
+              <w:t>«$candidat.DateNaissance»</w:t>
+            </w:r>
+            <w:r>
+              <w:rPr>
+                <w:noProof/>
+              </w:rPr>
+              <w:fldChar w:fldCharType="end"/>
+            </w:r>
             <w:r>
               <w:t xml:space="preserve"> </w:t>
             </w:r>
@@ -572,14 +674,30 @@
             <w:r>
               <w:t xml:space="preserve"> </w:t>
             </w:r>
-            <w:fldSimple w:instr=" MERGEFIELD  $candidat.VilleNaissance ">
-              <w:r>
-                <w:rPr>
-                  <w:noProof/>
-                </w:rPr>
-                <w:t>«$candidat.VilleNaissance»</w:t>
-              </w:r>
-            </w:fldSimple>
+            <w:r>
+              <w:fldChar w:fldCharType="begin"/>
+            </w:r>
+            <w:r>
+              <w:instrText xml:space="preserve"> MERGEFIELD  </w:instrText>
+            </w:r>
+            <w:r>
+              <w:instrText xml:space="preserve">$candidat.VilleNaissance </w:instrText>
+            </w:r>
+            <w:r>
+              <w:fldChar w:fldCharType="separate"/>
+            </w:r>
+            <w:r>
+              <w:rPr>
+                <w:noProof/>
+              </w:rPr>
+              <w:t>«$candidat.VilleNaissance»</w:t>
+            </w:r>
+            <w:r>
+              <w:rPr>
+                <w:noProof/>
+              </w:rPr>
+              <w:fldChar w:fldCharType="end"/>
+            </w:r>
           </w:p>
           <w:p>
             <w:pPr>
@@ -595,14 +713,27 @@
               </w:rPr>
               <w:t xml:space="preserve">Nationalité : </w:t>
             </w:r>
-            <w:fldSimple w:instr=" MERGEFIELD  $candidat.Nationalite ">
-              <w:r>
-                <w:rPr>
-                  <w:noProof/>
-                </w:rPr>
-                <w:t>«$candidat.Nationalite»</w:t>
-              </w:r>
-            </w:fldSimple>
+            <w:r>
+              <w:fldChar w:fldCharType="begin"/>
+            </w:r>
+            <w:r>
+              <w:instrText xml:space="preserve"> MERGEFIELD  $candidat.Nationalite </w:instrText>
+            </w:r>
+            <w:r>
+              <w:fldChar w:fldCharType="separate"/>
+            </w:r>
+            <w:r>
+              <w:rPr>
+                <w:noProof/>
+              </w:rPr>
+              <w:t>«$candidat.Nationalite»</w:t>
+            </w:r>
+            <w:r>
+              <w:rPr>
+                <w:noProof/>
+              </w:rPr>
+              <w:fldChar w:fldCharType="end"/>
+            </w:r>
           </w:p>
         </w:tc>
         <w:tc>
@@ -622,14 +753,27 @@
             <w:r>
               <w:t xml:space="preserve"> </w:t>
             </w:r>
-            <w:fldSimple w:instr=" MERGEFIELD  $candidat.CodeEtudiant ">
-              <w:r>
-                <w:rPr>
-                  <w:noProof/>
-                </w:rPr>
-                <w:t>«$candidat.CodeEtudiant»</w:t>
-              </w:r>
-            </w:fldSimple>
+            <w:r>
+              <w:fldChar w:fldCharType="begin"/>
+            </w:r>
+            <w:r>
+              <w:instrText xml:space="preserve"> MERGEFIELD  $candidat.CodeEtudiant </w:instrText>
+            </w:r>
+            <w:r>
+              <w:fldChar w:fldCharType="separate"/>
+            </w:r>
+            <w:r>
+              <w:rPr>
+                <w:noProof/>
+              </w:rPr>
+              <w:t>«$candidat.CodeEtudiant»</w:t>
+            </w:r>
+            <w:r>
+              <w:rPr>
+                <w:noProof/>
+              </w:rPr>
+              <w:fldChar w:fldCharType="end"/>
+            </w:r>
           </w:p>
           <w:p>
             <w:pPr>
@@ -644,14 +788,27 @@
               </w:rPr>
               <w:t xml:space="preserve">INE : </w:t>
             </w:r>
-            <w:fldSimple w:instr=" MERGEFIELD  $candidat.Ine ">
-              <w:r>
-                <w:rPr>
-                  <w:noProof/>
-                </w:rPr>
-                <w:t>«$candidat.Ine»</w:t>
-              </w:r>
-            </w:fldSimple>
+            <w:r>
+              <w:fldChar w:fldCharType="begin"/>
+            </w:r>
+            <w:r>
+              <w:instrText xml:space="preserve"> MERGEFIELD  $candidat.Ine </w:instrText>
+            </w:r>
+            <w:r>
+              <w:fldChar w:fldCharType="separate"/>
+            </w:r>
+            <w:r>
+              <w:rPr>
+                <w:noProof/>
+              </w:rPr>
+              <w:t>«$candidat.Ine»</w:t>
+            </w:r>
+            <w:r>
+              <w:rPr>
+                <w:noProof/>
+              </w:rPr>
+              <w:fldChar w:fldCharType="end"/>
+            </w:r>
           </w:p>
           <w:p>
             <w:pPr>
@@ -663,14 +820,27 @@
               </w:rPr>
               <w:t xml:space="preserve">Tél. portable : </w:t>
             </w:r>
-            <w:fldSimple w:instr=" MERGEFIELD  $candidat.TelPort ">
-              <w:r>
-                <w:rPr>
-                  <w:noProof/>
-                </w:rPr>
-                <w:t>«$candidat.TelPort»</w:t>
-              </w:r>
-            </w:fldSimple>
+            <w:r>
+              <w:fldChar w:fldCharType="begin"/>
+            </w:r>
+            <w:r>
+              <w:instrText xml:space="preserve"> MERGEFIELD  $candidat.TelPort </w:instrText>
+            </w:r>
+            <w:r>
+              <w:fldChar w:fldCharType="separate"/>
+            </w:r>
+            <w:r>
+              <w:rPr>
+                <w:noProof/>
+              </w:rPr>
+              <w:t>«$candidat.TelPort»</w:t>
+            </w:r>
+            <w:r>
+              <w:rPr>
+                <w:noProof/>
+              </w:rPr>
+              <w:fldChar w:fldCharType="end"/>
+            </w:r>
           </w:p>
           <w:p>
             <w:pPr>
@@ -682,14 +852,27 @@
               </w:rPr>
               <w:t xml:space="preserve">Tél. fixe : </w:t>
             </w:r>
-            <w:fldSimple w:instr=" MERGEFIELD  $candidat.TelFixe ">
-              <w:r>
-                <w:rPr>
-                  <w:noProof/>
-                </w:rPr>
-                <w:t>«$candidat.TelFixe»</w:t>
-              </w:r>
-            </w:fldSimple>
+            <w:r>
+              <w:fldChar w:fldCharType="begin"/>
+            </w:r>
+            <w:r>
+              <w:instrText xml:space="preserve"> MERGEFIELD  $candidat.TelFixe </w:instrText>
+            </w:r>
+            <w:r>
+              <w:fldChar w:fldCharType="separate"/>
+            </w:r>
+            <w:r>
+              <w:rPr>
+                <w:noProof/>
+              </w:rPr>
+              <w:t>«$candidat.TelFixe»</w:t>
+            </w:r>
+            <w:r>
+              <w:rPr>
+                <w:noProof/>
+              </w:rPr>
+              <w:fldChar w:fldCharType="end"/>
+            </w:r>
           </w:p>
           <w:p>
             <w:pPr>
@@ -701,14 +884,27 @@
               </w:rPr>
               <w:t xml:space="preserve">Courriel : </w:t>
             </w:r>
-            <w:fldSimple w:instr=" MERGEFIELD  $candidat.Mail ">
-              <w:r>
-                <w:rPr>
-                  <w:noProof/>
-                </w:rPr>
-                <w:t>«$candidat.Mail»</w:t>
-              </w:r>
-            </w:fldSimple>
+            <w:r>
+              <w:fldChar w:fldCharType="begin"/>
+            </w:r>
+            <w:r>
+              <w:instrText xml:space="preserve"> MERGEFIELD  $candidat.Mail </w:instrText>
+            </w:r>
+            <w:r>
+              <w:fldChar w:fldCharType="separate"/>
+            </w:r>
+            <w:r>
+              <w:rPr>
+                <w:noProof/>
+              </w:rPr>
+              <w:t>«$candidat.Mail»</w:t>
+            </w:r>
+            <w:r>
+              <w:rPr>
+                <w:noProof/>
+              </w:rPr>
+              <w:fldChar w:fldCharType="end"/>
+            </w:r>
           </w:p>
           <w:p>
             <w:pPr>
@@ -732,14 +928,27 @@
                 <w:noProof/>
               </w:rPr>
             </w:pPr>
-            <w:fldSimple w:instr=" MERGEFIELD  $candidat.Adresse ">
-              <w:r>
-                <w:rPr>
-                  <w:noProof/>
-                </w:rPr>
-                <w:t>«$candidat.Adresse»</w:t>
-              </w:r>
-            </w:fldSimple>
+            <w:r>
+              <w:fldChar w:fldCharType="begin"/>
+            </w:r>
+            <w:r>
+              <w:instrText xml:space="preserve"> MERGEFIELD  $candidat.Adresse </w:instrText>
+            </w:r>
+            <w:r>
+              <w:fldChar w:fldCharType="separate"/>
+            </w:r>
+            <w:r>
+              <w:rPr>
+                <w:noProof/>
+              </w:rPr>
+              <w:t>«$candidat.Adresse»</w:t>
+            </w:r>
+            <w:r>
+              <w:rPr>
+                <w:noProof/>
+              </w:rPr>
+              <w:fldChar w:fldCharType="end"/>
+            </w:r>
           </w:p>
         </w:tc>
       </w:tr>
@@ -799,27 +1008,14 @@
             <w:r>
               <w:t xml:space="preserve"> </w:t>
             </w:r>
-            <w:r>
-              <w:fldChar w:fldCharType="begin"/>
-            </w:r>
-            <w:r>
-              <w:instrText xml:space="preserve"> MERGEFIELD  $bac.Annee </w:instrText>
-            </w:r>
-            <w:r>
-              <w:fldChar w:fldCharType="separate"/>
-            </w:r>
-            <w:r>
-              <w:rPr>
-                <w:noProof/>
-              </w:rPr>
-              <w:t>«$bac.Annee»</w:t>
-            </w:r>
-            <w:r>
-              <w:rPr>
-                <w:noProof/>
-              </w:rPr>
-              <w:fldChar w:fldCharType="end"/>
-            </w:r>
+            <w:fldSimple w:instr=" MERGEFIELD  $bac.Annee ">
+              <w:r>
+                <w:rPr>
+                  <w:noProof/>
+                </w:rPr>
+                <w:t>«$bac.Annee»</w:t>
+              </w:r>
+            </w:fldSimple>
           </w:p>
           <w:p>
             <w:pPr>
@@ -834,27 +1030,14 @@
             <w:r>
               <w:t xml:space="preserve"> </w:t>
             </w:r>
-            <w:r>
-              <w:fldChar w:fldCharType="begin"/>
-            </w:r>
-            <w:r>
-              <w:instrText xml:space="preserve"> MERGEFIELD  $bac.Serie </w:instrText>
-            </w:r>
-            <w:r>
-              <w:fldChar w:fldCharType="separate"/>
-            </w:r>
-            <w:r>
-              <w:rPr>
-                <w:noProof/>
-              </w:rPr>
-              <w:t>«$bac.Serie»</w:t>
-            </w:r>
-            <w:r>
-              <w:rPr>
-                <w:noProof/>
-              </w:rPr>
-              <w:fldChar w:fldCharType="end"/>
-            </w:r>
+            <w:fldSimple w:instr=" MERGEFIELD  $bac.Serie ">
+              <w:r>
+                <w:rPr>
+                  <w:noProof/>
+                </w:rPr>
+                <w:t>«$bac.Serie»</w:t>
+              </w:r>
+            </w:fldSimple>
           </w:p>
           <w:p>
             <w:pPr>
@@ -872,27 +1055,14 @@
             <w:r>
               <w:t xml:space="preserve"> </w:t>
             </w:r>
-            <w:r>
-              <w:fldChar w:fldCharType="begin"/>
-            </w:r>
-            <w:r>
-              <w:instrText xml:space="preserve"> MERGEFIELD  $bac.Mention </w:instrText>
-            </w:r>
-            <w:r>
-              <w:fldChar w:fldCharType="separate"/>
-            </w:r>
-            <w:r>
-              <w:rPr>
-                <w:noProof/>
-              </w:rPr>
-              <w:t>«$bac.Mention»</w:t>
-            </w:r>
-            <w:r>
-              <w:rPr>
-                <w:noProof/>
-              </w:rPr>
-              <w:fldChar w:fldCharType="end"/>
-            </w:r>
+            <w:fldSimple w:instr=" MERGEFIELD  $bac.Mention ">
+              <w:r>
+                <w:rPr>
+                  <w:noProof/>
+                </w:rPr>
+                <w:t>«$bac.Mention»</w:t>
+              </w:r>
+            </w:fldSimple>
           </w:p>
         </w:tc>
         <w:tc>
@@ -912,27 +1082,14 @@
             <w:r>
               <w:t xml:space="preserve"> </w:t>
             </w:r>
-            <w:r>
-              <w:fldChar w:fldCharType="begin"/>
-            </w:r>
-            <w:r>
-              <w:instrText xml:space="preserve"> MERGEFIELD  $bac.Pays </w:instrText>
-            </w:r>
-            <w:r>
-              <w:fldChar w:fldCharType="separate"/>
-            </w:r>
-            <w:r>
-              <w:rPr>
-                <w:noProof/>
-              </w:rPr>
-              <w:t>«$bac.Pays»</w:t>
-            </w:r>
-            <w:r>
-              <w:rPr>
-                <w:noProof/>
-              </w:rPr>
-              <w:fldChar w:fldCharType="end"/>
-            </w:r>
+            <w:fldSimple w:instr=" MERGEFIELD  $bac.Pays ">
+              <w:r>
+                <w:rPr>
+                  <w:noProof/>
+                </w:rPr>
+                <w:t>«$bac.Pays»</w:t>
+              </w:r>
+            </w:fldSimple>
           </w:p>
           <w:p>
             <w:pPr>
@@ -944,27 +1101,14 @@
               </w:rPr>
               <w:t xml:space="preserve">Département : </w:t>
             </w:r>
-            <w:r>
-              <w:fldChar w:fldCharType="begin"/>
-            </w:r>
-            <w:r>
-              <w:instrText xml:space="preserve"> MERGEFIELD  $bac.Departement </w:instrText>
-            </w:r>
-            <w:r>
-              <w:fldChar w:fldCharType="separate"/>
-            </w:r>
-            <w:r>
-              <w:rPr>
-                <w:noProof/>
-              </w:rPr>
-              <w:t>«$bac.Departement»</w:t>
-            </w:r>
-            <w:r>
-              <w:rPr>
-                <w:noProof/>
-              </w:rPr>
-              <w:fldChar w:fldCharType="end"/>
-            </w:r>
+            <w:fldSimple w:instr=" MERGEFIELD  $bac.Departement ">
+              <w:r>
+                <w:rPr>
+                  <w:noProof/>
+                </w:rPr>
+                <w:t>«$bac.Departement»</w:t>
+              </w:r>
+            </w:fldSimple>
           </w:p>
           <w:p>
             <w:pPr>
@@ -979,27 +1123,14 @@
             <w:r>
               <w:t xml:space="preserve"> </w:t>
             </w:r>
-            <w:r>
-              <w:fldChar w:fldCharType="begin"/>
-            </w:r>
-            <w:r>
-              <w:instrText xml:space="preserve"> MERGEFIELD  $bac.Commune </w:instrText>
-            </w:r>
-            <w:r>
-              <w:fldChar w:fldCharType="separate"/>
-            </w:r>
-            <w:r>
-              <w:rPr>
-                <w:noProof/>
-              </w:rPr>
-              <w:t>«$bac.Commune»</w:t>
-            </w:r>
-            <w:r>
-              <w:rPr>
-                <w:noProof/>
-              </w:rPr>
-              <w:fldChar w:fldCharType="end"/>
-            </w:r>
+            <w:fldSimple w:instr=" MERGEFIELD  $bac.Commune ">
+              <w:r>
+                <w:rPr>
+                  <w:noProof/>
+                </w:rPr>
+                <w:t>«$bac.Commune»</w:t>
+              </w:r>
+            </w:fldSimple>
           </w:p>
           <w:p>
             <w:pPr>
@@ -1015,27 +1146,14 @@
               </w:rPr>
               <w:t xml:space="preserve">Etablissement : </w:t>
             </w:r>
-            <w:r>
-              <w:fldChar w:fldCharType="begin"/>
-            </w:r>
-            <w:r>
-              <w:instrText xml:space="preserve"> MERGEFIELD  $bac.Etablissement </w:instrText>
-            </w:r>
-            <w:r>
-              <w:fldChar w:fldCharType="separate"/>
-            </w:r>
-            <w:r>
-              <w:rPr>
-                <w:noProof/>
-              </w:rPr>
-              <w:t>«$bac.Etablissement»</w:t>
-            </w:r>
-            <w:r>
-              <w:rPr>
-                <w:noProof/>
-              </w:rPr>
-              <w:fldChar w:fldCharType="end"/>
-            </w:r>
+            <w:fldSimple w:instr=" MERGEFIELD  $bac.Etablissement ">
+              <w:r>
+                <w:rPr>
+                  <w:noProof/>
+                </w:rPr>
+                <w:t>«$bac.Etablissement»</w:t>
+              </w:r>
+            </w:fldSimple>
           </w:p>
         </w:tc>
       </w:tr>
@@ -1048,24 +1166,14 @@
           <w:noProof/>
         </w:rPr>
       </w:pPr>
-      <w:r>
-        <w:fldChar w:fldCharType="begin"/>
-      </w:r>
-      <w:r>
-        <w:instrText xml:space="preserve"> MERGEFIELD  #if($bac.affichageSpeOpt) </w:instrText>
-      </w:r>
-      <w:r>
-        <w:fldChar w:fldCharType="separate"/>
-      </w:r>
-      <w:r>
-        <w:rPr>
-          <w:noProof/>
-        </w:rPr>
-        <w:t>«#if($bac.affichageSpeOpt)»</w:t>
-      </w:r>
-      <w:r>
-        <w:fldChar w:fldCharType="end"/>
-      </w:r>
+      <w:fldSimple w:instr=" MERGEFIELD  #if($bac.affichageSpeOpt) ">
+        <w:r>
+          <w:rPr>
+            <w:noProof/>
+          </w:rPr>
+          <w:t>«#if($bac.affichageSpeOpt)»</w:t>
+        </w:r>
+      </w:fldSimple>
       <w:r>
         <w:rPr>
           <w:sz w:val="26"/>
@@ -1120,24 +1228,14 @@
             <w:r>
               <w:t xml:space="preserve"> </w:t>
             </w:r>
-            <w:r>
-              <w:fldChar w:fldCharType="begin"/>
-            </w:r>
-            <w:r>
-              <w:instrText xml:space="preserve"> MERGEFIELD  $bac.SpecialiteTer1 </w:instrText>
-            </w:r>
-            <w:r>
-              <w:fldChar w:fldCharType="separate"/>
-            </w:r>
-            <w:r>
-              <w:rPr>
-                <w:noProof/>
-              </w:rPr>
-              <w:t>«$bac.SpecialiteTer1»</w:t>
-            </w:r>
-            <w:r>
-              <w:fldChar w:fldCharType="end"/>
-            </w:r>
+            <w:fldSimple w:instr=" MERGEFIELD  $bac.SpecialiteTer1 ">
+              <w:r>
+                <w:rPr>
+                  <w:noProof/>
+                </w:rPr>
+                <w:t>«$bac.SpecialiteTer1»</w:t>
+              </w:r>
+            </w:fldSimple>
           </w:p>
           <w:p>
             <w:pPr>
@@ -1164,24 +1262,14 @@
             <w:r>
               <w:t xml:space="preserve"> </w:t>
             </w:r>
-            <w:r>
-              <w:fldChar w:fldCharType="begin"/>
-            </w:r>
-            <w:r>
-              <w:instrText xml:space="preserve"> MERGEFIELD  $bac.SpecialiteTer2 </w:instrText>
-            </w:r>
-            <w:r>
-              <w:fldChar w:fldCharType="separate"/>
-            </w:r>
-            <w:r>
-              <w:rPr>
-                <w:noProof/>
-              </w:rPr>
-              <w:t>«$bac.SpecialiteTer2»</w:t>
-            </w:r>
-            <w:r>
-              <w:fldChar w:fldCharType="end"/>
-            </w:r>
+            <w:fldSimple w:instr=" MERGEFIELD  $bac.SpecialiteTer2 ">
+              <w:r>
+                <w:rPr>
+                  <w:noProof/>
+                </w:rPr>
+                <w:t>«$bac.SpecialiteTer2»</w:t>
+              </w:r>
+            </w:fldSimple>
           </w:p>
           <w:p>
             <w:pPr>
@@ -1209,24 +1297,14 @@
             <w:r>
               <w:t xml:space="preserve"> </w:t>
             </w:r>
-            <w:r>
-              <w:fldChar w:fldCharType="begin"/>
-            </w:r>
-            <w:r>
-              <w:instrText xml:space="preserve"> MERGEFIELD  $bac.SpecialitePre </w:instrText>
-            </w:r>
-            <w:r>
-              <w:fldChar w:fldCharType="separate"/>
-            </w:r>
-            <w:r>
-              <w:rPr>
-                <w:noProof/>
-              </w:rPr>
-              <w:t>«$bac.SpecialitePre»</w:t>
-            </w:r>
-            <w:r>
-              <w:fldChar w:fldCharType="end"/>
-            </w:r>
+            <w:fldSimple w:instr=" MERGEFIELD  $bac.SpecialitePre ">
+              <w:r>
+                <w:rPr>
+                  <w:noProof/>
+                </w:rPr>
+                <w:t>«$bac.SpecialitePre»</w:t>
+              </w:r>
+            </w:fldSimple>
             <w:r>
               <w:t xml:space="preserve"> </w:t>
             </w:r>
@@ -1255,24 +1333,14 @@
             <w:r>
               <w:t xml:space="preserve"> </w:t>
             </w:r>
-            <w:r>
-              <w:fldChar w:fldCharType="begin"/>
-            </w:r>
-            <w:r>
-              <w:instrText xml:space="preserve"> MERGEFIELD  $bac.Option1 </w:instrText>
-            </w:r>
-            <w:r>
-              <w:fldChar w:fldCharType="separate"/>
-            </w:r>
-            <w:r>
-              <w:rPr>
-                <w:noProof/>
-              </w:rPr>
-              <w:t>«$bac.Option1»</w:t>
-            </w:r>
-            <w:r>
-              <w:fldChar w:fldCharType="end"/>
-            </w:r>
+            <w:fldSimple w:instr=" MERGEFIELD  $bac.Option1 ">
+              <w:r>
+                <w:rPr>
+                  <w:noProof/>
+                </w:rPr>
+                <w:t>«$bac.Option1»</w:t>
+              </w:r>
+            </w:fldSimple>
           </w:p>
           <w:p>
             <w:pPr>
@@ -1293,24 +1361,14 @@
             <w:r>
               <w:t xml:space="preserve"> </w:t>
             </w:r>
-            <w:r>
-              <w:fldChar w:fldCharType="begin"/>
-            </w:r>
-            <w:r>
-              <w:instrText xml:space="preserve"> MERGEFIELD  $bac.Option2 </w:instrText>
-            </w:r>
-            <w:r>
-              <w:fldChar w:fldCharType="separate"/>
-            </w:r>
-            <w:r>
-              <w:rPr>
-                <w:noProof/>
-              </w:rPr>
-              <w:t>«$bac.Option2»</w:t>
-            </w:r>
-            <w:r>
-              <w:fldChar w:fldCharType="end"/>
-            </w:r>
+            <w:fldSimple w:instr=" MERGEFIELD  $bac.Option2 ">
+              <w:r>
+                <w:rPr>
+                  <w:noProof/>
+                </w:rPr>
+                <w:t>«$bac.Option2»</w:t>
+              </w:r>
+            </w:fldSimple>
           </w:p>
           <w:p>
             <w:pPr>
@@ -1331,24 +1389,14 @@
             <w:r>
               <w:t xml:space="preserve"> </w:t>
             </w:r>
-            <w:r>
-              <w:fldChar w:fldCharType="begin"/>
-            </w:r>
-            <w:r>
-              <w:instrText xml:space="preserve"> MERGEFIELD  $bac.Option3 </w:instrText>
-            </w:r>
-            <w:r>
-              <w:fldChar w:fldCharType="separate"/>
-            </w:r>
-            <w:r>
-              <w:rPr>
-                <w:noProof/>
-              </w:rPr>
-              <w:t>«$bac.Option3»</w:t>
-            </w:r>
-            <w:r>
-              <w:fldChar w:fldCharType="end"/>
-            </w:r>
+            <w:fldSimple w:instr=" MERGEFIELD  $bac.Option3 ">
+              <w:r>
+                <w:rPr>
+                  <w:noProof/>
+                </w:rPr>
+                <w:t>«$bac.Option3»</w:t>
+              </w:r>
+            </w:fldSimple>
           </w:p>
           <w:p>
             <w:pPr>
@@ -1370,24 +1418,14 @@
             <w:r>
               <w:t xml:space="preserve"> </w:t>
             </w:r>
-            <w:r>
-              <w:fldChar w:fldCharType="begin"/>
-            </w:r>
-            <w:r>
-              <w:instrText xml:space="preserve"> MERGEFIELD  $bac.Option4 </w:instrText>
-            </w:r>
-            <w:r>
-              <w:fldChar w:fldCharType="separate"/>
-            </w:r>
-            <w:r>
-              <w:rPr>
-                <w:noProof/>
-              </w:rPr>
-              <w:t>«$bac.Option4»</w:t>
-            </w:r>
-            <w:r>
-              <w:fldChar w:fldCharType="end"/>
-            </w:r>
+            <w:fldSimple w:instr=" MERGEFIELD  $bac.Option4 ">
+              <w:r>
+                <w:rPr>
+                  <w:noProof/>
+                </w:rPr>
+                <w:t>«$bac.Option4»</w:t>
+              </w:r>
+            </w:fldSimple>
           </w:p>
         </w:tc>
       </w:tr>
@@ -1398,27 +1436,14 @@
           <w:noProof/>
         </w:rPr>
       </w:pPr>
-      <w:r>
-        <w:fldChar w:fldCharType="begin"/>
-      </w:r>
-      <w:r>
-        <w:instrText xml:space="preserve"> MERGEFIELD  #end </w:instrText>
-      </w:r>
-      <w:r>
-        <w:fldChar w:fldCharType="separate"/>
-      </w:r>
-      <w:r>
-        <w:rPr>
-          <w:noProof/>
-        </w:rPr>
-        <w:t>«#end»</w:t>
-      </w:r>
-      <w:r>
-        <w:rPr>
-          <w:noProof/>
-        </w:rPr>
-        <w:fldChar w:fldCharType="end"/>
-      </w:r>
+      <w:fldSimple w:instr=" MERGEFIELD  #end ">
+        <w:r>
+          <w:rPr>
+            <w:noProof/>
+          </w:rPr>
+          <w:t>«#end»</w:t>
+        </w:r>
+      </w:fldSimple>
     </w:p>
     <w:p>
       <w:pPr>
@@ -1427,35 +1452,15 @@
         </w:rPr>
       </w:pPr>
     </w:p>
-    <w:bookmarkStart w:id="0" w:name="_GoBack"/>
-    <w:bookmarkEnd w:id="0"/>
     <w:p>
       <w:pPr>
         <w:pStyle w:val="XdocTitre2"/>
       </w:pPr>
-      <w:r>
-        <w:fldChar w:fldCharType="begin"/>
-      </w:r>
-      <w:r>
-        <w:instrText xml:space="preserve"> MERGEFIELD  #if($affichageCursusInterne) </w:instrText>
-      </w:r>
-      <w:r>
-        <w:fldChar w:fldCharType="separate"/>
-      </w:r>
-      <w:r>
-        <w:t>«#if($</w:t>
-      </w:r>
-      <w:proofErr w:type="spellStart"/>
-      <w:r>
-        <w:t>affichageCursusInterne</w:t>
-      </w:r>
-      <w:proofErr w:type="spellEnd"/>
-      <w:r>
-        <w:t>)»</w:t>
-      </w:r>
-      <w:r>
-        <w:fldChar w:fldCharType="end"/>
-      </w:r>
+      <w:fldSimple w:instr=" MERGEFIELD  #if($affichageCursusInterne) ">
+        <w:r>
+          <w:t>«#if($affichageCursusInterne)»</w:t>
+        </w:r>
+      </w:fldSimple>
       <w:r>
         <w:t>CURSUS INTERNE</w:t>
       </w:r>
@@ -1484,14 +1489,27 @@
                 <w:lang w:val="en-US"/>
               </w:rPr>
             </w:pPr>
-            <w:fldSimple w:instr=" MERGEFIELD  &quot;#foreach($cursusInterne in $cursusInternes)&quot; ">
-              <w:r>
-                <w:rPr>
-                  <w:noProof/>
-                </w:rPr>
-                <w:t>«#foreach($cursusInterne in $cursusIntern»</w:t>
-              </w:r>
-            </w:fldSimple>
+            <w:r>
+              <w:fldChar w:fldCharType="begin"/>
+            </w:r>
+            <w:r>
+              <w:instrText xml:space="preserve"> MERGEFIELD  "#foreach($cursusInterne in $cursusInternes)" </w:instrText>
+            </w:r>
+            <w:r>
+              <w:fldChar w:fldCharType="separate"/>
+            </w:r>
+            <w:r>
+              <w:rPr>
+                <w:noProof/>
+              </w:rPr>
+              <w:t>«#foreach($cursusInterne in $cursusIntern»</w:t>
+            </w:r>
+            <w:r>
+              <w:rPr>
+                <w:noProof/>
+              </w:rPr>
+              <w:fldChar w:fldCharType="end"/>
+            </w:r>
           </w:p>
           <w:tbl>
             <w:tblPr>
@@ -1532,14 +1550,27 @@
                       <w:lang w:val="en-US"/>
                     </w:rPr>
                   </w:pPr>
-                  <w:fldSimple w:instr=" MERGEFIELD  $cursusInterne.Annee ">
-                    <w:r>
-                      <w:rPr>
-                        <w:noProof/>
-                      </w:rPr>
-                      <w:t>«$cursusInterne.Annee»</w:t>
-                    </w:r>
-                  </w:fldSimple>
+                  <w:r>
+                    <w:fldChar w:fldCharType="begin"/>
+                  </w:r>
+                  <w:r>
+                    <w:instrText xml:space="preserve"> MERGEFIELD  $cursusInterne.Annee </w:instrText>
+                  </w:r>
+                  <w:r>
+                    <w:fldChar w:fldCharType="separate"/>
+                  </w:r>
+                  <w:r>
+                    <w:rPr>
+                      <w:noProof/>
+                    </w:rPr>
+                    <w:t>«$cursusInterne.Annee»</w:t>
+                  </w:r>
+                  <w:r>
+                    <w:rPr>
+                      <w:noProof/>
+                    </w:rPr>
+                    <w:fldChar w:fldCharType="end"/>
+                  </w:r>
                 </w:p>
               </w:tc>
               <w:tc>
@@ -1554,14 +1585,27 @@
                       <w:lang w:val="en-US"/>
                     </w:rPr>
                   </w:pPr>
-                  <w:fldSimple w:instr=" MERGEFIELD  $cursusInterne.Code ">
-                    <w:r>
-                      <w:rPr>
-                        <w:noProof/>
-                      </w:rPr>
-                      <w:t>«$cursusInterne.Code»</w:t>
-                    </w:r>
-                  </w:fldSimple>
+                  <w:r>
+                    <w:fldChar w:fldCharType="begin"/>
+                  </w:r>
+                  <w:r>
+                    <w:instrText xml:space="preserve"> MERGEFIELD  $cursusInterne.Code </w:instrText>
+                  </w:r>
+                  <w:r>
+                    <w:fldChar w:fldCharType="separate"/>
+                  </w:r>
+                  <w:r>
+                    <w:rPr>
+                      <w:noProof/>
+                    </w:rPr>
+                    <w:t>«$cursusInterne.Code»</w:t>
+                  </w:r>
+                  <w:r>
+                    <w:rPr>
+                      <w:noProof/>
+                    </w:rPr>
+                    <w:fldChar w:fldCharType="end"/>
+                  </w:r>
                   <w:r>
                     <w:rPr>
                       <w:lang w:val="en-US"/>
@@ -1579,14 +1623,27 @@
                   <w:pPr>
                     <w:jc w:val="left"/>
                   </w:pPr>
-                  <w:fldSimple w:instr=" MERGEFIELD  $cursusInterne.Formation ">
-                    <w:r>
-                      <w:rPr>
-                        <w:noProof/>
-                      </w:rPr>
-                      <w:t>«$cursusInterne.Formation»</w:t>
-                    </w:r>
-                  </w:fldSimple>
+                  <w:r>
+                    <w:fldChar w:fldCharType="begin"/>
+                  </w:r>
+                  <w:r>
+                    <w:instrText xml:space="preserve"> MERGEFIELD  $cursusInterne.Formation </w:instrText>
+                  </w:r>
+                  <w:r>
+                    <w:fldChar w:fldCharType="separate"/>
+                  </w:r>
+                  <w:r>
+                    <w:rPr>
+                      <w:noProof/>
+                    </w:rPr>
+                    <w:t>«$cursusInterne.Formation»</w:t>
+                  </w:r>
+                  <w:r>
+                    <w:rPr>
+                      <w:noProof/>
+                    </w:rPr>
+                    <w:fldChar w:fldCharType="end"/>
+                  </w:r>
                 </w:p>
               </w:tc>
               <w:tc>
@@ -1598,14 +1655,27 @@
                   <w:pPr>
                     <w:jc w:val="left"/>
                   </w:pPr>
-                  <w:fldSimple w:instr=" MERGEFIELD  $cursusInterne.Resultat ">
-                    <w:r>
-                      <w:rPr>
-                        <w:noProof/>
-                      </w:rPr>
-                      <w:t>«$cursusInterne.Resultat»</w:t>
-                    </w:r>
-                  </w:fldSimple>
+                  <w:r>
+                    <w:fldChar w:fldCharType="begin"/>
+                  </w:r>
+                  <w:r>
+                    <w:instrText xml:space="preserve"> MERGEFIELD  $cursusInterne.Resultat </w:instrText>
+                  </w:r>
+                  <w:r>
+                    <w:fldChar w:fldCharType="separate"/>
+                  </w:r>
+                  <w:r>
+                    <w:rPr>
+                      <w:noProof/>
+                    </w:rPr>
+                    <w:t>«$cursusInterne.Resultat»</w:t>
+                  </w:r>
+                  <w:r>
+                    <w:rPr>
+                      <w:noProof/>
+                    </w:rPr>
+                    <w:fldChar w:fldCharType="end"/>
+                  </w:r>
                 </w:p>
               </w:tc>
               <w:tc>
@@ -1617,14 +1687,27 @@
                   <w:pPr>
                     <w:jc w:val="left"/>
                   </w:pPr>
-                  <w:fldSimple w:instr=" MERGEFIELD  $cursusInterne.Mention ">
-                    <w:r>
-                      <w:rPr>
-                        <w:noProof/>
-                      </w:rPr>
-                      <w:t>«$cursusInterne.Mention»</w:t>
-                    </w:r>
-                  </w:fldSimple>
+                  <w:r>
+                    <w:fldChar w:fldCharType="begin"/>
+                  </w:r>
+                  <w:r>
+                    <w:instrText xml:space="preserve"> MERGEFIELD  $cursusInterne.Mention </w:instrText>
+                  </w:r>
+                  <w:r>
+                    <w:fldChar w:fldCharType="separate"/>
+                  </w:r>
+                  <w:r>
+                    <w:rPr>
+                      <w:noProof/>
+                    </w:rPr>
+                    <w:t>«$cursusInterne.Mention»</w:t>
+                  </w:r>
+                  <w:r>
+                    <w:rPr>
+                      <w:noProof/>
+                    </w:rPr>
+                    <w:fldChar w:fldCharType="end"/>
+                  </w:r>
                 </w:p>
               </w:tc>
             </w:tr>
@@ -1633,14 +1716,28 @@
             <w:pPr>
               <w:jc w:val="left"/>
             </w:pPr>
-            <w:fldSimple w:instr=" MERGEFIELD  #end ">
-              <w:r>
-                <w:rPr>
-                  <w:noProof/>
-                </w:rPr>
-                <w:t>«#end»</w:t>
-              </w:r>
-            </w:fldSimple>
+            <w:r>
+              <w:lastRenderedPageBreak/>
+              <w:fldChar w:fldCharType="begin"/>
+            </w:r>
+            <w:r>
+              <w:instrText xml:space="preserve"> MERGEFIELD  #end </w:instrText>
+            </w:r>
+            <w:r>
+              <w:fldChar w:fldCharType="separate"/>
+            </w:r>
+            <w:r>
+              <w:rPr>
+                <w:noProof/>
+              </w:rPr>
+              <w:t>«#end»</w:t>
+            </w:r>
+            <w:r>
+              <w:rPr>
+                <w:noProof/>
+              </w:rPr>
+              <w:fldChar w:fldCharType="end"/>
+            </w:r>
           </w:p>
         </w:tc>
       </w:tr>
@@ -1650,16 +1747,36 @@
       <w:pPr>
         <w:pStyle w:val="XdocTitre2"/>
       </w:pPr>
-      <w:fldSimple w:instr=" MERGEFIELD  #end ">
-        <w:r>
-          <w:t>«#end»</w:t>
-        </w:r>
-      </w:fldSimple>
-      <w:fldSimple w:instr=" MERGEFIELD  #if($affichageCursusExterne) ">
-        <w:r>
-          <w:t>«#if($affichageCursusExterne)»</w:t>
-        </w:r>
-      </w:fldSimple>
+      <w:r>
+        <w:fldChar w:fldCharType="begin"/>
+      </w:r>
+      <w:r>
+        <w:instrText xml:space="preserve"> MERGEFIELD  #end </w:instrText>
+      </w:r>
+      <w:r>
+        <w:fldChar w:fldCharType="separate"/>
+      </w:r>
+      <w:r>
+        <w:t>«#end»</w:t>
+      </w:r>
+      <w:r>
+        <w:fldChar w:fldCharType="end"/>
+      </w:r>
+      <w:r>
+        <w:fldChar w:fldCharType="begin"/>
+      </w:r>
+      <w:r>
+        <w:instrText xml:space="preserve"> MERGEFIELD  #if($affichageCursusExterne) </w:instrText>
+      </w:r>
+      <w:r>
+        <w:fldChar w:fldCharType="separate"/>
+      </w:r>
+      <w:r>
+        <w:t>«#if($affichageCursusExterne)»</w:t>
+      </w:r>
+      <w:r>
+        <w:fldChar w:fldCharType="end"/>
+      </w:r>
       <w:r>
         <w:t>CURSUS EXTERNE</w:t>
       </w:r>
@@ -1687,14 +1804,27 @@
                 <w:lang w:val="en-US"/>
               </w:rPr>
             </w:pPr>
-            <w:fldSimple w:instr=" MERGEFIELD  &quot;#foreach($cursusExterne in $cursusExternes)&quot; ">
-              <w:r>
-                <w:rPr>
-                  <w:noProof/>
-                </w:rPr>
-                <w:t>«#foreach($cursusExterne in $cursusExtern»</w:t>
-              </w:r>
-            </w:fldSimple>
+            <w:r>
+              <w:fldChar w:fldCharType="begin"/>
+            </w:r>
+            <w:r>
+              <w:instrText xml:space="preserve"> MERGEFIELD  "#foreach($cursusExterne in $cursusExternes)" </w:instrText>
+            </w:r>
+            <w:r>
+              <w:fldChar w:fldCharType="separate"/>
+            </w:r>
+            <w:r>
+              <w:rPr>
+                <w:noProof/>
+              </w:rPr>
+              <w:t>«#foreach($cursusExterne in $cursusExtern»</w:t>
+            </w:r>
+            <w:r>
+              <w:rPr>
+                <w:noProof/>
+              </w:rPr>
+              <w:fldChar w:fldCharType="end"/>
+            </w:r>
           </w:p>
           <w:tbl>
             <w:tblPr>
@@ -1733,14 +1863,27 @@
                   <w:pPr>
                     <w:jc w:val="left"/>
                   </w:pPr>
-                  <w:fldSimple w:instr=" MERGEFIELD  $cursusExterne.Annee ">
-                    <w:r>
-                      <w:rPr>
-                        <w:noProof/>
-                      </w:rPr>
-                      <w:t>«$cursusExterne.Annee»</w:t>
-                    </w:r>
-                  </w:fldSimple>
+                  <w:r>
+                    <w:fldChar w:fldCharType="begin"/>
+                  </w:r>
+                  <w:r>
+                    <w:instrText xml:space="preserve"> MERGEFIELD  $cursusExterne.Annee </w:instrText>
+                  </w:r>
+                  <w:r>
+                    <w:fldChar w:fldCharType="separate"/>
+                  </w:r>
+                  <w:r>
+                    <w:rPr>
+                      <w:noProof/>
+                    </w:rPr>
+                    <w:t>«$cursusExterne.Annee»</w:t>
+                  </w:r>
+                  <w:r>
+                    <w:rPr>
+                      <w:noProof/>
+                    </w:rPr>
+                    <w:fldChar w:fldCharType="end"/>
+                  </w:r>
                 </w:p>
               </w:tc>
               <w:tc>
@@ -1752,14 +1895,27 @@
                   <w:pPr>
                     <w:jc w:val="left"/>
                   </w:pPr>
-                  <w:fldSimple w:instr=" MERGEFIELD  $cursusExterne.Code ">
-                    <w:r>
-                      <w:rPr>
-                        <w:noProof/>
-                      </w:rPr>
-                      <w:t>«$cursusExterne.Code»</w:t>
-                    </w:r>
-                  </w:fldSimple>
+                  <w:r>
+                    <w:fldChar w:fldCharType="begin"/>
+                  </w:r>
+                  <w:r>
+                    <w:instrText xml:space="preserve"> MERGEFIELD  $cursusExterne.Code </w:instrText>
+                  </w:r>
+                  <w:r>
+                    <w:fldChar w:fldCharType="separate"/>
+                  </w:r>
+                  <w:r>
+                    <w:rPr>
+                      <w:noProof/>
+                    </w:rPr>
+                    <w:t>«$cursusExterne.Code»</w:t>
+                  </w:r>
+                  <w:r>
+                    <w:rPr>
+                      <w:noProof/>
+                    </w:rPr>
+                    <w:fldChar w:fldCharType="end"/>
+                  </w:r>
                   <w:r>
                     <w:tab/>
                   </w:r>
@@ -1774,14 +1930,30 @@
                   <w:pPr>
                     <w:jc w:val="left"/>
                   </w:pPr>
-                  <w:fldSimple w:instr=" MERGEFIELD  $cursusExterne.Formation ">
-                    <w:r>
-                      <w:rPr>
-                        <w:noProof/>
-                      </w:rPr>
-                      <w:t>«$cursusExterne.Formation»</w:t>
-                    </w:r>
-                  </w:fldSimple>
+                  <w:r>
+                    <w:fldChar w:fldCharType="begin"/>
+                  </w:r>
+                  <w:r>
+                    <w:instrText xml:space="preserve"> MERGEFIELD  $cursusExterne.Form</w:instrText>
+                  </w:r>
+                  <w:r>
+                    <w:instrText xml:space="preserve">ation </w:instrText>
+                  </w:r>
+                  <w:r>
+                    <w:fldChar w:fldCharType="separate"/>
+                  </w:r>
+                  <w:r>
+                    <w:rPr>
+                      <w:noProof/>
+                    </w:rPr>
+                    <w:t>«$cursusExterne.Formation»</w:t>
+                  </w:r>
+                  <w:r>
+                    <w:rPr>
+                      <w:noProof/>
+                    </w:rPr>
+                    <w:fldChar w:fldCharType="end"/>
+                  </w:r>
                 </w:p>
               </w:tc>
               <w:tc>
@@ -1793,14 +1965,27 @@
                   <w:pPr>
                     <w:jc w:val="left"/>
                   </w:pPr>
-                  <w:fldSimple w:instr=" MERGEFIELD  $cursusExterne.Etablissement ">
-                    <w:r>
-                      <w:rPr>
-                        <w:noProof/>
-                      </w:rPr>
-                      <w:t>«$cursusExterne.Etablissement»</w:t>
-                    </w:r>
-                  </w:fldSimple>
+                  <w:r>
+                    <w:fldChar w:fldCharType="begin"/>
+                  </w:r>
+                  <w:r>
+                    <w:instrText xml:space="preserve"> MERGEFIELD  $cursusExterne.Etablissement </w:instrText>
+                  </w:r>
+                  <w:r>
+                    <w:fldChar w:fldCharType="separate"/>
+                  </w:r>
+                  <w:r>
+                    <w:rPr>
+                      <w:noProof/>
+                    </w:rPr>
+                    <w:t>«$cursusExterne.Etablissement»</w:t>
+                  </w:r>
+                  <w:r>
+                    <w:rPr>
+                      <w:noProof/>
+                    </w:rPr>
+                    <w:fldChar w:fldCharType="end"/>
+                  </w:r>
                 </w:p>
               </w:tc>
               <w:tc>
@@ -1812,14 +1997,27 @@
                   <w:pPr>
                     <w:jc w:val="left"/>
                   </w:pPr>
-                  <w:fldSimple w:instr=" MERGEFIELD  $cursusExterne.Resultat ">
-                    <w:r>
-                      <w:rPr>
-                        <w:noProof/>
-                      </w:rPr>
-                      <w:t>«$cursusExterne.Resultat»</w:t>
-                    </w:r>
-                  </w:fldSimple>
+                  <w:r>
+                    <w:fldChar w:fldCharType="begin"/>
+                  </w:r>
+                  <w:r>
+                    <w:instrText xml:space="preserve"> MERGEFIELD  $cursusExterne.Resultat </w:instrText>
+                  </w:r>
+                  <w:r>
+                    <w:fldChar w:fldCharType="separate"/>
+                  </w:r>
+                  <w:r>
+                    <w:rPr>
+                      <w:noProof/>
+                    </w:rPr>
+                    <w:t>«$cursusExterne.Resultat»</w:t>
+                  </w:r>
+                  <w:r>
+                    <w:rPr>
+                      <w:noProof/>
+                    </w:rPr>
+                    <w:fldChar w:fldCharType="end"/>
+                  </w:r>
                 </w:p>
               </w:tc>
               <w:tc>
@@ -1831,27 +2029,56 @@
                   <w:pPr>
                     <w:jc w:val="left"/>
                   </w:pPr>
-                  <w:fldSimple w:instr=" MERGEFIELD  $cursusExterne.Mention ">
-                    <w:r>
-                      <w:rPr>
-                        <w:noProof/>
-                      </w:rPr>
-                      <w:t>«$cursusExterne.Mention»</w:t>
-                    </w:r>
-                  </w:fldSimple>
+                  <w:r>
+                    <w:fldChar w:fldCharType="begin"/>
+                  </w:r>
+                  <w:r>
+                    <w:instrText xml:space="preserve"> MERGEFIELD  $cursusExterne.Mention </w:instrText>
+                  </w:r>
+                  <w:r>
+                    <w:fldChar w:fldCharType="separate"/>
+                  </w:r>
+                  <w:r>
+                    <w:rPr>
+                      <w:noProof/>
+                    </w:rPr>
+                    <w:t>«$cursusExterne.Mention»</w:t>
+                  </w:r>
+                  <w:r>
+                    <w:rPr>
+                      <w:noProof/>
+                    </w:rPr>
+                    <w:fldChar w:fldCharType="end"/>
+                  </w:r>
                 </w:p>
               </w:tc>
             </w:tr>
           </w:tbl>
           <w:p>
-            <w:fldSimple w:instr=" MERGEFIELD  #end ">
-              <w:r>
-                <w:rPr>
-                  <w:noProof/>
-                </w:rPr>
-                <w:t>«#end»</w:t>
-              </w:r>
-            </w:fldSimple>
+            <w:r>
+              <w:fldChar w:fldCharType="begin"/>
+            </w:r>
+            <w:r>
+              <w:instrText xml:space="preserve"> MERGEFIELD  </w:instrText>
+            </w:r>
+            <w:r>
+              <w:instrText xml:space="preserve">#end </w:instrText>
+            </w:r>
+            <w:r>
+              <w:fldChar w:fldCharType="separate"/>
+            </w:r>
+            <w:r>
+              <w:rPr>
+                <w:noProof/>
+              </w:rPr>
+              <w:t>«#end»</w:t>
+            </w:r>
+            <w:r>
+              <w:rPr>
+                <w:noProof/>
+              </w:rPr>
+              <w:fldChar w:fldCharType="end"/>
+            </w:r>
           </w:p>
         </w:tc>
       </w:tr>
@@ -1861,16 +2088,36 @@
       <w:pPr>
         <w:pStyle w:val="XdocTitre2"/>
       </w:pPr>
-      <w:fldSimple w:instr=" MERGEFIELD  #end ">
-        <w:r>
-          <w:t>«#end»</w:t>
-        </w:r>
-      </w:fldSimple>
-      <w:fldSimple w:instr=" MERGEFIELD  #if($affichageStage) ">
-        <w:r>
-          <w:t>«#if($affichageStage)»</w:t>
-        </w:r>
-      </w:fldSimple>
+      <w:r>
+        <w:fldChar w:fldCharType="begin"/>
+      </w:r>
+      <w:r>
+        <w:instrText xml:space="preserve"> MERGEFIELD  #end </w:instrText>
+      </w:r>
+      <w:r>
+        <w:fldChar w:fldCharType="separate"/>
+      </w:r>
+      <w:r>
+        <w:t>«#end»</w:t>
+      </w:r>
+      <w:r>
+        <w:fldChar w:fldCharType="end"/>
+      </w:r>
+      <w:r>
+        <w:fldChar w:fldCharType="begin"/>
+      </w:r>
+      <w:r>
+        <w:instrText xml:space="preserve"> MERGEFIELD  #if($affichageStage) </w:instrText>
+      </w:r>
+      <w:r>
+        <w:fldChar w:fldCharType="separate"/>
+      </w:r>
+      <w:r>
+        <w:t>«#if($affichageStage)»</w:t>
+      </w:r>
+      <w:r>
+        <w:fldChar w:fldCharType="end"/>
+      </w:r>
       <w:r>
         <w:t>STAGES</w:t>
       </w:r>
@@ -2202,19 +2449,39 @@
       <w:pPr>
         <w:pStyle w:val="XdocTitre2"/>
       </w:pPr>
-      <w:fldSimple w:instr=" MERGEFIELD  #end ">
-        <w:r>
-          <w:t>«#end»</w:t>
-        </w:r>
-      </w:fldSimple>
+      <w:r>
+        <w:fldChar w:fldCharType="begin"/>
+      </w:r>
+      <w:r>
+        <w:instrText xml:space="preserve"> MERGEFIELD  #end </w:instrText>
+      </w:r>
+      <w:r>
+        <w:fldChar w:fldCharType="separate"/>
+      </w:r>
+      <w:r>
+        <w:t>«#end»</w:t>
+      </w:r>
+      <w:r>
+        <w:fldChar w:fldCharType="end"/>
+      </w:r>
       <w:r>
         <w:t xml:space="preserve"> </w:t>
       </w:r>
-      <w:fldSimple w:instr=" MERGEFIELD  #if($affichageCursusPro) ">
-        <w:r>
-          <w:t>«#if($affichageCursusPro)»</w:t>
-        </w:r>
-      </w:fldSimple>
+      <w:r>
+        <w:fldChar w:fldCharType="begin"/>
+      </w:r>
+      <w:r>
+        <w:instrText xml:space="preserve"> MERGEFIELD  #if($affichageCursusPro) </w:instrText>
+      </w:r>
+      <w:r>
+        <w:fldChar w:fldCharType="separate"/>
+      </w:r>
+      <w:r>
+        <w:t>«#if($affichageCursusPro)»</w:t>
+      </w:r>
+      <w:r>
+        <w:fldChar w:fldCharType="end"/>
+      </w:r>
       <w:r>
         <w:t>EXPÉRIENCES PROFESSIONNELLES</w:t>
       </w:r>
@@ -2242,14 +2509,27 @@
                 <w:lang w:val="en-US"/>
               </w:rPr>
             </w:pPr>
-            <w:fldSimple w:instr=" MERGEFIELD  &quot;#foreach($cursusPro in $cursusPros)&quot; ">
-              <w:r>
-                <w:rPr>
-                  <w:noProof/>
-                </w:rPr>
-                <w:t>«#foreach($cursusPro in $cursusPros)»</w:t>
-              </w:r>
-            </w:fldSimple>
+            <w:r>
+              <w:fldChar w:fldCharType="begin"/>
+            </w:r>
+            <w:r>
+              <w:instrText xml:space="preserve"> MERGEFIELD  "#foreach($cursusPro in $cursusPros)" </w:instrText>
+            </w:r>
+            <w:r>
+              <w:fldChar w:fldCharType="separate"/>
+            </w:r>
+            <w:r>
+              <w:rPr>
+                <w:noProof/>
+              </w:rPr>
+              <w:t>«#foreach($cursusPro in $cursusPros)»</w:t>
+            </w:r>
+            <w:r>
+              <w:rPr>
+                <w:noProof/>
+              </w:rPr>
+              <w:fldChar w:fldCharType="end"/>
+            </w:r>
           </w:p>
           <w:tbl>
             <w:tblPr>
@@ -2286,14 +2566,27 @@
                   <w:pPr>
                     <w:jc w:val="left"/>
                   </w:pPr>
-                  <w:fldSimple w:instr=" MERGEFIELD  $cursusPro.Annee ">
-                    <w:r>
-                      <w:rPr>
-                        <w:noProof/>
-                      </w:rPr>
-                      <w:t>«$cursusPro.Annee»</w:t>
-                    </w:r>
-                  </w:fldSimple>
+                  <w:r>
+                    <w:fldChar w:fldCharType="begin"/>
+                  </w:r>
+                  <w:r>
+                    <w:instrText xml:space="preserve"> MERGEFIELD  $cursusPro.Annee </w:instrText>
+                  </w:r>
+                  <w:r>
+                    <w:fldChar w:fldCharType="separate"/>
+                  </w:r>
+                  <w:r>
+                    <w:rPr>
+                      <w:noProof/>
+                    </w:rPr>
+                    <w:t>«$cursusPro.Annee»</w:t>
+                  </w:r>
+                  <w:r>
+                    <w:rPr>
+                      <w:noProof/>
+                    </w:rPr>
+                    <w:fldChar w:fldCharType="end"/>
+                  </w:r>
                 </w:p>
               </w:tc>
               <w:tc>
@@ -2305,14 +2598,27 @@
                   <w:pPr>
                     <w:jc w:val="left"/>
                   </w:pPr>
-                  <w:fldSimple w:instr=" MERGEFIELD  $cursusPro.Intitule ">
-                    <w:r>
-                      <w:rPr>
-                        <w:noProof/>
-                      </w:rPr>
-                      <w:t>«$cursusPro.Intitule»</w:t>
-                    </w:r>
-                  </w:fldSimple>
+                  <w:r>
+                    <w:fldChar w:fldCharType="begin"/>
+                  </w:r>
+                  <w:r>
+                    <w:instrText xml:space="preserve"> MERGEFIELD  $cursusPro.Intitule </w:instrText>
+                  </w:r>
+                  <w:r>
+                    <w:fldChar w:fldCharType="separate"/>
+                  </w:r>
+                  <w:r>
+                    <w:rPr>
+                      <w:noProof/>
+                    </w:rPr>
+                    <w:t>«$cursusPro.Intitule»</w:t>
+                  </w:r>
+                  <w:r>
+                    <w:rPr>
+                      <w:noProof/>
+                    </w:rPr>
+                    <w:fldChar w:fldCharType="end"/>
+                  </w:r>
                 </w:p>
               </w:tc>
               <w:tc>
@@ -2324,14 +2630,27 @@
                   <w:pPr>
                     <w:jc w:val="left"/>
                   </w:pPr>
-                  <w:fldSimple w:instr=" MERGEFIELD  $cursusPro.Organisme ">
-                    <w:r>
-                      <w:rPr>
-                        <w:noProof/>
-                      </w:rPr>
-                      <w:t>«$cursusPro.Organisme»</w:t>
-                    </w:r>
-                  </w:fldSimple>
+                  <w:r>
+                    <w:fldChar w:fldCharType="begin"/>
+                  </w:r>
+                  <w:r>
+                    <w:instrText xml:space="preserve"> MERGEFIELD  $cursusPro.Organisme </w:instrText>
+                  </w:r>
+                  <w:r>
+                    <w:fldChar w:fldCharType="separate"/>
+                  </w:r>
+                  <w:r>
+                    <w:rPr>
+                      <w:noProof/>
+                    </w:rPr>
+                    <w:t>«$cursusPro.Organisme»</w:t>
+                  </w:r>
+                  <w:r>
+                    <w:rPr>
+                      <w:noProof/>
+                    </w:rPr>
+                    <w:fldChar w:fldCharType="end"/>
+                  </w:r>
                 </w:p>
               </w:tc>
               <w:tc>
@@ -2343,14 +2662,27 @@
                   <w:pPr>
                     <w:jc w:val="left"/>
                   </w:pPr>
-                  <w:fldSimple w:instr=" MERGEFIELD  $cursusPro.Duree ">
-                    <w:r>
-                      <w:rPr>
-                        <w:noProof/>
-                      </w:rPr>
-                      <w:t>«$cursusPro.Duree»</w:t>
-                    </w:r>
-                  </w:fldSimple>
+                  <w:r>
+                    <w:fldChar w:fldCharType="begin"/>
+                  </w:r>
+                  <w:r>
+                    <w:instrText xml:space="preserve"> MERGEFIELD  $cursusPro.Duree </w:instrText>
+                  </w:r>
+                  <w:r>
+                    <w:fldChar w:fldCharType="separate"/>
+                  </w:r>
+                  <w:r>
+                    <w:rPr>
+                      <w:noProof/>
+                    </w:rPr>
+                    <w:t>«$cursusPro.Duree»</w:t>
+                  </w:r>
+                  <w:r>
+                    <w:rPr>
+                      <w:noProof/>
+                    </w:rPr>
+                    <w:fldChar w:fldCharType="end"/>
+                  </w:r>
                 </w:p>
               </w:tc>
             </w:tr>
@@ -2359,14 +2691,27 @@
             <w:pPr>
               <w:jc w:val="left"/>
             </w:pPr>
-            <w:fldSimple w:instr=" MERGEFIELD  $cursusPro.Objectif ">
-              <w:r>
-                <w:rPr>
-                  <w:noProof/>
-                </w:rPr>
-                <w:t>«$cursusPro.Objectif»</w:t>
-              </w:r>
-            </w:fldSimple>
+            <w:r>
+              <w:fldChar w:fldCharType="begin"/>
+            </w:r>
+            <w:r>
+              <w:instrText xml:space="preserve"> MERGEFIELD  $cursusPro.Objectif </w:instrText>
+            </w:r>
+            <w:r>
+              <w:fldChar w:fldCharType="separate"/>
+            </w:r>
+            <w:r>
+              <w:rPr>
+                <w:noProof/>
+              </w:rPr>
+              <w:t>«$cursusPro.Objectif»</w:t>
+            </w:r>
+            <w:r>
+              <w:rPr>
+                <w:noProof/>
+              </w:rPr>
+              <w:fldChar w:fldCharType="end"/>
+            </w:r>
             <w:r>
               <w:t xml:space="preserve"> </w:t>
             </w:r>
@@ -2406,27 +2751,54 @@
     </w:tbl>
     <w:p/>
     <w:p>
-      <w:fldSimple w:instr=" MERGEFIELD  #end ">
-        <w:r>
-          <w:rPr>
-            <w:noProof/>
-          </w:rPr>
-          <w:t>«#end»</w:t>
-        </w:r>
-      </w:fldSimple>
+      <w:r>
+        <w:fldChar w:fldCharType="begin"/>
+      </w:r>
+      <w:r>
+        <w:instrText xml:space="preserve"> MERGEFIELD  #end </w:instrText>
+      </w:r>
+      <w:r>
+        <w:fldChar w:fldCharType="separate"/>
+      </w:r>
+      <w:r>
+        <w:rPr>
+          <w:noProof/>
+        </w:rPr>
+        <w:t>«#end»</w:t>
+      </w:r>
+      <w:r>
+        <w:rPr>
+          <w:noProof/>
+        </w:rPr>
+        <w:fldChar w:fldCharType="end"/>
+      </w:r>
     </w:p>
     <w:p>
       <w:r>
         <w:br w:type="page"/>
       </w:r>
-      <w:fldSimple w:instr=" MERGEFIELD  #if($non-dematerialisation) ">
-        <w:r>
-          <w:rPr>
-            <w:noProof/>
-          </w:rPr>
-          <w:t>«#if($non-dematerialisation)»</w:t>
-        </w:r>
-      </w:fldSimple>
+      <w:r>
+        <w:lastRenderedPageBreak/>
+        <w:fldChar w:fldCharType="begin"/>
+      </w:r>
+      <w:r>
+        <w:instrText xml:space="preserve"> MERGEFIELD  #if($non-dematerialisation) </w:instrText>
+      </w:r>
+      <w:r>
+        <w:fldChar w:fldCharType="separate"/>
+      </w:r>
+      <w:r>
+        <w:rPr>
+          <w:noProof/>
+        </w:rPr>
+        <w:t>«#if($non-dematerialisation)»</w:t>
+      </w:r>
+      <w:r>
+        <w:rPr>
+          <w:noProof/>
+        </w:rPr>
+        <w:fldChar w:fldCharType="end"/>
+      </w:r>
     </w:p>
     <w:tbl>
       <w:tblPr>
@@ -2674,14 +3046,30 @@
             </w:r>
           </w:p>
           <w:p>
-            <w:fldSimple w:instr=" MERGEFIELD  &quot;#foreach($pieceJustif in $listePiecesJustifs)&quot; ">
-              <w:r>
-                <w:rPr>
-                  <w:noProof/>
-                </w:rPr>
-                <w:t>«#foreach($pieceJustif in $listePiecesJus»</w:t>
-              </w:r>
-            </w:fldSimple>
+            <w:r>
+              <w:fldChar w:fldCharType="begin"/>
+            </w:r>
+            <w:r>
+              <w:instrText xml:space="preserve"> MERGEFIELD  "#foreach($pieceJustif in $listePiecesJust</w:instrText>
+            </w:r>
+            <w:r>
+              <w:instrText xml:space="preserve">ifs)" </w:instrText>
+            </w:r>
+            <w:r>
+              <w:fldChar w:fldCharType="separate"/>
+            </w:r>
+            <w:r>
+              <w:rPr>
+                <w:noProof/>
+              </w:rPr>
+              <w:t>«#foreach($pieceJustif in $listePiecesJus»</w:t>
+            </w:r>
+            <w:r>
+              <w:rPr>
+                <w:noProof/>
+              </w:rPr>
+              <w:fldChar w:fldCharType="end"/>
+            </w:r>
           </w:p>
           <w:tbl>
             <w:tblPr>
@@ -2770,14 +3158,27 @@
                   <w:vAlign w:val="center"/>
                 </w:tcPr>
                 <w:p>
-                  <w:fldSimple w:instr=" MERGEFIELD  $pieceJustif.Libelle ">
-                    <w:r>
-                      <w:rPr>
-                        <w:noProof/>
-                      </w:rPr>
-                      <w:t>«$pieceJustif.Libelle»</w:t>
-                    </w:r>
-                  </w:fldSimple>
+                  <w:r>
+                    <w:fldChar w:fldCharType="begin"/>
+                  </w:r>
+                  <w:r>
+                    <w:instrText xml:space="preserve"> MERGEFIELD  $pieceJustif.Libelle </w:instrText>
+                  </w:r>
+                  <w:r>
+                    <w:fldChar w:fldCharType="separate"/>
+                  </w:r>
+                  <w:r>
+                    <w:rPr>
+                      <w:noProof/>
+                    </w:rPr>
+                    <w:t>«$pieceJustif.Libelle»</w:t>
+                  </w:r>
+                  <w:r>
+                    <w:rPr>
+                      <w:noProof/>
+                    </w:rPr>
+                    <w:fldChar w:fldCharType="end"/>
+                  </w:r>
                 </w:p>
               </w:tc>
             </w:tr>
@@ -2876,14 +3277,27 @@
           <w:color w:val="000000"/>
         </w:rPr>
       </w:pPr>
-      <w:fldSimple w:instr=" MERGEFIELD  $candidature.Commission ">
-        <w:r>
-          <w:rPr>
-            <w:noProof/>
-          </w:rPr>
-          <w:t>«$candidature.Commission»</w:t>
-        </w:r>
-      </w:fldSimple>
+      <w:r>
+        <w:fldChar w:fldCharType="begin"/>
+      </w:r>
+      <w:r>
+        <w:instrText xml:space="preserve"> MERGEFIELD  $candidature.Commission </w:instrText>
+      </w:r>
+      <w:r>
+        <w:fldChar w:fldCharType="separate"/>
+      </w:r>
+      <w:r>
+        <w:rPr>
+          <w:noProof/>
+        </w:rPr>
+        <w:t>«$candidature.Commission»</w:t>
+      </w:r>
+      <w:r>
+        <w:rPr>
+          <w:noProof/>
+        </w:rPr>
+        <w:fldChar w:fldCharType="end"/>
+      </w:r>
     </w:p>
     <w:p>
       <w:pPr>
@@ -2892,14 +3306,27 @@
           <w:noProof/>
         </w:rPr>
       </w:pPr>
-      <w:fldSimple w:instr=" MERGEFIELD  $candidature.AdresseCommission ">
-        <w:r>
-          <w:rPr>
-            <w:noProof/>
-          </w:rPr>
-          <w:t>«$candidature.AdresseCommission»</w:t>
-        </w:r>
-      </w:fldSimple>
+      <w:r>
+        <w:fldChar w:fldCharType="begin"/>
+      </w:r>
+      <w:r>
+        <w:instrText xml:space="preserve"> MERGEFIELD  $candidature.AdresseCommission </w:instrText>
+      </w:r>
+      <w:r>
+        <w:fldChar w:fldCharType="separate"/>
+      </w:r>
+      <w:r>
+        <w:rPr>
+          <w:noProof/>
+        </w:rPr>
+        <w:t>«$candidature.AdresseCommission»</w:t>
+      </w:r>
+      <w:r>
+        <w:rPr>
+          <w:noProof/>
+        </w:rPr>
+        <w:fldChar w:fldCharType="end"/>
+      </w:r>
     </w:p>
     <w:p>
       <w:pPr>
@@ -2916,14 +3343,27 @@
           <w:noProof/>
         </w:rPr>
       </w:pPr>
-      <w:fldSimple w:instr=" MERGEFIELD  $candidature.CommentaireRetour ">
-        <w:r>
-          <w:rPr>
-            <w:noProof/>
-          </w:rPr>
-          <w:t>«$candidature.CommentaireRetour»</w:t>
-        </w:r>
-      </w:fldSimple>
+      <w:r>
+        <w:fldChar w:fldCharType="begin"/>
+      </w:r>
+      <w:r>
+        <w:instrText xml:space="preserve"> MERGEFIELD  $candidature.CommentaireRetour </w:instrText>
+      </w:r>
+      <w:r>
+        <w:fldChar w:fldCharType="separate"/>
+      </w:r>
+      <w:r>
+        <w:rPr>
+          <w:noProof/>
+        </w:rPr>
+        <w:t>«$candidature.CommentaireRetour»</w:t>
+      </w:r>
+      <w:r>
+        <w:rPr>
+          <w:noProof/>
+        </w:rPr>
+        <w:fldChar w:fldCharType="end"/>
+      </w:r>
     </w:p>
     <w:p>
       <w:pPr>
@@ -2971,14 +3411,27 @@
         </w:rPr>
         <w:t xml:space="preserve"> </w:t>
       </w:r>
-      <w:fldSimple w:instr=" MERGEFIELD  $dates.DateRetour ">
-        <w:r>
-          <w:rPr>
-            <w:noProof/>
-          </w:rPr>
-          <w:t>«$dates.DateRetour»</w:t>
-        </w:r>
-      </w:fldSimple>
+      <w:r>
+        <w:fldChar w:fldCharType="begin"/>
+      </w:r>
+      <w:r>
+        <w:instrText xml:space="preserve"> MERGEFIELD  $dates.DateRetour </w:instrText>
+      </w:r>
+      <w:r>
+        <w:fldChar w:fldCharType="separate"/>
+      </w:r>
+      <w:r>
+        <w:rPr>
+          <w:noProof/>
+        </w:rPr>
+        <w:t>«$dates.DateRetour»</w:t>
+      </w:r>
+      <w:r>
+        <w:rPr>
+          <w:noProof/>
+        </w:rPr>
+        <w:fldChar w:fldCharType="end"/>
+      </w:r>
       <w:r>
         <w:rPr>
           <w:noProof/>
@@ -3149,25 +3602,51 @@
                 <w:color w:val="000000"/>
               </w:rPr>
             </w:pPr>
-            <w:fldSimple w:instr=" MERGEFIELD  $candidat.NomPatronymique ">
-              <w:r>
-                <w:rPr>
-                  <w:noProof/>
-                </w:rPr>
-                <w:t>«$candidat.NomPatronymique»</w:t>
-              </w:r>
-            </w:fldSimple>
+            <w:r>
+              <w:fldChar w:fldCharType="begin"/>
+            </w:r>
+            <w:r>
+              <w:instrText xml:space="preserve"> MERGEFIELD  $candidat.NomPatronymique </w:instrText>
+            </w:r>
+            <w:r>
+              <w:fldChar w:fldCharType="separate"/>
+            </w:r>
+            <w:r>
+              <w:rPr>
+                <w:noProof/>
+              </w:rPr>
+              <w:t>«$candidat.NomPatronymique»</w:t>
+            </w:r>
+            <w:r>
+              <w:rPr>
+                <w:noProof/>
+              </w:rPr>
+              <w:fldChar w:fldCharType="end"/>
+            </w:r>
             <w:r>
               <w:t xml:space="preserve"> </w:t>
             </w:r>
-            <w:fldSimple w:instr=" MERGEFIELD  $candidat.Prenom ">
-              <w:r>
-                <w:rPr>
-                  <w:noProof/>
-                </w:rPr>
-                <w:t>«$candidat.Prenom»</w:t>
-              </w:r>
-            </w:fldSimple>
+            <w:r>
+              <w:fldChar w:fldCharType="begin"/>
+            </w:r>
+            <w:r>
+              <w:instrText xml:space="preserve"> MERGEFIELD  $candidat.Prenom </w:instrText>
+            </w:r>
+            <w:r>
+              <w:fldChar w:fldCharType="separate"/>
+            </w:r>
+            <w:r>
+              <w:rPr>
+                <w:noProof/>
+              </w:rPr>
+              <w:t>«$candidat.Prenom»</w:t>
+            </w:r>
+            <w:r>
+              <w:rPr>
+                <w:noProof/>
+              </w:rPr>
+              <w:fldChar w:fldCharType="end"/>
+            </w:r>
           </w:p>
         </w:tc>
         <w:tc>
@@ -3592,14 +4071,27 @@
             <w:pPr>
               <w:jc w:val="left"/>
             </w:pPr>
-            <w:fldSimple w:instr=" MERGEFIELD  &quot;#foreach($avis in $listeAvis)&quot; ">
-              <w:r>
-                <w:rPr>
-                  <w:noProof/>
-                </w:rPr>
-                <w:t>«#foreach($avis in $listeAvis)»</w:t>
-              </w:r>
-            </w:fldSimple>
+            <w:r>
+              <w:fldChar w:fldCharType="begin"/>
+            </w:r>
+            <w:r>
+              <w:instrText xml:space="preserve"> MERGEFIELD  "#foreach($avis in $listeAvis)" </w:instrText>
+            </w:r>
+            <w:r>
+              <w:fldChar w:fldCharType="separate"/>
+            </w:r>
+            <w:r>
+              <w:rPr>
+                <w:noProof/>
+              </w:rPr>
+              <w:t>«#foreach($avis in $listeAvis)»</w:t>
+            </w:r>
+            <w:r>
+              <w:rPr>
+                <w:noProof/>
+              </w:rPr>
+              <w:fldChar w:fldCharType="end"/>
+            </w:r>
           </w:p>
           <w:tbl>
             <w:tblPr>
@@ -3698,14 +4190,27 @@
                     <w:spacing w:before="0"/>
                     <w:jc w:val="left"/>
                   </w:pPr>
-                  <w:fldSimple w:instr=" MERGEFIELD  $avis.Libelle ">
-                    <w:r>
-                      <w:rPr>
-                        <w:noProof/>
-                      </w:rPr>
-                      <w:t>«$avis.Libelle»</w:t>
-                    </w:r>
-                  </w:fldSimple>
+                  <w:r>
+                    <w:fldChar w:fldCharType="begin"/>
+                  </w:r>
+                  <w:r>
+                    <w:instrText xml:space="preserve"> MERGEFIELD  $avis.Libelle </w:instrText>
+                  </w:r>
+                  <w:r>
+                    <w:fldChar w:fldCharType="separate"/>
+                  </w:r>
+                  <w:r>
+                    <w:rPr>
+                      <w:noProof/>
+                    </w:rPr>
+                    <w:t>«$avis.Libelle»</w:t>
+                  </w:r>
+                  <w:r>
+                    <w:rPr>
+                      <w:noProof/>
+                    </w:rPr>
+                    <w:fldChar w:fldCharType="end"/>
+                  </w:r>
                 </w:p>
               </w:tc>
               <w:tc>
@@ -3718,49 +4223,62 @@
                     <w:spacing w:before="0"/>
                     <w:jc w:val="left"/>
                   </w:pPr>
-                  <w:r>
-                    <w:fldChar w:fldCharType="begin"/>
-                  </w:r>
-                  <w:r>
-                    <w:instrText xml:space="preserve"> MERGEFIELD  #if($avis.type==\"PR\") </w:instrText>
-                  </w:r>
-                  <w:r>
-                    <w:fldChar w:fldCharType="separate"/>
-                  </w:r>
-                  <w:r>
-                    <w:rPr>
-                      <w:noProof/>
-                    </w:rPr>
-                    <w:t>«#if($avis.type=="PR")»</w:t>
-                  </w:r>
-                  <w:r>
-                    <w:rPr>
-                      <w:noProof/>
-                    </w:rPr>
-                    <w:fldChar w:fldCharType="end"/>
-                  </w:r>
-                  <w:r>
-                    <w:t xml:space="preserve"> Convoqué le : …………………………………</w:t>
-                  </w:r>
-                  <w:fldSimple w:instr=" MERGEFIELD  #elseif($avis.type==\&quot;LC\&quot;) ">
+                  <w:fldSimple w:instr=" MERGEFIELD  #if($avis.type==\&quot;PR\&quot;) ">
                     <w:r>
                       <w:rPr>
                         <w:noProof/>
                       </w:rPr>
-                      <w:t>«#elseif($avis.type=="LC")»</w:t>
+                      <w:t>«#if($avis.type=="PR")»</w:t>
                     </w:r>
                   </w:fldSimple>
                   <w:r>
+                    <w:t xml:space="preserve"> Convoqué le : …………………………………</w:t>
+                  </w:r>
+                  <w:r>
+                    <w:fldChar w:fldCharType="begin"/>
+                  </w:r>
+                  <w:r>
+                    <w:instrText xml:space="preserve"> MERGEFIELD  #elseif($avis.type==\"LC\") </w:instrText>
+                  </w:r>
+                  <w:r>
+                    <w:fldChar w:fldCharType="separate"/>
+                  </w:r>
+                  <w:r>
+                    <w:rPr>
+                      <w:noProof/>
+                    </w:rPr>
+                    <w:t>«#elseif($avis.type=="LC")»</w:t>
+                  </w:r>
+                  <w:r>
+                    <w:rPr>
+                      <w:noProof/>
+                    </w:rPr>
+                    <w:fldChar w:fldCharType="end"/>
+                  </w:r>
+                  <w:r>
                     <w:t xml:space="preserve"> Rang : ………..</w:t>
                   </w:r>
-                  <w:fldSimple w:instr=" MERGEFIELD  #end ">
-                    <w:r>
-                      <w:rPr>
-                        <w:noProof/>
-                      </w:rPr>
-                      <w:t>«#end»</w:t>
-                    </w:r>
-                  </w:fldSimple>
+                  <w:r>
+                    <w:fldChar w:fldCharType="begin"/>
+                  </w:r>
+                  <w:r>
+                    <w:instrText xml:space="preserve"> MERGEFIELD  #end </w:instrText>
+                  </w:r>
+                  <w:r>
+                    <w:fldChar w:fldCharType="separate"/>
+                  </w:r>
+                  <w:r>
+                    <w:rPr>
+                      <w:noProof/>
+                    </w:rPr>
+                    <w:t>«#end»</w:t>
+                  </w:r>
+                  <w:r>
+                    <w:rPr>
+                      <w:noProof/>
+                    </w:rPr>
+                    <w:fldChar w:fldCharType="end"/>
+                  </w:r>
                 </w:p>
               </w:tc>
             </w:tr>
@@ -4190,52 +4708,61 @@
       <w:r>
         <w:br w:type="page"/>
       </w:r>
-      <w:fldSimple w:instr=" MERGEFIELD  #end ">
+      <w:r>
+        <w:lastRenderedPageBreak/>
+        <w:fldChar w:fldCharType="begin"/>
+      </w:r>
+      <w:r>
+        <w:instrText xml:space="preserve"> MERGEFIELD  #end </w:instrText>
+      </w:r>
+      <w:r>
+        <w:fldChar w:fldCharType="separate"/>
+      </w:r>
+      <w:r>
+        <w:rPr>
+          <w:noProof/>
+        </w:rPr>
+        <w:t>«#end»</w:t>
+      </w:r>
+      <w:r>
+        <w:rPr>
+          <w:noProof/>
+        </w:rPr>
+        <w:fldChar w:fldCharType="end"/>
+      </w:r>
+    </w:p>
+    <w:p>
+      <w:pPr>
+        <w:pStyle w:val="XdocTitre2"/>
+      </w:pPr>
+      <w:r>
+        <w:t>INFORMATIONS A CONSERVER PAR LE CANDIDAT</w:t>
+      </w:r>
+    </w:p>
+    <w:p>
+      <w:pPr>
+        <w:jc w:val="center"/>
+        <w:rPr>
+          <w:i/>
+          <w:iCs/>
+          <w:color w:val="333333"/>
+        </w:rPr>
+      </w:pPr>
+      <w:fldSimple w:instr=" MERGEFIELD  #if($non-dematerialisation) ">
         <w:r>
           <w:rPr>
             <w:noProof/>
           </w:rPr>
-          <w:t>«#end»</w:t>
+          <w:t>«#if($non-dematerialisation)»</w:t>
         </w:r>
       </w:fldSimple>
-    </w:p>
-    <w:p>
-      <w:pPr>
-        <w:pStyle w:val="XdocTitre2"/>
-      </w:pPr>
-      <w:r>
-        <w:t>INFORMATIONS A CONSERVER PAR LE CANDIDAT</w:t>
-      </w:r>
-    </w:p>
-    <w:p>
-      <w:pPr>
-        <w:jc w:val="center"/>
+      <w:r>
         <w:rPr>
           <w:i/>
           <w:iCs/>
           <w:color w:val="333333"/>
         </w:rPr>
-      </w:pPr>
-      <w:r>
-        <w:fldChar w:fldCharType="begin"/>
-      </w:r>
-      <w:r>
-        <w:instrText xml:space="preserve"> MERGEFIELD  #if($non-dematerialisation) </w:instrText>
-      </w:r>
-      <w:r>
-        <w:fldChar w:fldCharType="separate"/>
-      </w:r>
-      <w:r>
-        <w:rPr>
-          <w:noProof/>
-        </w:rPr>
-        <w:t>«#if($non-dematerialisation)»</w:t>
-      </w:r>
-      <w:r>
-        <w:rPr>
-          <w:noProof/>
-        </w:rPr>
-        <w:fldChar w:fldCharType="end"/>
+        <w:t xml:space="preserve"> </w:t>
       </w:r>
       <w:r>
         <w:rPr>
@@ -4243,40 +4770,19 @@
           <w:iCs/>
           <w:color w:val="333333"/>
         </w:rPr>
+        <w:t>(Ne pas renvoyer avec votre dossier de candidature)</w:t>
+      </w:r>
+      <w:r>
         <w:t xml:space="preserve"> </w:t>
       </w:r>
-      <w:r>
-        <w:rPr>
-          <w:i/>
-          <w:iCs/>
-          <w:color w:val="333333"/>
-        </w:rPr>
-        <w:t>(Ne pas renvoyer avec votre dossier de candidature)</w:t>
-      </w:r>
-      <w:r>
-        <w:t xml:space="preserve"> </w:t>
-      </w:r>
-      <w:r>
-        <w:fldChar w:fldCharType="begin"/>
-      </w:r>
-      <w:r>
-        <w:instrText xml:space="preserve"> MERGEFIELD  #else </w:instrText>
-      </w:r>
-      <w:r>
-        <w:fldChar w:fldCharType="separate"/>
-      </w:r>
-      <w:r>
-        <w:rPr>
-          <w:noProof/>
-        </w:rPr>
-        <w:t>«#else»</w:t>
-      </w:r>
-      <w:r>
-        <w:rPr>
-          <w:noProof/>
-        </w:rPr>
-        <w:fldChar w:fldCharType="end"/>
-      </w:r>
+      <w:fldSimple w:instr=" MERGEFIELD  #else ">
+        <w:r>
+          <w:rPr>
+            <w:noProof/>
+          </w:rPr>
+          <w:t>«#else»</w:t>
+        </w:r>
+      </w:fldSimple>
       <w:r>
         <w:rPr>
           <w:i/>
@@ -4325,14 +4831,27 @@
         </w:rPr>
         <w:t xml:space="preserve">pour déposer vos pièces justificatives) </w:t>
       </w:r>
-      <w:fldSimple w:instr=" MERGEFIELD  #end ">
-        <w:r>
-          <w:rPr>
-            <w:noProof/>
-          </w:rPr>
-          <w:t>«#end»</w:t>
-        </w:r>
-      </w:fldSimple>
+      <w:r>
+        <w:fldChar w:fldCharType="begin"/>
+      </w:r>
+      <w:r>
+        <w:instrText xml:space="preserve"> MERGEFIELD  #end </w:instrText>
+      </w:r>
+      <w:r>
+        <w:fldChar w:fldCharType="separate"/>
+      </w:r>
+      <w:r>
+        <w:rPr>
+          <w:noProof/>
+        </w:rPr>
+        <w:t>«#end»</w:t>
+      </w:r>
+      <w:r>
+        <w:rPr>
+          <w:noProof/>
+        </w:rPr>
+        <w:fldChar w:fldCharType="end"/>
+      </w:r>
     </w:p>
     <w:p>
       <w:pPr>
@@ -4374,14 +4893,27 @@
             <w:r>
               <w:t xml:space="preserve">- </w:t>
             </w:r>
-            <w:fldSimple w:instr=" MERGEFIELD  $candidature.LibelleFormation ">
-              <w:r>
-                <w:rPr>
-                  <w:noProof/>
-                </w:rPr>
-                <w:t>«$candidature.LibelleFormation»</w:t>
-              </w:r>
-            </w:fldSimple>
+            <w:r>
+              <w:fldChar w:fldCharType="begin"/>
+            </w:r>
+            <w:r>
+              <w:instrText xml:space="preserve"> MERGEFIELD  $candidature.LibelleFormation </w:instrText>
+            </w:r>
+            <w:r>
+              <w:fldChar w:fldCharType="separate"/>
+            </w:r>
+            <w:r>
+              <w:rPr>
+                <w:noProof/>
+              </w:rPr>
+              <w:t>«$candidature.LibelleFormation»</w:t>
+            </w:r>
+            <w:r>
+              <w:rPr>
+                <w:noProof/>
+              </w:rPr>
+              <w:fldChar w:fldCharType="end"/>
+            </w:r>
             <w:r>
               <w:rPr>
                 <w:noProof/>
@@ -4399,22 +4931,48 @@
             <w:r>
               <w:t xml:space="preserve"> : </w:t>
             </w:r>
-            <w:fldSimple w:instr=" MERGEFIELD  $dates.DateRetour ">
-              <w:r>
-                <w:rPr>
-                  <w:noProof/>
-                </w:rPr>
-                <w:t>«$dates.DateRetour»</w:t>
-              </w:r>
-            </w:fldSimple>
-            <w:fldSimple w:instr=" MERGEFIELD  #if($dates.DateConfirmation!=\&quot;\&quot;) ">
-              <w:r>
-                <w:rPr>
-                  <w:noProof/>
-                </w:rPr>
-                <w:t>«#if($dates.DateConfirmation!="")»</w:t>
-              </w:r>
-            </w:fldSimple>
+            <w:r>
+              <w:fldChar w:fldCharType="begin"/>
+            </w:r>
+            <w:r>
+              <w:instrText xml:space="preserve"> MERGEFIELD  $dates.DateRetour </w:instrText>
+            </w:r>
+            <w:r>
+              <w:fldChar w:fldCharType="separate"/>
+            </w:r>
+            <w:r>
+              <w:rPr>
+                <w:noProof/>
+              </w:rPr>
+              <w:t>«$dates.DateRetour»</w:t>
+            </w:r>
+            <w:r>
+              <w:rPr>
+                <w:noProof/>
+              </w:rPr>
+              <w:fldChar w:fldCharType="end"/>
+            </w:r>
+            <w:r>
+              <w:fldChar w:fldCharType="begin"/>
+            </w:r>
+            <w:r>
+              <w:instrText xml:space="preserve"> MERGEFIELD  #if($dates.DateConfirmation!=\"\") </w:instrText>
+            </w:r>
+            <w:r>
+              <w:fldChar w:fldCharType="separate"/>
+            </w:r>
+            <w:r>
+              <w:rPr>
+                <w:noProof/>
+              </w:rPr>
+              <w:t>«#if($dates.DateConfirmation!="")»</w:t>
+            </w:r>
+            <w:r>
+              <w:rPr>
+                <w:noProof/>
+              </w:rPr>
+              <w:fldChar w:fldCharType="end"/>
+            </w:r>
           </w:p>
           <w:p>
             <w:pPr>
@@ -4628,22 +5186,48 @@
             <w:r>
               <w:t xml:space="preserve"> : </w:t>
             </w:r>
-            <w:fldSimple w:instr=" MERGEFIELD  $dates.DatePublication ">
-              <w:r>
-                <w:rPr>
-                  <w:noProof/>
-                </w:rPr>
-                <w:t>«$dates.DatePublication»</w:t>
-              </w:r>
-            </w:fldSimple>
-            <w:fldSimple w:instr=" MERGEFIELD  #end ">
-              <w:r>
-                <w:rPr>
-                  <w:noProof/>
-                </w:rPr>
-                <w:t>«#end»</w:t>
-              </w:r>
-            </w:fldSimple>
+            <w:r>
+              <w:fldChar w:fldCharType="begin"/>
+            </w:r>
+            <w:r>
+              <w:instrText xml:space="preserve"> MERGEFIELD  $dates.DatePublication </w:instrText>
+            </w:r>
+            <w:r>
+              <w:fldChar w:fldCharType="separate"/>
+            </w:r>
+            <w:r>
+              <w:rPr>
+                <w:noProof/>
+              </w:rPr>
+              <w:t>«$dates.DatePublication»</w:t>
+            </w:r>
+            <w:r>
+              <w:rPr>
+                <w:noProof/>
+              </w:rPr>
+              <w:fldChar w:fldCharType="end"/>
+            </w:r>
+            <w:r>
+              <w:fldChar w:fldCharType="begin"/>
+            </w:r>
+            <w:r>
+              <w:instrText xml:space="preserve"> MERGEFIELD  #end </w:instrText>
+            </w:r>
+            <w:r>
+              <w:fldChar w:fldCharType="separate"/>
+            </w:r>
+            <w:r>
+              <w:rPr>
+                <w:noProof/>
+              </w:rPr>
+              <w:t>«#end»</w:t>
+            </w:r>
+            <w:r>
+              <w:rPr>
+                <w:noProof/>
+              </w:rPr>
+              <w:fldChar w:fldCharType="end"/>
+            </w:r>
             <w:r>
               <w:rPr>
                 <w:noProof/>
@@ -4696,53 +5280,27 @@
                 <w:color w:val="000000"/>
               </w:rPr>
             </w:pPr>
-            <w:r>
-              <w:fldChar w:fldCharType="begin"/>
-            </w:r>
-            <w:r>
-              <w:instrText xml:space="preserve"> MERGEFIELD  $candidature.Commission </w:instrText>
-            </w:r>
-            <w:r>
-              <w:fldChar w:fldCharType="separate"/>
-            </w:r>
-            <w:r>
-              <w:rPr>
-                <w:noProof/>
-              </w:rPr>
-              <w:t>«$candidature.Commission»</w:t>
-            </w:r>
-            <w:r>
-              <w:rPr>
-                <w:noProof/>
-              </w:rPr>
-              <w:fldChar w:fldCharType="end"/>
-            </w:r>
+            <w:fldSimple w:instr=" MERGEFIELD  $candidature.Commission ">
+              <w:r>
+                <w:rPr>
+                  <w:noProof/>
+                </w:rPr>
+                <w:t>«$candidature.Commission»</w:t>
+              </w:r>
+            </w:fldSimple>
           </w:p>
           <w:p>
             <w:pPr>
               <w:jc w:val="center"/>
             </w:pPr>
-            <w:r>
-              <w:fldChar w:fldCharType="begin"/>
-            </w:r>
-            <w:r>
-              <w:instrText xml:space="preserve"> MERGEFIELD  $candidature.AdresseCommission </w:instrText>
-            </w:r>
-            <w:r>
-              <w:fldChar w:fldCharType="separate"/>
-            </w:r>
-            <w:r>
-              <w:rPr>
-                <w:noProof/>
-              </w:rPr>
-              <w:t>«$candidature.AdresseCommission»</w:t>
-            </w:r>
-            <w:r>
-              <w:rPr>
-                <w:noProof/>
-              </w:rPr>
-              <w:fldChar w:fldCharType="end"/>
-            </w:r>
+            <w:fldSimple w:instr=" MERGEFIELD  $candidature.AdresseCommission ">
+              <w:r>
+                <w:rPr>
+                  <w:noProof/>
+                </w:rPr>
+                <w:t>«$candidature.AdresseCommission»</w:t>
+              </w:r>
+            </w:fldSimple>
           </w:p>
           <w:p>
             <w:pPr>
@@ -5096,7 +5654,7 @@
           <w:tbl>
             <w:tblPr>
               <w:tblStyle w:val="Grilledutableau"/>
-              <w:tblW w:w="10632" w:type="dxa"/>
+              <w:tblW w:w="10603" w:type="dxa"/>
               <w:tblBorders>
                 <w:top w:val="none" w:sz="0" w:space="0" w:color="auto"/>
                 <w:left w:val="none" w:sz="0" w:space="0" w:color="auto"/>
@@ -5113,10 +5671,10 @@
               <w:tblLook w:val="04A0" w:firstRow="1" w:lastRow="0" w:firstColumn="1" w:lastColumn="0" w:noHBand="0" w:noVBand="1"/>
             </w:tblPr>
             <w:tblGrid>
-              <w:gridCol w:w="2547"/>
-              <w:gridCol w:w="1848"/>
-              <w:gridCol w:w="4252"/>
-              <w:gridCol w:w="1985"/>
+              <w:gridCol w:w="2540"/>
+              <w:gridCol w:w="1843"/>
+              <w:gridCol w:w="4240"/>
+              <w:gridCol w:w="1980"/>
             </w:tblGrid>
             <w:tr>
               <w:tc>
@@ -5131,14 +5689,27 @@
                       <w:lang w:val="en-US"/>
                     </w:rPr>
                   </w:pPr>
-                  <w:fldSimple w:instr=" MERGEFIELD  $pieceJustif.Libelle ">
-                    <w:r>
-                      <w:rPr>
-                        <w:noProof/>
-                      </w:rPr>
-                      <w:t>«$pieceJustif.Libelle»</w:t>
-                    </w:r>
-                  </w:fldSimple>
+                  <w:r>
+                    <w:fldChar w:fldCharType="begin"/>
+                  </w:r>
+                  <w:r>
+                    <w:instrText xml:space="preserve"> MERGEFIELD  $pieceJustif.Libelle </w:instrText>
+                  </w:r>
+                  <w:r>
+                    <w:fldChar w:fldCharType="separate"/>
+                  </w:r>
+                  <w:r>
+                    <w:rPr>
+                      <w:noProof/>
+                    </w:rPr>
+                    <w:t>«$pieceJustif.Libelle»</w:t>
+                  </w:r>
+                  <w:r>
+                    <w:rPr>
+                      <w:noProof/>
+                    </w:rPr>
+                    <w:fldChar w:fldCharType="end"/>
+                  </w:r>
                 </w:p>
               </w:tc>
               <w:tc>
@@ -5153,14 +5724,27 @@
                       <w:lang w:val="en-US"/>
                     </w:rPr>
                   </w:pPr>
-                  <w:fldSimple w:instr=" MERGEFIELD  $pieceJustif.Statut ">
-                    <w:r>
-                      <w:rPr>
-                        <w:noProof/>
-                      </w:rPr>
-                      <w:t>«$pieceJustif.Statut»</w:t>
-                    </w:r>
-                  </w:fldSimple>
+                  <w:r>
+                    <w:fldChar w:fldCharType="begin"/>
+                  </w:r>
+                  <w:r>
+                    <w:instrText xml:space="preserve"> MERGEFIELD  $pieceJustif.Statut </w:instrText>
+                  </w:r>
+                  <w:r>
+                    <w:fldChar w:fldCharType="separate"/>
+                  </w:r>
+                  <w:r>
+                    <w:rPr>
+                      <w:noProof/>
+                    </w:rPr>
+                    <w:t>«$pieceJustif.Statut»</w:t>
+                  </w:r>
+                  <w:r>
+                    <w:rPr>
+                      <w:noProof/>
+                    </w:rPr>
+                    <w:fldChar w:fldCharType="end"/>
+                  </w:r>
                 </w:p>
               </w:tc>
               <w:tc>
@@ -5175,14 +5759,30 @@
                       <w:lang w:val="en-US"/>
                     </w:rPr>
                   </w:pPr>
-                  <w:fldSimple w:instr=" MERGEFIELD  $pieceJustif.LibFichier ">
-                    <w:r>
-                      <w:rPr>
-                        <w:noProof/>
-                      </w:rPr>
-                      <w:t>«$pieceJustif.LibFichier»</w:t>
-                    </w:r>
-                  </w:fldSimple>
+                  <w:r>
+                    <w:fldChar w:fldCharType="begin"/>
+                  </w:r>
+                  <w:r>
+                    <w:instrText xml:space="preserve"> </w:instrText>
+                  </w:r>
+                  <w:r>
+                    <w:instrText xml:space="preserve">MERGEFIELD  $pieceJustif.LibFichier </w:instrText>
+                  </w:r>
+                  <w:r>
+                    <w:fldChar w:fldCharType="separate"/>
+                  </w:r>
+                  <w:r>
+                    <w:rPr>
+                      <w:noProof/>
+                    </w:rPr>
+                    <w:t>«$pieceJustif.LibFichier»</w:t>
+                  </w:r>
+                  <w:r>
+                    <w:rPr>
+                      <w:noProof/>
+                    </w:rPr>
+                    <w:fldChar w:fldCharType="end"/>
+                  </w:r>
                 </w:p>
               </w:tc>
               <w:tc>
@@ -5197,14 +5797,27 @@
                       <w:lang w:val="en-US"/>
                     </w:rPr>
                   </w:pPr>
-                  <w:fldSimple w:instr=" MERGEFIELD  $pieceJustif.Comment ">
-                    <w:r>
-                      <w:rPr>
-                        <w:noProof/>
-                      </w:rPr>
-                      <w:t>«$pieceJustif.Comment»</w:t>
-                    </w:r>
-                  </w:fldSimple>
+                  <w:r>
+                    <w:fldChar w:fldCharType="begin"/>
+                  </w:r>
+                  <w:r>
+                    <w:instrText xml:space="preserve"> MERGEFIELD  $pieceJustif.Comment </w:instrText>
+                  </w:r>
+                  <w:r>
+                    <w:fldChar w:fldCharType="separate"/>
+                  </w:r>
+                  <w:r>
+                    <w:rPr>
+                      <w:noProof/>
+                    </w:rPr>
+                    <w:t>«$pieceJustif.Comment»</w:t>
+                  </w:r>
+                  <w:r>
+                    <w:rPr>
+                      <w:noProof/>
+                    </w:rPr>
+                    <w:fldChar w:fldCharType="end"/>
+                  </w:r>
                 </w:p>
               </w:tc>
             </w:tr>
@@ -5252,7 +5865,7 @@
     <w:p>
       <w:pPr>
         <w:rPr>
-          <w:noProof/>
+          <w:color w:val="000000"/>
         </w:rPr>
       </w:pPr>
       <w:r>
@@ -5280,6 +5893,805 @@
         </w:rPr>
         <w:fldChar w:fldCharType="end"/>
       </w:r>
+      <w:bookmarkStart w:id="0" w:name="_Hlk125536807"/>
+      <w:r>
+        <w:fldChar w:fldCharType="begin"/>
+      </w:r>
+      <w:r>
+        <w:instrText xml:space="preserve"> MERGEFIELD  #if($affichageFormulaire) </w:instrText>
+      </w:r>
+      <w:r>
+        <w:fldChar w:fldCharType="separate"/>
+      </w:r>
+      <w:r>
+        <w:rPr>
+          <w:noProof/>
+        </w:rPr>
+        <w:t>«#if($affichageFormulaire)»</w:t>
+      </w:r>
+      <w:r>
+        <w:fldChar w:fldCharType="end"/>
+      </w:r>
+    </w:p>
+    <w:p>
+      <w:pPr>
+        <w:spacing w:before="0" w:after="200" w:line="276" w:lineRule="auto"/>
+        <w:jc w:val="left"/>
+        <w:rPr>
+          <w:color w:val="000000"/>
+        </w:rPr>
+      </w:pPr>
+      <w:r>
+        <w:rPr>
+          <w:color w:val="000000"/>
+        </w:rPr>
+        <w:br w:type="page"/>
+      </w:r>
+    </w:p>
+    <w:p>
+      <w:pPr>
+        <w:pStyle w:val="XdocTitre2"/>
+      </w:pPr>
+      <w:r>
+        <w:lastRenderedPageBreak/>
+        <w:t>RÉPONSES AUX FORMULAIRES JOINTES AU DOSSIER</w:t>
+      </w:r>
+    </w:p>
+    <w:p>
+      <w:pPr>
+        <w:pStyle w:val="XdocTitre2"/>
+      </w:pPr>
+    </w:p>
+    <w:tbl>
+      <w:tblPr>
+        <w:tblStyle w:val="Grilledutableau"/>
+        <w:tblW w:w="10740" w:type="dxa"/>
+        <w:tblLayout w:type="fixed"/>
+        <w:tblLook w:val="04A0" w:firstRow="1" w:lastRow="0" w:firstColumn="1" w:lastColumn="0" w:noHBand="0" w:noVBand="1"/>
+      </w:tblPr>
+      <w:tblGrid>
+        <w:gridCol w:w="10740"/>
+      </w:tblGrid>
+      <w:tr>
+        <w:tc>
+          <w:tcPr>
+            <w:tcW w:w="10740" w:type="dxa"/>
+            <w:tcBorders>
+              <w:top w:val="single" w:sz="4" w:space="0" w:color="auto"/>
+              <w:left w:val="single" w:sz="4" w:space="0" w:color="auto"/>
+              <w:bottom w:val="single" w:sz="4" w:space="0" w:color="auto"/>
+              <w:right w:val="single" w:sz="4" w:space="0" w:color="auto"/>
+            </w:tcBorders>
+            <w:hideMark/>
+          </w:tcPr>
+          <w:tbl>
+            <w:tblPr>
+              <w:tblStyle w:val="Grilledutableau"/>
+              <w:tblW w:w="10770" w:type="dxa"/>
+              <w:tblBorders>
+                <w:top w:val="none" w:sz="0" w:space="0" w:color="auto"/>
+                <w:left w:val="none" w:sz="0" w:space="0" w:color="auto"/>
+                <w:bottom w:val="none" w:sz="0" w:space="0" w:color="auto"/>
+                <w:right w:val="none" w:sz="0" w:space="0" w:color="auto"/>
+                <w:insideH w:val="none" w:sz="0" w:space="0" w:color="auto"/>
+                <w:insideV w:val="none" w:sz="0" w:space="0" w:color="auto"/>
+              </w:tblBorders>
+              <w:tblLayout w:type="fixed"/>
+              <w:tblCellMar>
+                <w:left w:w="57" w:type="dxa"/>
+                <w:right w:w="57" w:type="dxa"/>
+              </w:tblCellMar>
+              <w:tblLook w:val="04A0" w:firstRow="1" w:lastRow="0" w:firstColumn="1" w:lastColumn="0" w:noHBand="0" w:noVBand="1"/>
+            </w:tblPr>
+            <w:tblGrid>
+              <w:gridCol w:w="3260"/>
+              <w:gridCol w:w="2550"/>
+              <w:gridCol w:w="4960"/>
+            </w:tblGrid>
+            <w:tr>
+              <w:tc>
+                <w:tcPr>
+                  <w:tcW w:w="3261" w:type="dxa"/>
+                  <w:vAlign w:val="center"/>
+                  <w:hideMark/>
+                </w:tcPr>
+                <w:p>
+                  <w:pPr>
+                    <w:jc w:val="center"/>
+                    <w:rPr>
+                      <w:b/>
+                      <w:lang w:val="en-US"/>
+                    </w:rPr>
+                  </w:pPr>
+                  <w:r>
+                    <w:rPr>
+                      <w:b/>
+                    </w:rPr>
+                    <w:t>Formulaire</w:t>
+                  </w:r>
+                </w:p>
+              </w:tc>
+              <w:tc>
+                <w:tcPr>
+                  <w:tcW w:w="2551" w:type="dxa"/>
+                  <w:vAlign w:val="center"/>
+                  <w:hideMark/>
+                </w:tcPr>
+                <w:p>
+                  <w:pPr>
+                    <w:jc w:val="center"/>
+                    <w:rPr>
+                      <w:b/>
+                      <w:lang w:val="en-US"/>
+                    </w:rPr>
+                  </w:pPr>
+                  <w:r>
+                    <w:rPr>
+                      <w:b/>
+                    </w:rPr>
+                    <w:t>Statut</w:t>
+                  </w:r>
+                </w:p>
+              </w:tc>
+              <w:tc>
+                <w:tcPr>
+                  <w:tcW w:w="4962" w:type="dxa"/>
+                  <w:vAlign w:val="center"/>
+                  <w:hideMark/>
+                </w:tcPr>
+                <w:p>
+                  <w:pPr>
+                    <w:jc w:val="center"/>
+                    <w:rPr>
+                      <w:b/>
+                      <w:lang w:val="en-US"/>
+                    </w:rPr>
+                  </w:pPr>
+                  <w:r>
+                    <w:rPr>
+                      <w:b/>
+                    </w:rPr>
+                    <w:t>Réponse</w:t>
+                  </w:r>
+                </w:p>
+              </w:tc>
+            </w:tr>
+          </w:tbl>
+          <w:p>
+            <w:pPr>
+              <w:jc w:val="left"/>
+              <w:rPr>
+                <w:noProof/>
+                <w:lang w:val="en-US"/>
+              </w:rPr>
+            </w:pPr>
+            <w:r>
+              <w:fldChar w:fldCharType="begin"/>
+            </w:r>
+            <w:r>
+              <w:instrText xml:space="preserve"> MERGEFIELD  "#foreach($formulaire in $listeFormulaire)" </w:instrText>
+            </w:r>
+            <w:r>
+              <w:fldChar w:fldCharType="separate"/>
+            </w:r>
+            <w:r>
+              <w:rPr>
+                <w:noProof/>
+              </w:rPr>
+              <w:t>«#foreach($formulaire in $listeFormulaire»</w:t>
+            </w:r>
+            <w:r>
+              <w:rPr>
+                <w:noProof/>
+              </w:rPr>
+              <w:fldChar w:fldCharType="end"/>
+            </w:r>
+          </w:p>
+          <w:tbl>
+            <w:tblPr>
+              <w:tblStyle w:val="Grilledutableau"/>
+              <w:tblW w:w="10603" w:type="dxa"/>
+              <w:tblBorders>
+                <w:top w:val="none" w:sz="0" w:space="0" w:color="auto"/>
+                <w:left w:val="none" w:sz="0" w:space="0" w:color="auto"/>
+                <w:bottom w:val="none" w:sz="0" w:space="0" w:color="auto"/>
+                <w:right w:val="none" w:sz="0" w:space="0" w:color="auto"/>
+                <w:insideH w:val="none" w:sz="0" w:space="0" w:color="auto"/>
+                <w:insideV w:val="none" w:sz="0" w:space="0" w:color="auto"/>
+              </w:tblBorders>
+              <w:tblLayout w:type="fixed"/>
+              <w:tblCellMar>
+                <w:left w:w="57" w:type="dxa"/>
+                <w:right w:w="57" w:type="dxa"/>
+              </w:tblCellMar>
+              <w:tblLook w:val="04A0" w:firstRow="1" w:lastRow="0" w:firstColumn="1" w:lastColumn="0" w:noHBand="0" w:noVBand="1"/>
+            </w:tblPr>
+            <w:tblGrid>
+              <w:gridCol w:w="3210"/>
+              <w:gridCol w:w="2511"/>
+              <w:gridCol w:w="4882"/>
+            </w:tblGrid>
+            <w:tr>
+              <w:tc>
+                <w:tcPr>
+                  <w:tcW w:w="3261" w:type="dxa"/>
+                  <w:vAlign w:val="center"/>
+                  <w:hideMark/>
+                </w:tcPr>
+                <w:p>
+                  <w:pPr>
+                    <w:jc w:val="left"/>
+                    <w:rPr>
+                      <w:lang w:val="en-US"/>
+                    </w:rPr>
+                  </w:pPr>
+                  <w:r>
+                    <w:fldChar w:fldCharType="begin"/>
+                  </w:r>
+                  <w:r>
+                    <w:instrText xml:space="preserve"> MERGEFIELD  $formulaire.Libelle </w:instrText>
+                  </w:r>
+                  <w:r>
+                    <w:fldChar w:fldCharType="separate"/>
+                  </w:r>
+                  <w:r>
+                    <w:rPr>
+                      <w:noProof/>
+                    </w:rPr>
+                    <w:t>«$formulaire.Libelle»</w:t>
+                  </w:r>
+                  <w:r>
+                    <w:rPr>
+                      <w:noProof/>
+                    </w:rPr>
+                    <w:fldChar w:fldCharType="end"/>
+                  </w:r>
+                </w:p>
+              </w:tc>
+              <w:tc>
+                <w:tcPr>
+                  <w:tcW w:w="2551" w:type="dxa"/>
+                  <w:vAlign w:val="center"/>
+                  <w:hideMark/>
+                </w:tcPr>
+                <w:p>
+                  <w:pPr>
+                    <w:jc w:val="left"/>
+                    <w:rPr>
+                      <w:lang w:val="en-US"/>
+                    </w:rPr>
+                  </w:pPr>
+                  <w:r>
+                    <w:fldChar w:fldCharType="begin"/>
+                  </w:r>
+                  <w:r>
+                    <w:instrText xml:space="preserve"> MERGEFIELD  $formulaire.Statut </w:instrText>
+                  </w:r>
+                  <w:r>
+                    <w:fldChar w:fldCharType="separate"/>
+                  </w:r>
+                  <w:r>
+                    <w:rPr>
+                      <w:noProof/>
+                    </w:rPr>
+                    <w:t>«$formulaire.Statut»</w:t>
+                  </w:r>
+                  <w:r>
+                    <w:rPr>
+                      <w:noProof/>
+                    </w:rPr>
+                    <w:fldChar w:fldCharType="end"/>
+                  </w:r>
+                </w:p>
+              </w:tc>
+              <w:tc>
+                <w:tcPr>
+                  <w:tcW w:w="4962" w:type="dxa"/>
+                  <w:vAlign w:val="center"/>
+                  <w:hideMark/>
+                </w:tcPr>
+                <w:p>
+                  <w:pPr>
+                    <w:jc w:val="left"/>
+                    <w:rPr>
+                      <w:lang w:val="en-US"/>
+                    </w:rPr>
+                  </w:pPr>
+                  <w:r>
+                    <w:fldChar w:fldCharType="begin"/>
+                  </w:r>
+                  <w:r>
+                    <w:instrText xml:space="preserve"> MERGEFIELD  $formulaire.Reponse </w:instrText>
+                  </w:r>
+                  <w:r>
+                    <w:fldChar w:fldCharType="separate"/>
+                  </w:r>
+                  <w:r>
+                    <w:rPr>
+                      <w:noProof/>
+                    </w:rPr>
+                    <w:t>«$formulaire.Reponse»</w:t>
+                  </w:r>
+                  <w:r>
+                    <w:rPr>
+                      <w:noProof/>
+                    </w:rPr>
+                    <w:fldChar w:fldCharType="end"/>
+                  </w:r>
+                </w:p>
+              </w:tc>
+            </w:tr>
+          </w:tbl>
+          <w:p>
+            <w:pPr>
+              <w:jc w:val="left"/>
+              <w:rPr>
+                <w:lang w:val="en-US"/>
+              </w:rPr>
+            </w:pPr>
+            <w:r>
+              <w:fldChar w:fldCharType="begin"/>
+            </w:r>
+            <w:r>
+              <w:rPr>
+                <w:lang w:val="en-US"/>
+              </w:rPr>
+              <w:instrText xml:space="preserve"> MERGEFIELD  #end </w:instrText>
+            </w:r>
+            <w:r>
+              <w:fldChar w:fldCharType="separate"/>
+            </w:r>
+            <w:r>
+              <w:rPr>
+                <w:noProof/>
+                <w:lang w:val="en-US"/>
+              </w:rPr>
+              <w:t>«#end»</w:t>
+            </w:r>
+            <w:r>
+              <w:fldChar w:fldCharType="end"/>
+            </w:r>
+          </w:p>
+        </w:tc>
+      </w:tr>
+    </w:tbl>
+    <w:p>
+      <w:pPr>
+        <w:rPr>
+          <w:lang w:val="en-US"/>
+        </w:rPr>
+      </w:pPr>
+    </w:p>
+    <w:p>
+      <w:pPr>
+        <w:rPr>
+          <w:color w:val="000000"/>
+        </w:rPr>
+      </w:pPr>
+      <w:r>
+        <w:fldChar w:fldCharType="begin"/>
+      </w:r>
+      <w:r>
+        <w:rPr>
+          <w:lang w:val="en-US"/>
+        </w:rPr>
+        <w:instrText xml:space="preserve"> MERGEFIELD  #end </w:instrText>
+      </w:r>
+      <w:r>
+        <w:fldChar w:fldCharType="separate"/>
+      </w:r>
+      <w:r>
+        <w:rPr>
+          <w:noProof/>
+          <w:lang w:val="en-US"/>
+        </w:rPr>
+        <w:t>«#end»</w:t>
+      </w:r>
+      <w:r>
+        <w:fldChar w:fldCharType="end"/>
+      </w:r>
+      <w:r>
+        <w:fldChar w:fldCharType="begin"/>
+      </w:r>
+      <w:r>
+        <w:instrText xml:space="preserve"> MERGEFIELD  #if($affichageQuestion) </w:instrText>
+      </w:r>
+      <w:r>
+        <w:fldChar w:fldCharType="separate"/>
+      </w:r>
+      <w:r>
+        <w:rPr>
+          <w:noProof/>
+        </w:rPr>
+        <w:t>«#if($affichageQuestion)»</w:t>
+      </w:r>
+      <w:r>
+        <w:rPr>
+          <w:noProof/>
+        </w:rPr>
+        <w:fldChar w:fldCharType="end"/>
+      </w:r>
+    </w:p>
+    <w:p>
+      <w:pPr>
+        <w:spacing w:before="0" w:after="200" w:line="276" w:lineRule="auto"/>
+        <w:jc w:val="left"/>
+        <w:rPr>
+          <w:color w:val="000000"/>
+        </w:rPr>
+      </w:pPr>
+      <w:r>
+        <w:rPr>
+          <w:color w:val="000000"/>
+        </w:rPr>
+        <w:br w:type="page"/>
+      </w:r>
+    </w:p>
+    <w:p>
+      <w:pPr>
+        <w:pStyle w:val="XdocTitre2"/>
+      </w:pPr>
+      <w:r>
+        <w:lastRenderedPageBreak/>
+        <w:t>RÉPONSES AUX QUESTIONS JOINTES AU DOSSIER</w:t>
+      </w:r>
+    </w:p>
+    <w:p>
+      <w:pPr>
+        <w:pStyle w:val="XdocTitre2"/>
+      </w:pPr>
+    </w:p>
+    <w:tbl>
+      <w:tblPr>
+        <w:tblStyle w:val="Grilledutableau"/>
+        <w:tblW w:w="10740" w:type="dxa"/>
+        <w:tblLayout w:type="fixed"/>
+        <w:tblLook w:val="04A0" w:firstRow="1" w:lastRow="0" w:firstColumn="1" w:lastColumn="0" w:noHBand="0" w:noVBand="1"/>
+      </w:tblPr>
+      <w:tblGrid>
+        <w:gridCol w:w="10740"/>
+      </w:tblGrid>
+      <w:tr>
+        <w:tc>
+          <w:tcPr>
+            <w:tcW w:w="10740" w:type="dxa"/>
+            <w:tcBorders>
+              <w:top w:val="single" w:sz="4" w:space="0" w:color="auto"/>
+              <w:left w:val="single" w:sz="4" w:space="0" w:color="auto"/>
+              <w:bottom w:val="single" w:sz="4" w:space="0" w:color="auto"/>
+              <w:right w:val="single" w:sz="4" w:space="0" w:color="auto"/>
+            </w:tcBorders>
+            <w:hideMark/>
+          </w:tcPr>
+          <w:tbl>
+            <w:tblPr>
+              <w:tblStyle w:val="Grilledutableau"/>
+              <w:tblW w:w="10770" w:type="dxa"/>
+              <w:tblBorders>
+                <w:top w:val="none" w:sz="0" w:space="0" w:color="auto"/>
+                <w:left w:val="none" w:sz="0" w:space="0" w:color="auto"/>
+                <w:bottom w:val="none" w:sz="0" w:space="0" w:color="auto"/>
+                <w:right w:val="none" w:sz="0" w:space="0" w:color="auto"/>
+                <w:insideH w:val="none" w:sz="0" w:space="0" w:color="auto"/>
+                <w:insideV w:val="none" w:sz="0" w:space="0" w:color="auto"/>
+              </w:tblBorders>
+              <w:tblLayout w:type="fixed"/>
+              <w:tblCellMar>
+                <w:left w:w="57" w:type="dxa"/>
+                <w:right w:w="57" w:type="dxa"/>
+              </w:tblCellMar>
+              <w:tblLook w:val="04A0" w:firstRow="1" w:lastRow="0" w:firstColumn="1" w:lastColumn="0" w:noHBand="0" w:noVBand="1"/>
+            </w:tblPr>
+            <w:tblGrid>
+              <w:gridCol w:w="3260"/>
+              <w:gridCol w:w="2550"/>
+              <w:gridCol w:w="4960"/>
+            </w:tblGrid>
+            <w:tr>
+              <w:tc>
+                <w:tcPr>
+                  <w:tcW w:w="3261" w:type="dxa"/>
+                  <w:vAlign w:val="center"/>
+                  <w:hideMark/>
+                </w:tcPr>
+                <w:p>
+                  <w:pPr>
+                    <w:jc w:val="center"/>
+                    <w:rPr>
+                      <w:b/>
+                      <w:lang w:val="en-US"/>
+                    </w:rPr>
+                  </w:pPr>
+                  <w:r>
+                    <w:rPr>
+                      <w:b/>
+                    </w:rPr>
+                    <w:t>Question</w:t>
+                  </w:r>
+                </w:p>
+              </w:tc>
+              <w:tc>
+                <w:tcPr>
+                  <w:tcW w:w="2551" w:type="dxa"/>
+                  <w:vAlign w:val="center"/>
+                  <w:hideMark/>
+                </w:tcPr>
+                <w:p>
+                  <w:pPr>
+                    <w:jc w:val="center"/>
+                    <w:rPr>
+                      <w:b/>
+                      <w:lang w:val="en-US"/>
+                    </w:rPr>
+                  </w:pPr>
+                  <w:r>
+                    <w:rPr>
+                      <w:b/>
+                    </w:rPr>
+                    <w:t>Statut</w:t>
+                  </w:r>
+                </w:p>
+              </w:tc>
+              <w:tc>
+                <w:tcPr>
+                  <w:tcW w:w="4962" w:type="dxa"/>
+                  <w:vAlign w:val="center"/>
+                  <w:hideMark/>
+                </w:tcPr>
+                <w:p>
+                  <w:pPr>
+                    <w:jc w:val="center"/>
+                    <w:rPr>
+                      <w:b/>
+                      <w:lang w:val="en-US"/>
+                    </w:rPr>
+                  </w:pPr>
+                  <w:r>
+                    <w:rPr>
+                      <w:b/>
+                    </w:rPr>
+                    <w:t>Réponse</w:t>
+                  </w:r>
+                </w:p>
+              </w:tc>
+            </w:tr>
+          </w:tbl>
+          <w:p>
+            <w:pPr>
+              <w:jc w:val="left"/>
+              <w:rPr>
+                <w:noProof/>
+                <w:lang w:val="en-US"/>
+              </w:rPr>
+            </w:pPr>
+            <w:r>
+              <w:fldChar w:fldCharType="begin"/>
+            </w:r>
+            <w:r>
+              <w:instrText xml:space="preserve"> MERGEFIELD  "#foreach($question in $listeQuestion)" </w:instrText>
+            </w:r>
+            <w:r>
+              <w:fldChar w:fldCharType="separate"/>
+            </w:r>
+            <w:r>
+              <w:rPr>
+                <w:noProof/>
+              </w:rPr>
+              <w:t>«#foreach($question in $listeQuestion)»</w:t>
+            </w:r>
+            <w:r>
+              <w:rPr>
+                <w:noProof/>
+              </w:rPr>
+              <w:fldChar w:fldCharType="end"/>
+            </w:r>
+          </w:p>
+          <w:tbl>
+            <w:tblPr>
+              <w:tblStyle w:val="Grilledutableau"/>
+              <w:tblW w:w="10603" w:type="dxa"/>
+              <w:tblBorders>
+                <w:top w:val="none" w:sz="0" w:space="0" w:color="auto"/>
+                <w:left w:val="none" w:sz="0" w:space="0" w:color="auto"/>
+                <w:bottom w:val="none" w:sz="0" w:space="0" w:color="auto"/>
+                <w:right w:val="none" w:sz="0" w:space="0" w:color="auto"/>
+                <w:insideH w:val="none" w:sz="0" w:space="0" w:color="auto"/>
+                <w:insideV w:val="none" w:sz="0" w:space="0" w:color="auto"/>
+              </w:tblBorders>
+              <w:tblLayout w:type="fixed"/>
+              <w:tblCellMar>
+                <w:left w:w="57" w:type="dxa"/>
+                <w:right w:w="57" w:type="dxa"/>
+              </w:tblCellMar>
+              <w:tblLook w:val="04A0" w:firstRow="1" w:lastRow="0" w:firstColumn="1" w:lastColumn="0" w:noHBand="0" w:noVBand="1"/>
+            </w:tblPr>
+            <w:tblGrid>
+              <w:gridCol w:w="3210"/>
+              <w:gridCol w:w="2511"/>
+              <w:gridCol w:w="4882"/>
+            </w:tblGrid>
+            <w:tr>
+              <w:tc>
+                <w:tcPr>
+                  <w:tcW w:w="3261" w:type="dxa"/>
+                  <w:vAlign w:val="center"/>
+                  <w:hideMark/>
+                </w:tcPr>
+                <w:bookmarkStart w:id="1" w:name="_GoBack"/>
+                <w:p>
+                  <w:pPr>
+                    <w:jc w:val="left"/>
+                    <w:rPr>
+                      <w:lang w:val="en-US"/>
+                    </w:rPr>
+                  </w:pPr>
+                  <w:r>
+                    <w:fldChar w:fldCharType="begin"/>
+                  </w:r>
+                  <w:r>
+                    <w:instrText xml:space="preserve"> MERGEFIELD  $question.Libelle </w:instrText>
+                  </w:r>
+                  <w:r>
+                    <w:fldChar w:fldCharType="separate"/>
+                  </w:r>
+                  <w:r>
+                    <w:rPr>
+                      <w:noProof/>
+                    </w:rPr>
+                    <w:t>«$question.Libelle»</w:t>
+                  </w:r>
+                  <w:r>
+                    <w:rPr>
+                      <w:noProof/>
+                    </w:rPr>
+                    <w:fldChar w:fldCharType="end"/>
+                  </w:r>
+                </w:p>
+              </w:tc>
+              <w:tc>
+                <w:tcPr>
+                  <w:tcW w:w="2551" w:type="dxa"/>
+                  <w:vAlign w:val="center"/>
+                  <w:hideMark/>
+                </w:tcPr>
+                <w:p>
+                  <w:pPr>
+                    <w:jc w:val="left"/>
+                    <w:rPr>
+                      <w:lang w:val="en-US"/>
+                    </w:rPr>
+                  </w:pPr>
+                  <w:r>
+                    <w:fldChar w:fldCharType="begin"/>
+                  </w:r>
+                  <w:r>
+                    <w:instrText xml:space="preserve"> MERGEFIELD  $question.Statut </w:instrText>
+                  </w:r>
+                  <w:r>
+                    <w:fldChar w:fldCharType="separate"/>
+                  </w:r>
+                  <w:r>
+                    <w:rPr>
+                      <w:noProof/>
+                    </w:rPr>
+                    <w:t>«$question.Statut»</w:t>
+                  </w:r>
+                  <w:r>
+                    <w:rPr>
+                      <w:noProof/>
+                    </w:rPr>
+                    <w:fldChar w:fldCharType="end"/>
+                  </w:r>
+                </w:p>
+              </w:tc>
+              <w:tc>
+                <w:tcPr>
+                  <w:tcW w:w="4962" w:type="dxa"/>
+                  <w:vAlign w:val="center"/>
+                  <w:hideMark/>
+                </w:tcPr>
+                <w:p>
+                  <w:pPr>
+                    <w:jc w:val="left"/>
+                    <w:rPr>
+                      <w:lang w:val="en-US"/>
+                    </w:rPr>
+                  </w:pPr>
+                  <w:r>
+                    <w:fldChar w:fldCharType="begin"/>
+                  </w:r>
+                  <w:r>
+                    <w:instrText xml:space="preserve"> MERGEFIELD  $question.Reponse </w:instrText>
+                  </w:r>
+                  <w:r>
+                    <w:fldChar w:fldCharType="separate"/>
+                  </w:r>
+                  <w:r>
+                    <w:rPr>
+                      <w:noProof/>
+                    </w:rPr>
+                    <w:t>«$question.Reponse»</w:t>
+                  </w:r>
+                  <w:r>
+                    <w:rPr>
+                      <w:noProof/>
+                    </w:rPr>
+                    <w:fldChar w:fldCharType="end"/>
+                  </w:r>
+                </w:p>
+              </w:tc>
+            </w:tr>
+          </w:tbl>
+          <w:bookmarkEnd w:id="1"/>
+          <w:p>
+            <w:pPr>
+              <w:jc w:val="left"/>
+              <w:rPr>
+                <w:lang w:val="en-US"/>
+              </w:rPr>
+            </w:pPr>
+            <w:r>
+              <w:fldChar w:fldCharType="begin"/>
+            </w:r>
+            <w:r>
+              <w:rPr>
+                <w:lang w:val="en-US"/>
+              </w:rPr>
+              <w:instrText xml:space="preserve"> MERGEFIELD  #end </w:instrText>
+            </w:r>
+            <w:r>
+              <w:fldChar w:fldCharType="separate"/>
+            </w:r>
+            <w:r>
+              <w:rPr>
+                <w:noProof/>
+                <w:lang w:val="en-US"/>
+              </w:rPr>
+              <w:t>«#end»</w:t>
+            </w:r>
+            <w:r>
+              <w:fldChar w:fldCharType="end"/>
+            </w:r>
+          </w:p>
+        </w:tc>
+      </w:tr>
+    </w:tbl>
+    <w:p>
+      <w:pPr>
+        <w:rPr>
+          <w:lang w:val="en-US"/>
+        </w:rPr>
+      </w:pPr>
+    </w:p>
+    <w:p>
+      <w:pPr>
+        <w:rPr>
+          <w:noProof/>
+        </w:rPr>
+      </w:pPr>
+      <w:r>
+        <w:fldChar w:fldCharType="begin"/>
+      </w:r>
+      <w:r>
+        <w:rPr>
+          <w:lang w:val="en-US"/>
+        </w:rPr>
+        <w:instrText xml:space="preserve"> MERGEFIELD  #end </w:instrText>
+      </w:r>
+      <w:r>
+        <w:fldChar w:fldCharType="separate"/>
+      </w:r>
+      <w:r>
+        <w:rPr>
+          <w:noProof/>
+          <w:lang w:val="en-US"/>
+        </w:rPr>
+        <w:t>«#end»</w:t>
+      </w:r>
+      <w:r>
+        <w:fldChar w:fldCharType="end"/>
+      </w:r>
+      <w:bookmarkEnd w:id="0"/>
     </w:p>
     <w:sectPr>
       <w:headerReference w:type="even" r:id="rId12"/>
@@ -5586,7 +6998,7 @@
             <w:rPr>
               <w:noProof/>
             </w:rPr>
-            <w:t>14/10/2021 14:21</w:t>
+            <w:t>25/01/2023 13:53</w:t>
           </w:r>
           <w:r>
             <w:fldChar w:fldCharType="end"/>
@@ -5814,7 +7226,7 @@
         <v:path o:extrusionok="f" gradientshapeok="t" o:connecttype="rect"/>
         <o:lock v:ext="edit" aspectratio="t"/>
       </v:shapetype>
-      <v:shape id="_x0000_i1028" type="#_x0000_t75" style="width:11.25pt;height:11.25pt" o:bullet="t">
+      <v:shape id="_x0000_i1027" type="#_x0000_t75" style="width:11.25pt;height:11.25pt" o:bullet="t">
         <v:imagedata r:id="rId1" o:title="carre"/>
       </v:shape>
     </w:pict>
@@ -7213,7 +8625,7 @@
     <w:lsdException w:name="Table Web 2" w:semiHidden="1" w:unhideWhenUsed="1"/>
     <w:lsdException w:name="Table Web 3" w:semiHidden="1" w:unhideWhenUsed="1"/>
     <w:lsdException w:name="Balloon Text" w:semiHidden="1" w:unhideWhenUsed="1"/>
-    <w:lsdException w:name="Table Grid" w:semiHidden="1" w:uiPriority="59" w:unhideWhenUsed="1"/>
+    <w:lsdException w:name="Table Grid" w:uiPriority="59"/>
     <w:lsdException w:name="Table Theme" w:semiHidden="1" w:unhideWhenUsed="1"/>
     <w:lsdException w:name="Placeholder Text" w:semiHidden="1"/>
     <w:lsdException w:name="No Spacing" w:uiPriority="1" w:qFormat="1"/>
@@ -7945,7 +9357,7 @@
 </file>
 
 <file path=customXml/itemProps1.xml><?xml version="1.0" encoding="utf-8"?>
-<ds:datastoreItem xmlns:ds="http://schemas.openxmlformats.org/officeDocument/2006/customXml" ds:itemID="{25FAE0E5-AA22-4D02-9E74-C1B1E3D303CD}">
+<ds:datastoreItem xmlns:ds="http://schemas.openxmlformats.org/officeDocument/2006/customXml" ds:itemID="{64458397-F27E-4F8F-9521-37E3F1CB4C66}">
   <ds:schemaRefs>
     <ds:schemaRef ds:uri="http://schemas.openxmlformats.org/officeDocument/2006/bibliography"/>
   </ds:schemaRefs>

</xml_diff>